<commit_message>
Adding a New File Html Elements.html:
</commit_message>
<xml_diff>
--- a/Hyper Text Markup Language Notes.docx
+++ b/Hyper Text Markup Language Notes.docx
@@ -339,7 +339,7 @@
           <w:szCs w:val="32"/>
           <w:lang w:eastAsia="en-IN"/>
         </w:rPr>
-        <w:t>B</w:t>
+        <w:t>Boilerplate</w:t>
       </w:r>
       <w:r>
         <w:rPr>
@@ -350,17 +350,6 @@
           <w:szCs w:val="32"/>
           <w:lang w:eastAsia="en-IN"/>
         </w:rPr>
-        <w:t>oilerplate</w:t>
-      </w:r>
-      <w:r>
-        <w:rPr>
-          <w:rFonts w:eastAsia="Times New Roman" w:cstheme="minorHAnsi"/>
-          <w:b/>
-          <w:color w:val="000000"/>
-          <w:sz w:val="32"/>
-          <w:szCs w:val="32"/>
-          <w:lang w:eastAsia="en-IN"/>
-        </w:rPr>
         <w:t>:</w:t>
       </w:r>
     </w:p>
@@ -749,6 +738,7 @@
         <w:spacing w:before="100" w:beforeAutospacing="1" w:after="100" w:afterAutospacing="1" w:line="240" w:lineRule="auto"/>
         <w:ind w:left="720"/>
         <w:rPr>
+          <w:rStyle w:val="tagcolor"/>
           <w:rFonts w:cstheme="minorHAnsi"/>
           <w:color w:val="0000CD"/>
           <w:sz w:val="23"/>
@@ -954,6 +944,41 @@
           <w:szCs w:val="23"/>
         </w:rPr>
         <w:t>&gt;</w:t>
+      </w:r>
+    </w:p>
+    <w:p>
+      <w:pPr>
+        <w:shd w:val="clear" w:color="auto" w:fill="FFFFFF"/>
+        <w:spacing w:before="100" w:beforeAutospacing="1" w:after="100" w:afterAutospacing="1" w:line="240" w:lineRule="auto"/>
+        <w:ind w:left="720"/>
+        <w:rPr>
+          <w:rFonts w:cstheme="minorHAnsi"/>
+          <w:color w:val="0000CD"/>
+          <w:sz w:val="23"/>
+          <w:szCs w:val="23"/>
+        </w:rPr>
+      </w:pPr>
+      <w:r>
+        <w:rPr>
+          <w:rStyle w:val="tagcolor"/>
+          <w:rFonts w:cstheme="minorHAnsi"/>
+          <w:color w:val="0000CD"/>
+          <w:sz w:val="23"/>
+          <w:szCs w:val="23"/>
+        </w:rPr>
+        <w:t xml:space="preserve">Link :-  </w:t>
+      </w:r>
+      <w:bookmarkStart w:id="0" w:name="_GoBack"/>
+      <w:bookmarkEnd w:id="0"/>
+      <w:r>
+        <w:rPr>
+          <w:rStyle w:val="tagcolor"/>
+          <w:rFonts w:cstheme="minorHAnsi"/>
+          <w:color w:val="0000CD"/>
+          <w:sz w:val="23"/>
+          <w:szCs w:val="23"/>
+        </w:rPr>
+        <w:t>https://github.com/Ishu335/Html/blob/main/Boiler%20Plat.html</w:t>
       </w:r>
     </w:p>
     <w:p>
@@ -972,16 +997,7 @@
           <w:sz w:val="32"/>
           <w:szCs w:val="32"/>
         </w:rPr>
-        <w:t>Tag</w:t>
-      </w:r>
-      <w:r>
-        <w:rPr>
-          <w:rFonts w:cstheme="minorHAnsi"/>
-          <w:b/>
-          <w:sz w:val="32"/>
-          <w:szCs w:val="32"/>
-        </w:rPr>
-        <w:t>s:</w:t>
+        <w:t>Tags:</w:t>
       </w:r>
     </w:p>
     <w:p>
@@ -1345,7 +1361,7 @@
         <w:spacing w:before="150" w:after="150" w:line="240" w:lineRule="auto"/>
         <w:outlineLvl w:val="1"/>
         <w:rPr>
-          <w:rFonts w:ascii="Segoe UI" w:eastAsia="Times New Roman" w:hAnsi="Segoe UI" w:cs="Segoe UI"/>
+          <w:rFonts w:eastAsia="Times New Roman" w:cstheme="minorHAnsi"/>
           <w:color w:val="000000"/>
           <w:sz w:val="48"/>
           <w:szCs w:val="48"/>
@@ -1354,13 +1370,12 @@
       </w:pPr>
       <w:r>
         <w:rPr>
-          <w:rFonts w:ascii="Segoe UI" w:eastAsia="Times New Roman" w:hAnsi="Segoe UI" w:cs="Segoe UI"/>
+          <w:rFonts w:eastAsia="Times New Roman" w:cstheme="minorHAnsi"/>
           <w:color w:val="000000"/>
           <w:sz w:val="48"/>
           <w:szCs w:val="48"/>
           <w:lang w:eastAsia="en-IN"/>
         </w:rPr>
-        <w:lastRenderedPageBreak/>
         <w:t>What is an HTML Element?</w:t>
       </w:r>
     </w:p>
@@ -1369,16 +1384,16 @@
         <w:shd w:val="clear" w:color="auto" w:fill="FFFFFF"/>
         <w:spacing w:before="288" w:after="288" w:line="240" w:lineRule="auto"/>
         <w:rPr>
-          <w:rFonts w:ascii="Verdana" w:eastAsia="Times New Roman" w:hAnsi="Verdana" w:cs="Times New Roman"/>
-          <w:color w:val="000000"/>
-          <w:sz w:val="23"/>
-          <w:szCs w:val="23"/>
-          <w:lang w:eastAsia="en-IN"/>
-        </w:rPr>
-      </w:pPr>
-      <w:r>
-        <w:rPr>
-          <w:rFonts w:ascii="Verdana" w:eastAsia="Times New Roman" w:hAnsi="Verdana" w:cs="Times New Roman"/>
+          <w:rFonts w:eastAsia="Times New Roman" w:cstheme="minorHAnsi"/>
+          <w:color w:val="000000"/>
+          <w:sz w:val="23"/>
+          <w:szCs w:val="23"/>
+          <w:lang w:eastAsia="en-IN"/>
+        </w:rPr>
+      </w:pPr>
+      <w:r>
+        <w:rPr>
+          <w:rFonts w:eastAsia="Times New Roman" w:cstheme="minorHAnsi"/>
           <w:color w:val="000000"/>
           <w:sz w:val="23"/>
           <w:szCs w:val="23"/>
@@ -1392,7 +1407,7 @@
         <w:shd w:val="clear" w:color="auto" w:fill="FFFFFF"/>
         <w:spacing w:after="150" w:line="240" w:lineRule="auto"/>
         <w:rPr>
-          <w:rFonts w:ascii="Verdana" w:eastAsia="Times New Roman" w:hAnsi="Verdana" w:cs="Times New Roman"/>
+          <w:rFonts w:eastAsia="Times New Roman" w:cstheme="minorHAnsi"/>
           <w:color w:val="000000"/>
           <w:sz w:val="30"/>
           <w:szCs w:val="30"/>
@@ -1401,7 +1416,7 @@
       </w:pPr>
       <w:r>
         <w:rPr>
-          <w:rFonts w:ascii="Verdana" w:eastAsia="Times New Roman" w:hAnsi="Verdana" w:cs="Times New Roman"/>
+          <w:rFonts w:eastAsia="Times New Roman" w:cstheme="minorHAnsi"/>
           <w:color w:val="0000CD"/>
           <w:sz w:val="30"/>
           <w:szCs w:val="30"/>
@@ -1413,7 +1428,7 @@
       <w:proofErr w:type="gramStart"/>
       <w:r>
         <w:rPr>
-          <w:rFonts w:ascii="Verdana" w:eastAsia="Times New Roman" w:hAnsi="Verdana" w:cs="Times New Roman"/>
+          <w:rFonts w:eastAsia="Times New Roman" w:cstheme="minorHAnsi"/>
           <w:color w:val="A52A2A"/>
           <w:sz w:val="30"/>
           <w:szCs w:val="30"/>
@@ -1425,7 +1440,7 @@
       <w:proofErr w:type="gramEnd"/>
       <w:r>
         <w:rPr>
-          <w:rFonts w:ascii="Verdana" w:eastAsia="Times New Roman" w:hAnsi="Verdana" w:cs="Times New Roman"/>
+          <w:rFonts w:eastAsia="Times New Roman" w:cstheme="minorHAnsi"/>
           <w:color w:val="0000CD"/>
           <w:sz w:val="30"/>
           <w:szCs w:val="30"/>
@@ -1435,7 +1450,7 @@
       </w:r>
       <w:r>
         <w:rPr>
-          <w:rFonts w:ascii="Verdana" w:eastAsia="Times New Roman" w:hAnsi="Verdana" w:cs="Times New Roman"/>
+          <w:rFonts w:eastAsia="Times New Roman" w:cstheme="minorHAnsi"/>
           <w:color w:val="000000"/>
           <w:sz w:val="30"/>
           <w:szCs w:val="30"/>
@@ -1445,7 +1460,7 @@
       </w:r>
       <w:r>
         <w:rPr>
-          <w:rFonts w:ascii="Verdana" w:eastAsia="Times New Roman" w:hAnsi="Verdana" w:cs="Times New Roman"/>
+          <w:rFonts w:eastAsia="Times New Roman" w:cstheme="minorHAnsi"/>
           <w:color w:val="0000CD"/>
           <w:sz w:val="30"/>
           <w:szCs w:val="30"/>
@@ -1455,7 +1470,7 @@
       </w:r>
       <w:r>
         <w:rPr>
-          <w:rFonts w:ascii="Verdana" w:eastAsia="Times New Roman" w:hAnsi="Verdana" w:cs="Times New Roman"/>
+          <w:rFonts w:eastAsia="Times New Roman" w:cstheme="minorHAnsi"/>
           <w:color w:val="A52A2A"/>
           <w:sz w:val="30"/>
           <w:szCs w:val="30"/>
@@ -1466,7 +1481,7 @@
       <w:proofErr w:type="spellStart"/>
       <w:r>
         <w:rPr>
-          <w:rFonts w:ascii="Verdana" w:eastAsia="Times New Roman" w:hAnsi="Verdana" w:cs="Times New Roman"/>
+          <w:rFonts w:eastAsia="Times New Roman" w:cstheme="minorHAnsi"/>
           <w:color w:val="A52A2A"/>
           <w:sz w:val="30"/>
           <w:szCs w:val="30"/>
@@ -1477,7 +1492,7 @@
       <w:proofErr w:type="spellEnd"/>
       <w:r>
         <w:rPr>
-          <w:rFonts w:ascii="Verdana" w:eastAsia="Times New Roman" w:hAnsi="Verdana" w:cs="Times New Roman"/>
+          <w:rFonts w:eastAsia="Times New Roman" w:cstheme="minorHAnsi"/>
           <w:color w:val="0000CD"/>
           <w:sz w:val="30"/>
           <w:szCs w:val="30"/>
@@ -1491,16 +1506,16 @@
         <w:shd w:val="clear" w:color="auto" w:fill="FFFFFF"/>
         <w:spacing w:before="288" w:after="288" w:line="240" w:lineRule="auto"/>
         <w:rPr>
-          <w:rFonts w:ascii="Verdana" w:eastAsia="Times New Roman" w:hAnsi="Verdana" w:cs="Times New Roman"/>
-          <w:color w:val="000000"/>
-          <w:sz w:val="23"/>
-          <w:szCs w:val="23"/>
-          <w:lang w:eastAsia="en-IN"/>
-        </w:rPr>
-      </w:pPr>
-      <w:r>
-        <w:rPr>
-          <w:rFonts w:ascii="Verdana" w:eastAsia="Times New Roman" w:hAnsi="Verdana" w:cs="Times New Roman"/>
+          <w:rFonts w:eastAsia="Times New Roman" w:cstheme="minorHAnsi"/>
+          <w:color w:val="000000"/>
+          <w:sz w:val="23"/>
+          <w:szCs w:val="23"/>
+          <w:lang w:eastAsia="en-IN"/>
+        </w:rPr>
+      </w:pPr>
+      <w:r>
+        <w:rPr>
+          <w:rFonts w:eastAsia="Times New Roman" w:cstheme="minorHAnsi"/>
           <w:color w:val="000000"/>
           <w:sz w:val="23"/>
           <w:szCs w:val="23"/>
@@ -1510,7 +1525,7 @@
       </w:r>
       <w:r>
         <w:rPr>
-          <w:rFonts w:ascii="Verdana" w:eastAsia="Times New Roman" w:hAnsi="Verdana" w:cs="Times New Roman"/>
+          <w:rFonts w:eastAsia="Times New Roman" w:cstheme="minorHAnsi"/>
           <w:b/>
           <w:bCs/>
           <w:color w:val="000000"/>
@@ -1522,7 +1537,7 @@
       </w:r>
       <w:r>
         <w:rPr>
-          <w:rFonts w:ascii="Verdana" w:eastAsia="Times New Roman" w:hAnsi="Verdana" w:cs="Times New Roman"/>
+          <w:rFonts w:eastAsia="Times New Roman" w:cstheme="minorHAnsi"/>
           <w:color w:val="000000"/>
           <w:sz w:val="23"/>
           <w:szCs w:val="23"/>
@@ -1536,7 +1551,7 @@
         <w:shd w:val="clear" w:color="auto" w:fill="FFFFFF"/>
         <w:spacing w:after="150" w:line="240" w:lineRule="auto"/>
         <w:rPr>
-          <w:rFonts w:ascii="Verdana" w:eastAsia="Times New Roman" w:hAnsi="Verdana" w:cs="Times New Roman"/>
+          <w:rFonts w:eastAsia="Times New Roman" w:cstheme="minorHAnsi"/>
           <w:color w:val="0000CD"/>
           <w:sz w:val="30"/>
           <w:szCs w:val="30"/>
@@ -1545,7 +1560,7 @@
       </w:pPr>
       <w:r>
         <w:rPr>
-          <w:rFonts w:ascii="Verdana" w:eastAsia="Times New Roman" w:hAnsi="Verdana" w:cs="Times New Roman"/>
+          <w:rFonts w:eastAsia="Times New Roman" w:cstheme="minorHAnsi"/>
           <w:color w:val="0000CD"/>
           <w:sz w:val="30"/>
           <w:szCs w:val="30"/>
@@ -1555,7 +1570,7 @@
       </w:r>
       <w:r>
         <w:rPr>
-          <w:rFonts w:ascii="Verdana" w:eastAsia="Times New Roman" w:hAnsi="Verdana" w:cs="Times New Roman"/>
+          <w:rFonts w:eastAsia="Times New Roman" w:cstheme="minorHAnsi"/>
           <w:color w:val="A52A2A"/>
           <w:sz w:val="30"/>
           <w:szCs w:val="30"/>
@@ -1565,7 +1580,7 @@
       </w:r>
       <w:r>
         <w:rPr>
-          <w:rFonts w:ascii="Verdana" w:eastAsia="Times New Roman" w:hAnsi="Verdana" w:cs="Times New Roman"/>
+          <w:rFonts w:eastAsia="Times New Roman" w:cstheme="minorHAnsi"/>
           <w:color w:val="0000CD"/>
           <w:sz w:val="30"/>
           <w:szCs w:val="30"/>
@@ -1575,7 +1590,7 @@
       </w:r>
       <w:r>
         <w:rPr>
-          <w:rFonts w:ascii="Verdana" w:eastAsia="Times New Roman" w:hAnsi="Verdana" w:cs="Times New Roman"/>
+          <w:rFonts w:eastAsia="Times New Roman" w:cstheme="minorHAnsi"/>
           <w:color w:val="000000"/>
           <w:sz w:val="30"/>
           <w:szCs w:val="30"/>
@@ -1585,7 +1600,7 @@
       </w:r>
       <w:r>
         <w:rPr>
-          <w:rFonts w:ascii="Verdana" w:eastAsia="Times New Roman" w:hAnsi="Verdana" w:cs="Times New Roman"/>
+          <w:rFonts w:eastAsia="Times New Roman" w:cstheme="minorHAnsi"/>
           <w:color w:val="0000CD"/>
           <w:sz w:val="30"/>
           <w:szCs w:val="30"/>
@@ -1595,7 +1610,7 @@
       </w:r>
       <w:r>
         <w:rPr>
-          <w:rFonts w:ascii="Verdana" w:eastAsia="Times New Roman" w:hAnsi="Verdana" w:cs="Times New Roman"/>
+          <w:rFonts w:eastAsia="Times New Roman" w:cstheme="minorHAnsi"/>
           <w:color w:val="A52A2A"/>
           <w:sz w:val="30"/>
           <w:szCs w:val="30"/>
@@ -1605,7 +1620,7 @@
       </w:r>
       <w:r>
         <w:rPr>
-          <w:rFonts w:ascii="Verdana" w:eastAsia="Times New Roman" w:hAnsi="Verdana" w:cs="Times New Roman"/>
+          <w:rFonts w:eastAsia="Times New Roman" w:cstheme="minorHAnsi"/>
           <w:color w:val="0000CD"/>
           <w:sz w:val="30"/>
           <w:szCs w:val="30"/>
@@ -1619,7 +1634,7 @@
         <w:shd w:val="clear" w:color="auto" w:fill="FFFFFF"/>
         <w:spacing w:after="150" w:line="240" w:lineRule="auto"/>
         <w:rPr>
-          <w:rFonts w:ascii="Verdana" w:eastAsia="Times New Roman" w:hAnsi="Verdana" w:cs="Times New Roman"/>
+          <w:rFonts w:eastAsia="Times New Roman" w:cstheme="minorHAnsi"/>
           <w:color w:val="000000"/>
           <w:sz w:val="30"/>
           <w:szCs w:val="30"/>
@@ -1628,7 +1643,7 @@
       </w:pPr>
       <w:r>
         <w:rPr>
-          <w:rFonts w:ascii="Verdana" w:eastAsia="Times New Roman" w:hAnsi="Verdana" w:cs="Times New Roman"/>
+          <w:rFonts w:eastAsia="Times New Roman" w:cstheme="minorHAnsi"/>
           <w:color w:val="0000CD"/>
           <w:sz w:val="30"/>
           <w:szCs w:val="30"/>
@@ -1640,7 +1655,7 @@
       <w:proofErr w:type="gramStart"/>
       <w:r>
         <w:rPr>
-          <w:rFonts w:ascii="Verdana" w:eastAsia="Times New Roman" w:hAnsi="Verdana" w:cs="Times New Roman"/>
+          <w:rFonts w:eastAsia="Times New Roman" w:cstheme="minorHAnsi"/>
           <w:color w:val="0000CD"/>
           <w:sz w:val="30"/>
           <w:szCs w:val="30"/>
@@ -1652,7 +1667,7 @@
       <w:proofErr w:type="gramEnd"/>
       <w:r>
         <w:rPr>
-          <w:rFonts w:ascii="Verdana" w:eastAsia="Times New Roman" w:hAnsi="Verdana" w:cs="Times New Roman"/>
+          <w:rFonts w:eastAsia="Times New Roman" w:cstheme="minorHAnsi"/>
           <w:color w:val="0000CD"/>
           <w:sz w:val="30"/>
           <w:szCs w:val="30"/>
@@ -1666,7 +1681,7 @@
         <w:shd w:val="clear" w:color="auto" w:fill="FFFFFF"/>
         <w:spacing w:after="150" w:line="240" w:lineRule="auto"/>
         <w:rPr>
-          <w:rFonts w:ascii="Verdana" w:eastAsia="Times New Roman" w:hAnsi="Verdana" w:cs="Times New Roman"/>
+          <w:rFonts w:eastAsia="Times New Roman" w:cstheme="minorHAnsi"/>
           <w:color w:val="0000CD"/>
           <w:sz w:val="30"/>
           <w:szCs w:val="30"/>
@@ -1675,7 +1690,7 @@
       </w:pPr>
       <w:r>
         <w:rPr>
-          <w:rFonts w:ascii="Verdana" w:eastAsia="Times New Roman" w:hAnsi="Verdana" w:cs="Times New Roman"/>
+          <w:rFonts w:eastAsia="Times New Roman" w:cstheme="minorHAnsi"/>
           <w:color w:val="0000CD"/>
           <w:sz w:val="30"/>
           <w:szCs w:val="30"/>
@@ -1685,7 +1700,7 @@
       </w:r>
       <w:r>
         <w:rPr>
-          <w:rFonts w:ascii="Verdana" w:eastAsia="Times New Roman" w:hAnsi="Verdana" w:cs="Times New Roman"/>
+          <w:rFonts w:eastAsia="Times New Roman" w:cstheme="minorHAnsi"/>
           <w:color w:val="A52A2A"/>
           <w:sz w:val="30"/>
           <w:szCs w:val="30"/>
@@ -1695,7 +1710,7 @@
       </w:r>
       <w:r>
         <w:rPr>
-          <w:rFonts w:ascii="Verdana" w:eastAsia="Times New Roman" w:hAnsi="Verdana" w:cs="Times New Roman"/>
+          <w:rFonts w:eastAsia="Times New Roman" w:cstheme="minorHAnsi"/>
           <w:color w:val="0000CD"/>
           <w:sz w:val="30"/>
           <w:szCs w:val="30"/>
@@ -1705,7 +1720,7 @@
       </w:r>
       <w:r>
         <w:rPr>
-          <w:rFonts w:ascii="Verdana" w:eastAsia="Times New Roman" w:hAnsi="Verdana" w:cs="Times New Roman"/>
+          <w:rFonts w:eastAsia="Times New Roman" w:cstheme="minorHAnsi"/>
           <w:color w:val="000000"/>
           <w:sz w:val="30"/>
           <w:szCs w:val="30"/>
@@ -1716,7 +1731,7 @@
       <w:proofErr w:type="gramStart"/>
       <w:r>
         <w:rPr>
-          <w:rFonts w:ascii="Verdana" w:eastAsia="Times New Roman" w:hAnsi="Verdana" w:cs="Times New Roman"/>
+          <w:rFonts w:eastAsia="Times New Roman" w:cstheme="minorHAnsi"/>
           <w:color w:val="000000"/>
           <w:sz w:val="30"/>
           <w:szCs w:val="30"/>
@@ -1726,7 +1741,7 @@
       </w:r>
       <w:r>
         <w:rPr>
-          <w:rFonts w:ascii="Verdana" w:eastAsia="Times New Roman" w:hAnsi="Verdana" w:cs="Times New Roman"/>
+          <w:rFonts w:eastAsia="Times New Roman" w:cstheme="minorHAnsi"/>
           <w:color w:val="0000CD"/>
           <w:sz w:val="30"/>
           <w:szCs w:val="30"/>
@@ -1737,7 +1752,7 @@
       <w:proofErr w:type="gramEnd"/>
       <w:r>
         <w:rPr>
-          <w:rFonts w:ascii="Verdana" w:eastAsia="Times New Roman" w:hAnsi="Verdana" w:cs="Times New Roman"/>
+          <w:rFonts w:eastAsia="Times New Roman" w:cstheme="minorHAnsi"/>
           <w:color w:val="A52A2A"/>
           <w:sz w:val="30"/>
           <w:szCs w:val="30"/>
@@ -1747,7 +1762,7 @@
       </w:r>
       <w:r>
         <w:rPr>
-          <w:rFonts w:ascii="Verdana" w:eastAsia="Times New Roman" w:hAnsi="Verdana" w:cs="Times New Roman"/>
+          <w:rFonts w:eastAsia="Times New Roman" w:cstheme="minorHAnsi"/>
           <w:color w:val="0000CD"/>
           <w:sz w:val="30"/>
           <w:szCs w:val="30"/>
@@ -1761,7 +1776,7 @@
         <w:shd w:val="clear" w:color="auto" w:fill="FFFFFF"/>
         <w:spacing w:after="150" w:line="240" w:lineRule="auto"/>
         <w:rPr>
-          <w:rFonts w:ascii="Verdana" w:hAnsi="Verdana"/>
+          <w:rFonts w:cstheme="minorHAnsi"/>
           <w:color w:val="000000"/>
           <w:sz w:val="23"/>
           <w:szCs w:val="23"/>
@@ -1771,7 +1786,7 @@
       <w:r>
         <w:rPr>
           <w:rStyle w:val="Strong"/>
-          <w:rFonts w:ascii="Verdana" w:hAnsi="Verdana"/>
+          <w:rFonts w:cstheme="minorHAnsi"/>
           <w:color w:val="000000"/>
           <w:sz w:val="23"/>
           <w:szCs w:val="23"/>
@@ -1781,7 +1796,7 @@
       </w:r>
       <w:r>
         <w:rPr>
-          <w:rFonts w:ascii="Verdana" w:hAnsi="Verdana"/>
+          <w:rFonts w:cstheme="minorHAnsi"/>
           <w:color w:val="000000"/>
           <w:sz w:val="23"/>
           <w:szCs w:val="23"/>
@@ -1792,7 +1807,7 @@
       <w:proofErr w:type="spellStart"/>
       <w:r>
         <w:rPr>
-          <w:rFonts w:ascii="Verdana" w:hAnsi="Verdana"/>
+          <w:rFonts w:cstheme="minorHAnsi"/>
           <w:color w:val="000000"/>
           <w:sz w:val="23"/>
           <w:szCs w:val="23"/>
@@ -1803,7 +1818,7 @@
       <w:proofErr w:type="spellEnd"/>
       <w:r>
         <w:rPr>
-          <w:rFonts w:ascii="Verdana" w:hAnsi="Verdana"/>
+          <w:rFonts w:cstheme="minorHAnsi"/>
           <w:color w:val="000000"/>
           <w:sz w:val="23"/>
           <w:szCs w:val="23"/>
@@ -1817,7 +1832,7 @@
         <w:shd w:val="clear" w:color="auto" w:fill="FFFFFF"/>
         <w:spacing w:after="150" w:line="240" w:lineRule="auto"/>
         <w:rPr>
-          <w:rFonts w:ascii="Verdana" w:eastAsia="Times New Roman" w:hAnsi="Verdana" w:cs="Times New Roman"/>
+          <w:rFonts w:eastAsia="Times New Roman" w:cstheme="minorHAnsi"/>
           <w:color w:val="0000CD"/>
           <w:sz w:val="30"/>
           <w:szCs w:val="30"/>
@@ -1826,7 +1841,7 @@
       </w:pPr>
       <w:r>
         <w:rPr>
-          <w:rFonts w:ascii="Verdana" w:eastAsia="Times New Roman" w:hAnsi="Verdana" w:cs="Times New Roman"/>
+          <w:rFonts w:eastAsia="Times New Roman" w:cstheme="minorHAnsi"/>
           <w:color w:val="0000CD"/>
           <w:sz w:val="30"/>
           <w:szCs w:val="30"/>
@@ -1871,67 +1886,11 @@
     </w:p>
     <w:p>
       <w:pPr>
-        <w:shd w:val="clear" w:color="auto" w:fill="FFFFFF"/>
-        <w:spacing w:after="150" w:line="240" w:lineRule="auto"/>
-        <w:rPr>
-          <w:rFonts w:ascii="Verdana" w:eastAsia="Times New Roman" w:hAnsi="Verdana" w:cs="Times New Roman"/>
-          <w:color w:val="000000"/>
-          <w:sz w:val="30"/>
-          <w:szCs w:val="30"/>
-          <w:lang w:eastAsia="en-IN"/>
-        </w:rPr>
-      </w:pPr>
-    </w:p>
-    <w:p>
-      <w:pPr>
-        <w:shd w:val="clear" w:color="auto" w:fill="FFFFFF"/>
-        <w:spacing w:before="100" w:beforeAutospacing="1" w:after="100" w:afterAutospacing="1" w:line="240" w:lineRule="auto"/>
-        <w:rPr>
-          <w:rFonts w:eastAsia="Times New Roman" w:cstheme="minorHAnsi"/>
-          <w:color w:val="000000"/>
-          <w:sz w:val="23"/>
-          <w:szCs w:val="23"/>
-          <w:lang w:eastAsia="en-IN"/>
-        </w:rPr>
-      </w:pPr>
-    </w:p>
-    <w:p>
-      <w:pPr>
-        <w:rPr>
-          <w:rFonts w:cstheme="minorHAnsi"/>
-          <w:b/>
-          <w:sz w:val="32"/>
-          <w:szCs w:val="32"/>
-        </w:rPr>
-      </w:pPr>
-    </w:p>
-    <w:p>
-      <w:pPr>
-        <w:rPr>
-          <w:rFonts w:cstheme="minorHAnsi"/>
-          <w:b/>
-          <w:sz w:val="32"/>
-          <w:szCs w:val="32"/>
-        </w:rPr>
-      </w:pPr>
-    </w:p>
-    <w:p>
-      <w:pPr>
-        <w:rPr>
-          <w:rFonts w:cstheme="minorHAnsi"/>
-          <w:b/>
-          <w:sz w:val="32"/>
-          <w:szCs w:val="32"/>
-        </w:rPr>
-      </w:pPr>
-    </w:p>
-    <w:p>
-      <w:pPr>
         <w:pStyle w:val="Heading2"/>
         <w:shd w:val="clear" w:color="auto" w:fill="FFFFFF"/>
         <w:spacing w:before="150" w:beforeAutospacing="0" w:after="150" w:afterAutospacing="0"/>
         <w:rPr>
-          <w:rFonts w:ascii="Segoe UI" w:hAnsi="Segoe UI" w:cs="Segoe UI"/>
+          <w:rFonts w:asciiTheme="minorHAnsi" w:hAnsiTheme="minorHAnsi" w:cstheme="minorHAnsi"/>
           <w:b w:val="0"/>
           <w:bCs w:val="0"/>
           <w:color w:val="000000"/>
@@ -1941,19 +1900,18 @@
       </w:pPr>
       <w:r>
         <w:rPr>
-          <w:rFonts w:ascii="Segoe UI" w:hAnsi="Segoe UI" w:cs="Segoe UI"/>
+          <w:rFonts w:asciiTheme="minorHAnsi" w:hAnsiTheme="minorHAnsi" w:cstheme="minorHAnsi"/>
           <w:b w:val="0"/>
           <w:bCs w:val="0"/>
           <w:color w:val="000000"/>
           <w:sz w:val="40"/>
           <w:szCs w:val="40"/>
         </w:rPr>
-        <w:lastRenderedPageBreak/>
         <w:t>HTML Documents</w:t>
       </w:r>
       <w:r>
         <w:rPr>
-          <w:rFonts w:ascii="Segoe UI" w:hAnsi="Segoe UI" w:cs="Segoe UI"/>
+          <w:rFonts w:asciiTheme="minorHAnsi" w:hAnsiTheme="minorHAnsi" w:cstheme="minorHAnsi"/>
           <w:b w:val="0"/>
           <w:bCs w:val="0"/>
           <w:color w:val="000000"/>
@@ -1962,18 +1920,200 @@
         </w:rPr>
         <w:t xml:space="preserve"> &lt;Tags</w:t>
       </w:r>
-      <w:bookmarkStart w:id="0" w:name="_GoBack"/>
-      <w:bookmarkEnd w:id="0"/>
-      <w:r>
-        <w:rPr>
-          <w:rFonts w:ascii="Segoe UI" w:hAnsi="Segoe UI" w:cs="Segoe UI"/>
+      <w:proofErr w:type="gramStart"/>
+      <w:r>
+        <w:rPr>
+          <w:rFonts w:asciiTheme="minorHAnsi" w:hAnsiTheme="minorHAnsi" w:cstheme="minorHAnsi"/>
           <w:b w:val="0"/>
           <w:bCs w:val="0"/>
           <w:color w:val="000000"/>
           <w:sz w:val="40"/>
           <w:szCs w:val="40"/>
         </w:rPr>
-        <w:t>&gt;:</w:t>
+        <w:t>&gt;</w:t>
+      </w:r>
+      <w:r>
+        <w:rPr>
+          <w:rFonts w:asciiTheme="minorHAnsi" w:hAnsiTheme="minorHAnsi" w:cstheme="minorHAnsi"/>
+          <w:b w:val="0"/>
+          <w:bCs w:val="0"/>
+          <w:color w:val="000000"/>
+          <w:sz w:val="40"/>
+          <w:szCs w:val="40"/>
+        </w:rPr>
+        <w:t xml:space="preserve"> </w:t>
+      </w:r>
+      <w:r>
+        <w:rPr>
+          <w:rFonts w:asciiTheme="minorHAnsi" w:hAnsiTheme="minorHAnsi" w:cstheme="minorHAnsi"/>
+          <w:b w:val="0"/>
+          <w:bCs w:val="0"/>
+          <w:color w:val="000000"/>
+          <w:sz w:val="40"/>
+          <w:szCs w:val="40"/>
+        </w:rPr>
+        <w:t>:</w:t>
+      </w:r>
+      <w:proofErr w:type="gramEnd"/>
+    </w:p>
+    <w:p>
+      <w:pPr>
+        <w:pStyle w:val="NormalWeb"/>
+        <w:shd w:val="clear" w:color="auto" w:fill="FFFFFF"/>
+        <w:spacing w:before="288" w:beforeAutospacing="0" w:after="288" w:afterAutospacing="0"/>
+        <w:rPr>
+          <w:rFonts w:asciiTheme="minorHAnsi" w:hAnsiTheme="minorHAnsi" w:cstheme="minorHAnsi"/>
+          <w:color w:val="000000"/>
+          <w:sz w:val="23"/>
+          <w:szCs w:val="23"/>
+        </w:rPr>
+      </w:pPr>
+      <w:r>
+        <w:rPr>
+          <w:rFonts w:asciiTheme="minorHAnsi" w:hAnsiTheme="minorHAnsi" w:cstheme="minorHAnsi"/>
+          <w:color w:val="000000"/>
+          <w:sz w:val="23"/>
+          <w:szCs w:val="23"/>
+        </w:rPr>
+        <w:t>All HTML documents must start with a document type declaration: </w:t>
+      </w:r>
+      <w:r>
+        <w:rPr>
+          <w:rStyle w:val="HTMLCode"/>
+          <w:rFonts w:asciiTheme="minorHAnsi" w:hAnsiTheme="minorHAnsi" w:cstheme="minorHAnsi"/>
+          <w:color w:val="DC143C"/>
+        </w:rPr>
+        <w:t>&lt;</w:t>
+      </w:r>
+      <w:proofErr w:type="gramStart"/>
+      <w:r>
+        <w:rPr>
+          <w:rStyle w:val="HTMLCode"/>
+          <w:rFonts w:asciiTheme="minorHAnsi" w:hAnsiTheme="minorHAnsi" w:cstheme="minorHAnsi"/>
+          <w:color w:val="DC143C"/>
+        </w:rPr>
+        <w:t>!DOCTYPE</w:t>
+      </w:r>
+      <w:proofErr w:type="gramEnd"/>
+      <w:r>
+        <w:rPr>
+          <w:rStyle w:val="HTMLCode"/>
+          <w:rFonts w:asciiTheme="minorHAnsi" w:hAnsiTheme="minorHAnsi" w:cstheme="minorHAnsi"/>
+          <w:color w:val="DC143C"/>
+        </w:rPr>
+        <w:t xml:space="preserve"> html&gt;</w:t>
+      </w:r>
+      <w:r>
+        <w:rPr>
+          <w:rFonts w:asciiTheme="minorHAnsi" w:hAnsiTheme="minorHAnsi" w:cstheme="minorHAnsi"/>
+          <w:color w:val="000000"/>
+          <w:sz w:val="23"/>
+          <w:szCs w:val="23"/>
+        </w:rPr>
+        <w:t>.</w:t>
+      </w:r>
+    </w:p>
+    <w:p>
+      <w:pPr>
+        <w:pStyle w:val="NormalWeb"/>
+        <w:shd w:val="clear" w:color="auto" w:fill="FFFFFF"/>
+        <w:spacing w:before="288" w:beforeAutospacing="0" w:after="288" w:afterAutospacing="0"/>
+        <w:rPr>
+          <w:rFonts w:asciiTheme="minorHAnsi" w:hAnsiTheme="minorHAnsi" w:cstheme="minorHAnsi"/>
+          <w:color w:val="000000"/>
+          <w:sz w:val="23"/>
+          <w:szCs w:val="23"/>
+        </w:rPr>
+      </w:pPr>
+      <w:r>
+        <w:rPr>
+          <w:rFonts w:asciiTheme="minorHAnsi" w:hAnsiTheme="minorHAnsi" w:cstheme="minorHAnsi"/>
+          <w:color w:val="000000"/>
+          <w:sz w:val="23"/>
+          <w:szCs w:val="23"/>
+        </w:rPr>
+        <w:t>The HTML document itself begins with </w:t>
+      </w:r>
+      <w:r>
+        <w:rPr>
+          <w:rStyle w:val="HTMLCode"/>
+          <w:rFonts w:asciiTheme="minorHAnsi" w:hAnsiTheme="minorHAnsi" w:cstheme="minorHAnsi"/>
+          <w:color w:val="DC143C"/>
+        </w:rPr>
+        <w:t>&lt;html&gt;</w:t>
+      </w:r>
+      <w:r>
+        <w:rPr>
+          <w:rFonts w:asciiTheme="minorHAnsi" w:hAnsiTheme="minorHAnsi" w:cstheme="minorHAnsi"/>
+          <w:color w:val="000000"/>
+          <w:sz w:val="23"/>
+          <w:szCs w:val="23"/>
+        </w:rPr>
+        <w:t> and ends with </w:t>
+      </w:r>
+      <w:r>
+        <w:rPr>
+          <w:rStyle w:val="HTMLCode"/>
+          <w:rFonts w:asciiTheme="minorHAnsi" w:hAnsiTheme="minorHAnsi" w:cstheme="minorHAnsi"/>
+          <w:color w:val="DC143C"/>
+        </w:rPr>
+        <w:t>&lt;/html&gt;</w:t>
+      </w:r>
+      <w:r>
+        <w:rPr>
+          <w:rFonts w:asciiTheme="minorHAnsi" w:hAnsiTheme="minorHAnsi" w:cstheme="minorHAnsi"/>
+          <w:color w:val="000000"/>
+          <w:sz w:val="23"/>
+          <w:szCs w:val="23"/>
+        </w:rPr>
+        <w:t>.</w:t>
+      </w:r>
+    </w:p>
+    <w:p>
+      <w:pPr>
+        <w:pStyle w:val="NormalWeb"/>
+        <w:shd w:val="clear" w:color="auto" w:fill="FFFFFF"/>
+        <w:spacing w:before="288" w:beforeAutospacing="0" w:after="288" w:afterAutospacing="0"/>
+        <w:rPr>
+          <w:rFonts w:asciiTheme="minorHAnsi" w:hAnsiTheme="minorHAnsi" w:cstheme="minorHAnsi"/>
+          <w:color w:val="000000"/>
+          <w:sz w:val="23"/>
+          <w:szCs w:val="23"/>
+        </w:rPr>
+      </w:pPr>
+      <w:r>
+        <w:rPr>
+          <w:rFonts w:asciiTheme="minorHAnsi" w:hAnsiTheme="minorHAnsi" w:cstheme="minorHAnsi"/>
+          <w:color w:val="000000"/>
+          <w:sz w:val="23"/>
+          <w:szCs w:val="23"/>
+        </w:rPr>
+        <w:t>The visible part of the HTML document is between </w:t>
+      </w:r>
+      <w:r>
+        <w:rPr>
+          <w:rStyle w:val="HTMLCode"/>
+          <w:rFonts w:asciiTheme="minorHAnsi" w:hAnsiTheme="minorHAnsi" w:cstheme="minorHAnsi"/>
+          <w:color w:val="DC143C"/>
+        </w:rPr>
+        <w:t>&lt;body&gt;</w:t>
+      </w:r>
+      <w:r>
+        <w:rPr>
+          <w:rFonts w:asciiTheme="minorHAnsi" w:hAnsiTheme="minorHAnsi" w:cstheme="minorHAnsi"/>
+          <w:color w:val="000000"/>
+          <w:sz w:val="23"/>
+          <w:szCs w:val="23"/>
+        </w:rPr>
+        <w:t> and </w:t>
+      </w:r>
+      <w:r>
+        <w:rPr>
+          <w:rStyle w:val="HTMLCode"/>
+          <w:rFonts w:asciiTheme="minorHAnsi" w:hAnsiTheme="minorHAnsi" w:cstheme="minorHAnsi"/>
+          <w:color w:val="DC143C"/>
+        </w:rPr>
+        <w:t>&lt;/body&gt;</w:t>
       </w:r>
     </w:p>
     <w:p>
@@ -1982,7 +2122,1750 @@
         <w:shd w:val="clear" w:color="auto" w:fill="FFFFFF"/>
         <w:spacing w:before="150" w:beforeAutospacing="0" w:after="150" w:afterAutospacing="0"/>
         <w:rPr>
-          <w:rFonts w:ascii="Segoe UI" w:hAnsi="Segoe UI" w:cs="Segoe UI"/>
+          <w:rFonts w:asciiTheme="minorHAnsi" w:hAnsiTheme="minorHAnsi" w:cstheme="minorHAnsi"/>
+          <w:b w:val="0"/>
+          <w:bCs w:val="0"/>
+          <w:color w:val="000000"/>
+          <w:sz w:val="48"/>
+          <w:szCs w:val="48"/>
+        </w:rPr>
+      </w:pPr>
+    </w:p>
+    <w:p>
+      <w:pPr>
+        <w:pStyle w:val="Heading2"/>
+        <w:shd w:val="clear" w:color="auto" w:fill="FFFFFF"/>
+        <w:spacing w:before="150" w:beforeAutospacing="0" w:after="150" w:afterAutospacing="0"/>
+        <w:rPr>
+          <w:rFonts w:asciiTheme="minorHAnsi" w:hAnsiTheme="minorHAnsi" w:cstheme="minorHAnsi"/>
+          <w:b w:val="0"/>
+          <w:bCs w:val="0"/>
+          <w:color w:val="000000"/>
+          <w:sz w:val="48"/>
+          <w:szCs w:val="48"/>
+        </w:rPr>
+      </w:pPr>
+      <w:r>
+        <w:rPr>
+          <w:rFonts w:asciiTheme="minorHAnsi" w:hAnsiTheme="minorHAnsi" w:cstheme="minorHAnsi"/>
+          <w:b w:val="0"/>
+          <w:bCs w:val="0"/>
+          <w:color w:val="000000"/>
+          <w:sz w:val="48"/>
+          <w:szCs w:val="48"/>
+        </w:rPr>
+        <w:lastRenderedPageBreak/>
+        <w:t>The &lt;</w:t>
+      </w:r>
+      <w:proofErr w:type="gramStart"/>
+      <w:r>
+        <w:rPr>
+          <w:rFonts w:asciiTheme="minorHAnsi" w:hAnsiTheme="minorHAnsi" w:cstheme="minorHAnsi"/>
+          <w:b w:val="0"/>
+          <w:bCs w:val="0"/>
+          <w:color w:val="000000"/>
+          <w:sz w:val="48"/>
+          <w:szCs w:val="48"/>
+        </w:rPr>
+        <w:t>!DOCTYPE</w:t>
+      </w:r>
+      <w:proofErr w:type="gramEnd"/>
+      <w:r>
+        <w:rPr>
+          <w:rFonts w:asciiTheme="minorHAnsi" w:hAnsiTheme="minorHAnsi" w:cstheme="minorHAnsi"/>
+          <w:b w:val="0"/>
+          <w:bCs w:val="0"/>
+          <w:color w:val="000000"/>
+          <w:sz w:val="48"/>
+          <w:szCs w:val="48"/>
+        </w:rPr>
+        <w:t>&gt; Declaration</w:t>
+      </w:r>
+    </w:p>
+    <w:p>
+      <w:pPr>
+        <w:pStyle w:val="NormalWeb"/>
+        <w:shd w:val="clear" w:color="auto" w:fill="FFFFFF"/>
+        <w:spacing w:before="288" w:beforeAutospacing="0" w:after="288" w:afterAutospacing="0"/>
+        <w:rPr>
+          <w:rFonts w:asciiTheme="minorHAnsi" w:hAnsiTheme="minorHAnsi" w:cstheme="minorHAnsi"/>
+          <w:color w:val="000000"/>
+          <w:sz w:val="23"/>
+          <w:szCs w:val="23"/>
+        </w:rPr>
+      </w:pPr>
+      <w:r>
+        <w:rPr>
+          <w:rFonts w:asciiTheme="minorHAnsi" w:hAnsiTheme="minorHAnsi" w:cstheme="minorHAnsi"/>
+          <w:color w:val="000000"/>
+          <w:sz w:val="23"/>
+          <w:szCs w:val="23"/>
+        </w:rPr>
+        <w:t>The </w:t>
+      </w:r>
+      <w:r>
+        <w:rPr>
+          <w:rStyle w:val="HTMLCode"/>
+          <w:rFonts w:asciiTheme="minorHAnsi" w:hAnsiTheme="minorHAnsi" w:cstheme="minorHAnsi"/>
+          <w:color w:val="DC143C"/>
+        </w:rPr>
+        <w:t>&lt;</w:t>
+      </w:r>
+      <w:proofErr w:type="gramStart"/>
+      <w:r>
+        <w:rPr>
+          <w:rStyle w:val="HTMLCode"/>
+          <w:rFonts w:asciiTheme="minorHAnsi" w:hAnsiTheme="minorHAnsi" w:cstheme="minorHAnsi"/>
+          <w:color w:val="DC143C"/>
+        </w:rPr>
+        <w:t>!DOCTYPE</w:t>
+      </w:r>
+      <w:proofErr w:type="gramEnd"/>
+      <w:r>
+        <w:rPr>
+          <w:rStyle w:val="HTMLCode"/>
+          <w:rFonts w:asciiTheme="minorHAnsi" w:hAnsiTheme="minorHAnsi" w:cstheme="minorHAnsi"/>
+          <w:color w:val="DC143C"/>
+        </w:rPr>
+        <w:t>&gt;</w:t>
+      </w:r>
+      <w:r>
+        <w:rPr>
+          <w:rFonts w:asciiTheme="minorHAnsi" w:hAnsiTheme="minorHAnsi" w:cstheme="minorHAnsi"/>
+          <w:color w:val="000000"/>
+          <w:sz w:val="23"/>
+          <w:szCs w:val="23"/>
+        </w:rPr>
+        <w:t> declaration represents the document type, and helps browsers to display web pages correctly.</w:t>
+      </w:r>
+    </w:p>
+    <w:p>
+      <w:pPr>
+        <w:pStyle w:val="NormalWeb"/>
+        <w:shd w:val="clear" w:color="auto" w:fill="FFFFFF"/>
+        <w:spacing w:before="288" w:beforeAutospacing="0" w:after="288" w:afterAutospacing="0"/>
+        <w:rPr>
+          <w:rFonts w:asciiTheme="minorHAnsi" w:hAnsiTheme="minorHAnsi" w:cstheme="minorHAnsi"/>
+          <w:color w:val="000000"/>
+          <w:sz w:val="23"/>
+          <w:szCs w:val="23"/>
+        </w:rPr>
+      </w:pPr>
+      <w:r>
+        <w:rPr>
+          <w:rFonts w:asciiTheme="minorHAnsi" w:hAnsiTheme="minorHAnsi" w:cstheme="minorHAnsi"/>
+          <w:color w:val="000000"/>
+          <w:sz w:val="23"/>
+          <w:szCs w:val="23"/>
+        </w:rPr>
+        <w:t>It must only appear once, at the top of the page (before any HTML tags).</w:t>
+      </w:r>
+    </w:p>
+    <w:p>
+      <w:pPr>
+        <w:pStyle w:val="NormalWeb"/>
+        <w:shd w:val="clear" w:color="auto" w:fill="FFFFFF"/>
+        <w:spacing w:before="288" w:beforeAutospacing="0" w:after="288" w:afterAutospacing="0"/>
+        <w:rPr>
+          <w:rFonts w:asciiTheme="minorHAnsi" w:hAnsiTheme="minorHAnsi" w:cstheme="minorHAnsi"/>
+          <w:color w:val="000000"/>
+          <w:sz w:val="23"/>
+          <w:szCs w:val="23"/>
+        </w:rPr>
+      </w:pPr>
+      <w:r>
+        <w:rPr>
+          <w:rFonts w:asciiTheme="minorHAnsi" w:hAnsiTheme="minorHAnsi" w:cstheme="minorHAnsi"/>
+          <w:color w:val="000000"/>
+          <w:sz w:val="23"/>
+          <w:szCs w:val="23"/>
+        </w:rPr>
+        <w:t>The </w:t>
+      </w:r>
+      <w:r>
+        <w:rPr>
+          <w:rStyle w:val="HTMLCode"/>
+          <w:rFonts w:asciiTheme="minorHAnsi" w:hAnsiTheme="minorHAnsi" w:cstheme="minorHAnsi"/>
+          <w:color w:val="DC143C"/>
+        </w:rPr>
+        <w:t>&lt;</w:t>
+      </w:r>
+      <w:proofErr w:type="gramStart"/>
+      <w:r>
+        <w:rPr>
+          <w:rStyle w:val="HTMLCode"/>
+          <w:rFonts w:asciiTheme="minorHAnsi" w:hAnsiTheme="minorHAnsi" w:cstheme="minorHAnsi"/>
+          <w:color w:val="DC143C"/>
+        </w:rPr>
+        <w:t>!DOCTYPE</w:t>
+      </w:r>
+      <w:proofErr w:type="gramEnd"/>
+      <w:r>
+        <w:rPr>
+          <w:rStyle w:val="HTMLCode"/>
+          <w:rFonts w:asciiTheme="minorHAnsi" w:hAnsiTheme="minorHAnsi" w:cstheme="minorHAnsi"/>
+          <w:color w:val="DC143C"/>
+        </w:rPr>
+        <w:t>&gt;</w:t>
+      </w:r>
+      <w:r>
+        <w:rPr>
+          <w:rFonts w:asciiTheme="minorHAnsi" w:hAnsiTheme="minorHAnsi" w:cstheme="minorHAnsi"/>
+          <w:color w:val="000000"/>
+          <w:sz w:val="23"/>
+          <w:szCs w:val="23"/>
+        </w:rPr>
+        <w:t> declaration is not case sensitive.</w:t>
+      </w:r>
+    </w:p>
+    <w:p>
+      <w:pPr>
+        <w:pStyle w:val="NormalWeb"/>
+        <w:shd w:val="clear" w:color="auto" w:fill="FFFFFF"/>
+        <w:spacing w:before="288" w:beforeAutospacing="0" w:after="288" w:afterAutospacing="0"/>
+        <w:rPr>
+          <w:rFonts w:asciiTheme="minorHAnsi" w:hAnsiTheme="minorHAnsi" w:cstheme="minorHAnsi"/>
+          <w:color w:val="000000"/>
+          <w:sz w:val="23"/>
+          <w:szCs w:val="23"/>
+        </w:rPr>
+      </w:pPr>
+      <w:r>
+        <w:rPr>
+          <w:rFonts w:asciiTheme="minorHAnsi" w:hAnsiTheme="minorHAnsi" w:cstheme="minorHAnsi"/>
+          <w:color w:val="000000"/>
+          <w:sz w:val="23"/>
+          <w:szCs w:val="23"/>
+        </w:rPr>
+        <w:t>The </w:t>
+      </w:r>
+      <w:r>
+        <w:rPr>
+          <w:rStyle w:val="HTMLCode"/>
+          <w:rFonts w:asciiTheme="minorHAnsi" w:hAnsiTheme="minorHAnsi" w:cstheme="minorHAnsi"/>
+          <w:color w:val="DC143C"/>
+        </w:rPr>
+        <w:t>&lt;</w:t>
+      </w:r>
+      <w:proofErr w:type="gramStart"/>
+      <w:r>
+        <w:rPr>
+          <w:rStyle w:val="HTMLCode"/>
+          <w:rFonts w:asciiTheme="minorHAnsi" w:hAnsiTheme="minorHAnsi" w:cstheme="minorHAnsi"/>
+          <w:color w:val="DC143C"/>
+        </w:rPr>
+        <w:t>!DOCTYPE</w:t>
+      </w:r>
+      <w:proofErr w:type="gramEnd"/>
+      <w:r>
+        <w:rPr>
+          <w:rStyle w:val="HTMLCode"/>
+          <w:rFonts w:asciiTheme="minorHAnsi" w:hAnsiTheme="minorHAnsi" w:cstheme="minorHAnsi"/>
+          <w:color w:val="DC143C"/>
+        </w:rPr>
+        <w:t>&gt;</w:t>
+      </w:r>
+      <w:r>
+        <w:rPr>
+          <w:rFonts w:asciiTheme="minorHAnsi" w:hAnsiTheme="minorHAnsi" w:cstheme="minorHAnsi"/>
+          <w:color w:val="000000"/>
+          <w:sz w:val="23"/>
+          <w:szCs w:val="23"/>
+        </w:rPr>
+        <w:t> declaration for HTML5 is:</w:t>
+      </w:r>
+    </w:p>
+    <w:p>
+      <w:pPr>
+        <w:pStyle w:val="Heading2"/>
+        <w:shd w:val="clear" w:color="auto" w:fill="FFFFFF"/>
+        <w:spacing w:before="150" w:beforeAutospacing="0" w:after="150" w:afterAutospacing="0"/>
+        <w:rPr>
+          <w:rStyle w:val="tagcolor"/>
+          <w:rFonts w:asciiTheme="minorHAnsi" w:hAnsiTheme="minorHAnsi" w:cstheme="minorHAnsi"/>
+          <w:color w:val="0000CD"/>
+          <w:sz w:val="23"/>
+          <w:szCs w:val="23"/>
+          <w:shd w:val="clear" w:color="auto" w:fill="FFFFFF"/>
+        </w:rPr>
+      </w:pPr>
+      <w:proofErr w:type="gramStart"/>
+      <w:r>
+        <w:rPr>
+          <w:rStyle w:val="tagcolor"/>
+          <w:rFonts w:asciiTheme="minorHAnsi" w:hAnsiTheme="minorHAnsi" w:cstheme="minorHAnsi"/>
+          <w:color w:val="0000CD"/>
+          <w:sz w:val="23"/>
+          <w:szCs w:val="23"/>
+          <w:shd w:val="clear" w:color="auto" w:fill="FFFFFF"/>
+        </w:rPr>
+        <w:t>&lt;</w:t>
+      </w:r>
+      <w:r>
+        <w:rPr>
+          <w:rFonts w:asciiTheme="minorHAnsi" w:hAnsiTheme="minorHAnsi" w:cstheme="minorHAnsi"/>
+          <w:color w:val="A52A2A"/>
+          <w:sz w:val="23"/>
+          <w:szCs w:val="23"/>
+          <w:shd w:val="clear" w:color="auto" w:fill="FFFFFF"/>
+        </w:rPr>
+        <w:t>!DOCTYPE</w:t>
+      </w:r>
+      <w:proofErr w:type="gramEnd"/>
+      <w:r>
+        <w:rPr>
+          <w:rStyle w:val="attributecolor"/>
+          <w:rFonts w:asciiTheme="minorHAnsi" w:hAnsiTheme="minorHAnsi" w:cstheme="minorHAnsi"/>
+          <w:color w:val="FF0000"/>
+          <w:sz w:val="23"/>
+          <w:szCs w:val="23"/>
+          <w:shd w:val="clear" w:color="auto" w:fill="FFFFFF"/>
+        </w:rPr>
+        <w:t> html</w:t>
+      </w:r>
+      <w:r>
+        <w:rPr>
+          <w:rStyle w:val="tagcolor"/>
+          <w:rFonts w:asciiTheme="minorHAnsi" w:hAnsiTheme="minorHAnsi" w:cstheme="minorHAnsi"/>
+          <w:color w:val="0000CD"/>
+          <w:sz w:val="23"/>
+          <w:szCs w:val="23"/>
+          <w:shd w:val="clear" w:color="auto" w:fill="FFFFFF"/>
+        </w:rPr>
+        <w:t>&gt;</w:t>
+      </w:r>
+    </w:p>
+    <w:p>
+      <w:pPr>
+        <w:pStyle w:val="Heading2"/>
+        <w:shd w:val="clear" w:color="auto" w:fill="FFFFFF"/>
+        <w:spacing w:before="150" w:beforeAutospacing="0" w:after="150" w:afterAutospacing="0"/>
+        <w:rPr>
+          <w:rFonts w:asciiTheme="minorHAnsi" w:hAnsiTheme="minorHAnsi" w:cstheme="minorHAnsi"/>
+          <w:b w:val="0"/>
+          <w:bCs w:val="0"/>
+          <w:color w:val="000000"/>
+          <w:sz w:val="48"/>
+          <w:szCs w:val="48"/>
+        </w:rPr>
+      </w:pPr>
+      <w:r>
+        <w:rPr>
+          <w:rFonts w:asciiTheme="minorHAnsi" w:hAnsiTheme="minorHAnsi" w:cstheme="minorHAnsi"/>
+          <w:b w:val="0"/>
+          <w:bCs w:val="0"/>
+          <w:color w:val="000000"/>
+          <w:sz w:val="48"/>
+          <w:szCs w:val="48"/>
+        </w:rPr>
+        <w:t>HTML Headings</w:t>
+      </w:r>
+    </w:p>
+    <w:p>
+      <w:pPr>
+        <w:pStyle w:val="NormalWeb"/>
+        <w:shd w:val="clear" w:color="auto" w:fill="FFFFFF"/>
+        <w:spacing w:before="288" w:beforeAutospacing="0" w:after="288" w:afterAutospacing="0"/>
+        <w:rPr>
+          <w:rFonts w:asciiTheme="minorHAnsi" w:hAnsiTheme="minorHAnsi" w:cstheme="minorHAnsi"/>
+          <w:color w:val="000000"/>
+          <w:sz w:val="23"/>
+          <w:szCs w:val="23"/>
+        </w:rPr>
+      </w:pPr>
+      <w:r>
+        <w:rPr>
+          <w:rFonts w:asciiTheme="minorHAnsi" w:hAnsiTheme="minorHAnsi" w:cstheme="minorHAnsi"/>
+          <w:color w:val="000000"/>
+          <w:sz w:val="23"/>
+          <w:szCs w:val="23"/>
+        </w:rPr>
+        <w:t>HTML headings are defined with the </w:t>
+      </w:r>
+      <w:r>
+        <w:rPr>
+          <w:rStyle w:val="HTMLCode"/>
+          <w:rFonts w:asciiTheme="minorHAnsi" w:hAnsiTheme="minorHAnsi" w:cstheme="minorHAnsi"/>
+          <w:color w:val="DC143C"/>
+        </w:rPr>
+        <w:t>&lt;h1&gt;</w:t>
+      </w:r>
+      <w:r>
+        <w:rPr>
+          <w:rFonts w:asciiTheme="minorHAnsi" w:hAnsiTheme="minorHAnsi" w:cstheme="minorHAnsi"/>
+          <w:color w:val="000000"/>
+          <w:sz w:val="23"/>
+          <w:szCs w:val="23"/>
+        </w:rPr>
+        <w:t> to </w:t>
+      </w:r>
+      <w:r>
+        <w:rPr>
+          <w:rStyle w:val="HTMLCode"/>
+          <w:rFonts w:asciiTheme="minorHAnsi" w:hAnsiTheme="minorHAnsi" w:cstheme="minorHAnsi"/>
+          <w:color w:val="DC143C"/>
+        </w:rPr>
+        <w:t>&lt;h6&gt;</w:t>
+      </w:r>
+      <w:r>
+        <w:rPr>
+          <w:rFonts w:asciiTheme="minorHAnsi" w:hAnsiTheme="minorHAnsi" w:cstheme="minorHAnsi"/>
+          <w:color w:val="000000"/>
+          <w:sz w:val="23"/>
+          <w:szCs w:val="23"/>
+        </w:rPr>
+        <w:t> tags.</w:t>
+      </w:r>
+    </w:p>
+    <w:p>
+      <w:pPr>
+        <w:pStyle w:val="NormalWeb"/>
+        <w:shd w:val="clear" w:color="auto" w:fill="FFFFFF"/>
+        <w:spacing w:before="288" w:beforeAutospacing="0" w:after="288" w:afterAutospacing="0"/>
+        <w:rPr>
+          <w:rFonts w:asciiTheme="minorHAnsi" w:hAnsiTheme="minorHAnsi" w:cstheme="minorHAnsi"/>
+          <w:color w:val="000000"/>
+          <w:sz w:val="23"/>
+          <w:szCs w:val="23"/>
+        </w:rPr>
+      </w:pPr>
+      <w:r>
+        <w:rPr>
+          <w:rStyle w:val="HTMLCode"/>
+          <w:rFonts w:asciiTheme="minorHAnsi" w:hAnsiTheme="minorHAnsi" w:cstheme="minorHAnsi"/>
+          <w:color w:val="DC143C"/>
+        </w:rPr>
+        <w:t>&lt;h1&gt;</w:t>
+      </w:r>
+      <w:r>
+        <w:rPr>
+          <w:rFonts w:asciiTheme="minorHAnsi" w:hAnsiTheme="minorHAnsi" w:cstheme="minorHAnsi"/>
+          <w:color w:val="000000"/>
+          <w:sz w:val="23"/>
+          <w:szCs w:val="23"/>
+        </w:rPr>
+        <w:t> defines the most important heading. </w:t>
+      </w:r>
+      <w:r>
+        <w:rPr>
+          <w:rStyle w:val="HTMLCode"/>
+          <w:rFonts w:asciiTheme="minorHAnsi" w:hAnsiTheme="minorHAnsi" w:cstheme="minorHAnsi"/>
+          <w:color w:val="DC143C"/>
+        </w:rPr>
+        <w:t>&lt;h6&gt;</w:t>
+      </w:r>
+      <w:r>
+        <w:rPr>
+          <w:rFonts w:asciiTheme="minorHAnsi" w:hAnsiTheme="minorHAnsi" w:cstheme="minorHAnsi"/>
+          <w:color w:val="000000"/>
+          <w:sz w:val="23"/>
+          <w:szCs w:val="23"/>
+        </w:rPr>
+        <w:t> defines the least important heading: </w:t>
+      </w:r>
+    </w:p>
+    <w:p>
+      <w:pPr>
+        <w:pStyle w:val="Heading3"/>
+        <w:shd w:val="clear" w:color="auto" w:fill="E7E9EB"/>
+        <w:spacing w:before="150" w:after="150"/>
+        <w:rPr>
+          <w:rFonts w:asciiTheme="minorHAnsi" w:hAnsiTheme="minorHAnsi" w:cstheme="minorHAnsi"/>
+          <w:color w:val="000000"/>
+          <w:sz w:val="36"/>
+          <w:szCs w:val="36"/>
+        </w:rPr>
+      </w:pPr>
+      <w:r>
+        <w:rPr>
+          <w:rFonts w:asciiTheme="minorHAnsi" w:hAnsiTheme="minorHAnsi" w:cstheme="minorHAnsi"/>
+          <w:b/>
+          <w:bCs/>
+          <w:color w:val="000000"/>
+          <w:sz w:val="36"/>
+          <w:szCs w:val="36"/>
+        </w:rPr>
+        <w:t>Example</w:t>
+      </w:r>
+    </w:p>
+    <w:p>
+      <w:pPr>
+        <w:shd w:val="clear" w:color="auto" w:fill="FFFFFF"/>
+        <w:rPr>
+          <w:rFonts w:cstheme="minorHAnsi"/>
+          <w:color w:val="000000"/>
+          <w:sz w:val="23"/>
+          <w:szCs w:val="23"/>
+        </w:rPr>
+      </w:pPr>
+      <w:r>
+        <w:rPr>
+          <w:rStyle w:val="tagcolor"/>
+          <w:rFonts w:cstheme="minorHAnsi"/>
+          <w:color w:val="0000CD"/>
+          <w:sz w:val="23"/>
+          <w:szCs w:val="23"/>
+        </w:rPr>
+        <w:t>&lt;</w:t>
+      </w:r>
+      <w:r>
+        <w:rPr>
+          <w:rStyle w:val="tagnamecolor"/>
+          <w:rFonts w:cstheme="minorHAnsi"/>
+          <w:color w:val="A52A2A"/>
+          <w:sz w:val="23"/>
+          <w:szCs w:val="23"/>
+        </w:rPr>
+        <w:t>h1</w:t>
+      </w:r>
+      <w:r>
+        <w:rPr>
+          <w:rStyle w:val="tagcolor"/>
+          <w:rFonts w:cstheme="minorHAnsi"/>
+          <w:color w:val="0000CD"/>
+          <w:sz w:val="23"/>
+          <w:szCs w:val="23"/>
+        </w:rPr>
+        <w:t>&gt;</w:t>
+      </w:r>
+      <w:proofErr w:type="gramStart"/>
+      <w:r>
+        <w:rPr>
+          <w:rFonts w:cstheme="minorHAnsi"/>
+          <w:color w:val="000000"/>
+          <w:sz w:val="23"/>
+          <w:szCs w:val="23"/>
+        </w:rPr>
+        <w:t>This</w:t>
+      </w:r>
+      <w:proofErr w:type="gramEnd"/>
+      <w:r>
+        <w:rPr>
+          <w:rFonts w:cstheme="minorHAnsi"/>
+          <w:color w:val="000000"/>
+          <w:sz w:val="23"/>
+          <w:szCs w:val="23"/>
+        </w:rPr>
+        <w:t xml:space="preserve"> is heading 1</w:t>
+      </w:r>
+      <w:r>
+        <w:rPr>
+          <w:rStyle w:val="tagcolor"/>
+          <w:rFonts w:cstheme="minorHAnsi"/>
+          <w:color w:val="0000CD"/>
+          <w:sz w:val="23"/>
+          <w:szCs w:val="23"/>
+        </w:rPr>
+        <w:t>&lt;</w:t>
+      </w:r>
+      <w:r>
+        <w:rPr>
+          <w:rStyle w:val="tagnamecolor"/>
+          <w:rFonts w:cstheme="minorHAnsi"/>
+          <w:color w:val="A52A2A"/>
+          <w:sz w:val="23"/>
+          <w:szCs w:val="23"/>
+        </w:rPr>
+        <w:t>/h1</w:t>
+      </w:r>
+      <w:r>
+        <w:rPr>
+          <w:rStyle w:val="tagcolor"/>
+          <w:rFonts w:cstheme="minorHAnsi"/>
+          <w:color w:val="0000CD"/>
+          <w:sz w:val="23"/>
+          <w:szCs w:val="23"/>
+        </w:rPr>
+        <w:t>&gt;</w:t>
+      </w:r>
+      <w:r>
+        <w:rPr>
+          <w:rFonts w:cstheme="minorHAnsi"/>
+          <w:color w:val="000000"/>
+          <w:sz w:val="23"/>
+          <w:szCs w:val="23"/>
+        </w:rPr>
+        <w:br/>
+      </w:r>
+      <w:r>
+        <w:rPr>
+          <w:rStyle w:val="tagcolor"/>
+          <w:rFonts w:cstheme="minorHAnsi"/>
+          <w:color w:val="0000CD"/>
+          <w:sz w:val="23"/>
+          <w:szCs w:val="23"/>
+        </w:rPr>
+        <w:t>&lt;</w:t>
+      </w:r>
+      <w:r>
+        <w:rPr>
+          <w:rStyle w:val="tagnamecolor"/>
+          <w:rFonts w:cstheme="minorHAnsi"/>
+          <w:color w:val="A52A2A"/>
+          <w:sz w:val="23"/>
+          <w:szCs w:val="23"/>
+        </w:rPr>
+        <w:t>h2</w:t>
+      </w:r>
+      <w:r>
+        <w:rPr>
+          <w:rStyle w:val="tagcolor"/>
+          <w:rFonts w:cstheme="minorHAnsi"/>
+          <w:color w:val="0000CD"/>
+          <w:sz w:val="23"/>
+          <w:szCs w:val="23"/>
+        </w:rPr>
+        <w:t>&gt;</w:t>
+      </w:r>
+      <w:r>
+        <w:rPr>
+          <w:rFonts w:cstheme="minorHAnsi"/>
+          <w:color w:val="000000"/>
+          <w:sz w:val="23"/>
+          <w:szCs w:val="23"/>
+        </w:rPr>
+        <w:t>This is heading 2</w:t>
+      </w:r>
+      <w:r>
+        <w:rPr>
+          <w:rStyle w:val="tagcolor"/>
+          <w:rFonts w:cstheme="minorHAnsi"/>
+          <w:color w:val="0000CD"/>
+          <w:sz w:val="23"/>
+          <w:szCs w:val="23"/>
+        </w:rPr>
+        <w:t>&lt;</w:t>
+      </w:r>
+      <w:r>
+        <w:rPr>
+          <w:rStyle w:val="tagnamecolor"/>
+          <w:rFonts w:cstheme="minorHAnsi"/>
+          <w:color w:val="A52A2A"/>
+          <w:sz w:val="23"/>
+          <w:szCs w:val="23"/>
+        </w:rPr>
+        <w:t>/h2</w:t>
+      </w:r>
+      <w:r>
+        <w:rPr>
+          <w:rStyle w:val="tagcolor"/>
+          <w:rFonts w:cstheme="minorHAnsi"/>
+          <w:color w:val="0000CD"/>
+          <w:sz w:val="23"/>
+          <w:szCs w:val="23"/>
+        </w:rPr>
+        <w:t>&gt;</w:t>
+      </w:r>
+      <w:r>
+        <w:rPr>
+          <w:rFonts w:cstheme="minorHAnsi"/>
+          <w:color w:val="000000"/>
+          <w:sz w:val="23"/>
+          <w:szCs w:val="23"/>
+        </w:rPr>
+        <w:br/>
+      </w:r>
+      <w:r>
+        <w:rPr>
+          <w:rStyle w:val="tagcolor"/>
+          <w:rFonts w:cstheme="minorHAnsi"/>
+          <w:color w:val="0000CD"/>
+          <w:sz w:val="23"/>
+          <w:szCs w:val="23"/>
+        </w:rPr>
+        <w:t>&lt;</w:t>
+      </w:r>
+      <w:r>
+        <w:rPr>
+          <w:rStyle w:val="tagnamecolor"/>
+          <w:rFonts w:cstheme="minorHAnsi"/>
+          <w:color w:val="A52A2A"/>
+          <w:sz w:val="23"/>
+          <w:szCs w:val="23"/>
+        </w:rPr>
+        <w:t>h3</w:t>
+      </w:r>
+      <w:r>
+        <w:rPr>
+          <w:rStyle w:val="tagcolor"/>
+          <w:rFonts w:cstheme="minorHAnsi"/>
+          <w:color w:val="0000CD"/>
+          <w:sz w:val="23"/>
+          <w:szCs w:val="23"/>
+        </w:rPr>
+        <w:t>&gt;</w:t>
+      </w:r>
+      <w:r>
+        <w:rPr>
+          <w:rFonts w:cstheme="minorHAnsi"/>
+          <w:color w:val="000000"/>
+          <w:sz w:val="23"/>
+          <w:szCs w:val="23"/>
+        </w:rPr>
+        <w:t>This is heading 3</w:t>
+      </w:r>
+      <w:r>
+        <w:rPr>
+          <w:rStyle w:val="tagcolor"/>
+          <w:rFonts w:cstheme="minorHAnsi"/>
+          <w:color w:val="0000CD"/>
+          <w:sz w:val="23"/>
+          <w:szCs w:val="23"/>
+        </w:rPr>
+        <w:t>&lt;</w:t>
+      </w:r>
+      <w:r>
+        <w:rPr>
+          <w:rStyle w:val="tagnamecolor"/>
+          <w:rFonts w:cstheme="minorHAnsi"/>
+          <w:color w:val="A52A2A"/>
+          <w:sz w:val="23"/>
+          <w:szCs w:val="23"/>
+        </w:rPr>
+        <w:t>/h3</w:t>
+      </w:r>
+      <w:r>
+        <w:rPr>
+          <w:rStyle w:val="tagcolor"/>
+          <w:rFonts w:cstheme="minorHAnsi"/>
+          <w:color w:val="0000CD"/>
+          <w:sz w:val="23"/>
+          <w:szCs w:val="23"/>
+        </w:rPr>
+        <w:t>&gt;</w:t>
+      </w:r>
+    </w:p>
+    <w:p>
+      <w:pPr>
+        <w:pStyle w:val="Heading2"/>
+        <w:shd w:val="clear" w:color="auto" w:fill="FFFFFF"/>
+        <w:spacing w:before="150" w:beforeAutospacing="0" w:after="150" w:afterAutospacing="0"/>
+        <w:rPr>
+          <w:rFonts w:asciiTheme="minorHAnsi" w:hAnsiTheme="minorHAnsi" w:cstheme="minorHAnsi"/>
+          <w:b w:val="0"/>
+          <w:bCs w:val="0"/>
+          <w:color w:val="000000"/>
+          <w:sz w:val="48"/>
+          <w:szCs w:val="48"/>
+        </w:rPr>
+      </w:pPr>
+      <w:r>
+        <w:rPr>
+          <w:rFonts w:asciiTheme="minorHAnsi" w:hAnsiTheme="minorHAnsi" w:cstheme="minorHAnsi"/>
+          <w:b w:val="0"/>
+          <w:bCs w:val="0"/>
+          <w:color w:val="000000"/>
+          <w:sz w:val="48"/>
+          <w:szCs w:val="48"/>
+        </w:rPr>
+        <w:t>HTML Paragraphs</w:t>
+      </w:r>
+    </w:p>
+    <w:p>
+      <w:pPr>
+        <w:pStyle w:val="NormalWeb"/>
+        <w:shd w:val="clear" w:color="auto" w:fill="FFFFFF"/>
+        <w:spacing w:before="288" w:beforeAutospacing="0" w:after="288" w:afterAutospacing="0"/>
+        <w:rPr>
+          <w:rFonts w:asciiTheme="minorHAnsi" w:hAnsiTheme="minorHAnsi" w:cstheme="minorHAnsi"/>
+          <w:color w:val="000000"/>
+          <w:sz w:val="23"/>
+          <w:szCs w:val="23"/>
+        </w:rPr>
+      </w:pPr>
+      <w:r>
+        <w:rPr>
+          <w:rFonts w:asciiTheme="minorHAnsi" w:hAnsiTheme="minorHAnsi" w:cstheme="minorHAnsi"/>
+          <w:color w:val="000000"/>
+          <w:sz w:val="23"/>
+          <w:szCs w:val="23"/>
+        </w:rPr>
+        <w:t>HTML paragraphs are defined with the </w:t>
+      </w:r>
+      <w:r>
+        <w:rPr>
+          <w:rStyle w:val="HTMLCode"/>
+          <w:rFonts w:asciiTheme="minorHAnsi" w:hAnsiTheme="minorHAnsi" w:cstheme="minorHAnsi"/>
+          <w:color w:val="DC143C"/>
+        </w:rPr>
+        <w:t>&lt;p&gt;</w:t>
+      </w:r>
+      <w:r>
+        <w:rPr>
+          <w:rFonts w:asciiTheme="minorHAnsi" w:hAnsiTheme="minorHAnsi" w:cstheme="minorHAnsi"/>
+          <w:color w:val="000000"/>
+          <w:sz w:val="23"/>
+          <w:szCs w:val="23"/>
+        </w:rPr>
+        <w:t> tag:</w:t>
+      </w:r>
+    </w:p>
+    <w:p>
+      <w:pPr>
+        <w:pStyle w:val="Heading3"/>
+        <w:shd w:val="clear" w:color="auto" w:fill="E7E9EB"/>
+        <w:spacing w:before="150" w:after="150"/>
+        <w:rPr>
+          <w:rFonts w:asciiTheme="minorHAnsi" w:hAnsiTheme="minorHAnsi" w:cstheme="minorHAnsi"/>
+          <w:color w:val="000000"/>
+          <w:sz w:val="36"/>
+          <w:szCs w:val="36"/>
+        </w:rPr>
+      </w:pPr>
+      <w:r>
+        <w:rPr>
+          <w:rFonts w:asciiTheme="minorHAnsi" w:hAnsiTheme="minorHAnsi" w:cstheme="minorHAnsi"/>
+          <w:b/>
+          <w:bCs/>
+          <w:color w:val="000000"/>
+          <w:sz w:val="36"/>
+          <w:szCs w:val="36"/>
+        </w:rPr>
+        <w:t>Example</w:t>
+      </w:r>
+    </w:p>
+    <w:p>
+      <w:pPr>
+        <w:shd w:val="clear" w:color="auto" w:fill="FFFFFF"/>
+        <w:rPr>
+          <w:rFonts w:cstheme="minorHAnsi"/>
+          <w:color w:val="000000"/>
+          <w:sz w:val="23"/>
+          <w:szCs w:val="23"/>
+        </w:rPr>
+      </w:pPr>
+      <w:r>
+        <w:rPr>
+          <w:rStyle w:val="tagcolor"/>
+          <w:rFonts w:cstheme="minorHAnsi"/>
+          <w:color w:val="0000CD"/>
+          <w:sz w:val="23"/>
+          <w:szCs w:val="23"/>
+        </w:rPr>
+        <w:t>&lt;</w:t>
+      </w:r>
+      <w:r>
+        <w:rPr>
+          <w:rStyle w:val="tagnamecolor"/>
+          <w:rFonts w:cstheme="minorHAnsi"/>
+          <w:color w:val="A52A2A"/>
+          <w:sz w:val="23"/>
+          <w:szCs w:val="23"/>
+        </w:rPr>
+        <w:t>p</w:t>
+      </w:r>
+      <w:r>
+        <w:rPr>
+          <w:rStyle w:val="tagcolor"/>
+          <w:rFonts w:cstheme="minorHAnsi"/>
+          <w:color w:val="0000CD"/>
+          <w:sz w:val="23"/>
+          <w:szCs w:val="23"/>
+        </w:rPr>
+        <w:t>&gt;</w:t>
+      </w:r>
+      <w:r>
+        <w:rPr>
+          <w:rFonts w:cstheme="minorHAnsi"/>
+          <w:color w:val="000000"/>
+          <w:sz w:val="23"/>
+          <w:szCs w:val="23"/>
+        </w:rPr>
+        <w:t>This is a paragraph</w:t>
+      </w:r>
+      <w:proofErr w:type="gramStart"/>
+      <w:r>
+        <w:rPr>
+          <w:rFonts w:cstheme="minorHAnsi"/>
+          <w:color w:val="000000"/>
+          <w:sz w:val="23"/>
+          <w:szCs w:val="23"/>
+        </w:rPr>
+        <w:t>.</w:t>
+      </w:r>
+      <w:r>
+        <w:rPr>
+          <w:rStyle w:val="tagcolor"/>
+          <w:rFonts w:cstheme="minorHAnsi"/>
+          <w:color w:val="0000CD"/>
+          <w:sz w:val="23"/>
+          <w:szCs w:val="23"/>
+        </w:rPr>
+        <w:t>&lt;</w:t>
+      </w:r>
+      <w:proofErr w:type="gramEnd"/>
+      <w:r>
+        <w:rPr>
+          <w:rStyle w:val="tagnamecolor"/>
+          <w:rFonts w:cstheme="minorHAnsi"/>
+          <w:color w:val="A52A2A"/>
+          <w:sz w:val="23"/>
+          <w:szCs w:val="23"/>
+        </w:rPr>
+        <w:t>/p</w:t>
+      </w:r>
+      <w:r>
+        <w:rPr>
+          <w:rStyle w:val="tagcolor"/>
+          <w:rFonts w:cstheme="minorHAnsi"/>
+          <w:color w:val="0000CD"/>
+          <w:sz w:val="23"/>
+          <w:szCs w:val="23"/>
+        </w:rPr>
+        <w:t>&gt;</w:t>
+      </w:r>
+      <w:r>
+        <w:rPr>
+          <w:rFonts w:cstheme="minorHAnsi"/>
+          <w:color w:val="000000"/>
+          <w:sz w:val="23"/>
+          <w:szCs w:val="23"/>
+        </w:rPr>
+        <w:br/>
+      </w:r>
+      <w:r>
+        <w:rPr>
+          <w:rStyle w:val="tagcolor"/>
+          <w:rFonts w:cstheme="minorHAnsi"/>
+          <w:color w:val="0000CD"/>
+          <w:sz w:val="23"/>
+          <w:szCs w:val="23"/>
+        </w:rPr>
+        <w:t>&lt;</w:t>
+      </w:r>
+      <w:r>
+        <w:rPr>
+          <w:rStyle w:val="tagnamecolor"/>
+          <w:rFonts w:cstheme="minorHAnsi"/>
+          <w:color w:val="A52A2A"/>
+          <w:sz w:val="23"/>
+          <w:szCs w:val="23"/>
+        </w:rPr>
+        <w:t>p</w:t>
+      </w:r>
+      <w:r>
+        <w:rPr>
+          <w:rStyle w:val="tagcolor"/>
+          <w:rFonts w:cstheme="minorHAnsi"/>
+          <w:color w:val="0000CD"/>
+          <w:sz w:val="23"/>
+          <w:szCs w:val="23"/>
+        </w:rPr>
+        <w:t>&gt;</w:t>
+      </w:r>
+      <w:r>
+        <w:rPr>
+          <w:rFonts w:cstheme="minorHAnsi"/>
+          <w:color w:val="000000"/>
+          <w:sz w:val="23"/>
+          <w:szCs w:val="23"/>
+        </w:rPr>
+        <w:t>This is another paragraph.</w:t>
+      </w:r>
+      <w:r>
+        <w:rPr>
+          <w:rStyle w:val="tagcolor"/>
+          <w:rFonts w:cstheme="minorHAnsi"/>
+          <w:color w:val="0000CD"/>
+          <w:sz w:val="23"/>
+          <w:szCs w:val="23"/>
+        </w:rPr>
+        <w:t>&lt;</w:t>
+      </w:r>
+      <w:r>
+        <w:rPr>
+          <w:rStyle w:val="tagnamecolor"/>
+          <w:rFonts w:cstheme="minorHAnsi"/>
+          <w:color w:val="A52A2A"/>
+          <w:sz w:val="23"/>
+          <w:szCs w:val="23"/>
+        </w:rPr>
+        <w:t>/p</w:t>
+      </w:r>
+      <w:r>
+        <w:rPr>
+          <w:rStyle w:val="tagcolor"/>
+          <w:rFonts w:cstheme="minorHAnsi"/>
+          <w:color w:val="0000CD"/>
+          <w:sz w:val="23"/>
+          <w:szCs w:val="23"/>
+        </w:rPr>
+        <w:t>&gt;</w:t>
+      </w:r>
+    </w:p>
+    <w:p>
+      <w:pPr>
+        <w:pStyle w:val="Heading2"/>
+        <w:shd w:val="clear" w:color="auto" w:fill="FFFFFF"/>
+        <w:spacing w:before="150" w:beforeAutospacing="0" w:after="150" w:afterAutospacing="0"/>
+        <w:rPr>
+          <w:rFonts w:asciiTheme="minorHAnsi" w:hAnsiTheme="minorHAnsi" w:cstheme="minorHAnsi"/>
+          <w:b w:val="0"/>
+          <w:bCs w:val="0"/>
+          <w:color w:val="000000"/>
+          <w:sz w:val="48"/>
+          <w:szCs w:val="48"/>
+        </w:rPr>
+      </w:pPr>
+      <w:r>
+        <w:rPr>
+          <w:rFonts w:asciiTheme="minorHAnsi" w:hAnsiTheme="minorHAnsi" w:cstheme="minorHAnsi"/>
+          <w:b w:val="0"/>
+          <w:bCs w:val="0"/>
+          <w:color w:val="000000"/>
+          <w:sz w:val="48"/>
+          <w:szCs w:val="48"/>
+        </w:rPr>
+        <w:t>HTML Links</w:t>
+      </w:r>
+    </w:p>
+    <w:p>
+      <w:pPr>
+        <w:pStyle w:val="NormalWeb"/>
+        <w:shd w:val="clear" w:color="auto" w:fill="FFFFFF"/>
+        <w:spacing w:before="288" w:beforeAutospacing="0" w:after="288" w:afterAutospacing="0"/>
+        <w:rPr>
+          <w:rFonts w:asciiTheme="minorHAnsi" w:hAnsiTheme="minorHAnsi" w:cstheme="minorHAnsi"/>
+          <w:color w:val="000000"/>
+          <w:sz w:val="23"/>
+          <w:szCs w:val="23"/>
+        </w:rPr>
+      </w:pPr>
+      <w:r>
+        <w:rPr>
+          <w:rFonts w:asciiTheme="minorHAnsi" w:hAnsiTheme="minorHAnsi" w:cstheme="minorHAnsi"/>
+          <w:color w:val="000000"/>
+          <w:sz w:val="23"/>
+          <w:szCs w:val="23"/>
+        </w:rPr>
+        <w:t>HTML links are defined with the </w:t>
+      </w:r>
+      <w:r>
+        <w:rPr>
+          <w:rStyle w:val="HTMLCode"/>
+          <w:rFonts w:asciiTheme="minorHAnsi" w:hAnsiTheme="minorHAnsi" w:cstheme="minorHAnsi"/>
+          <w:color w:val="DC143C"/>
+        </w:rPr>
+        <w:t>&lt;a&gt;</w:t>
+      </w:r>
+      <w:r>
+        <w:rPr>
+          <w:rFonts w:asciiTheme="minorHAnsi" w:hAnsiTheme="minorHAnsi" w:cstheme="minorHAnsi"/>
+          <w:color w:val="000000"/>
+          <w:sz w:val="23"/>
+          <w:szCs w:val="23"/>
+        </w:rPr>
+        <w:t> tag:</w:t>
+      </w:r>
+    </w:p>
+    <w:p>
+      <w:pPr>
+        <w:pStyle w:val="NormalWeb"/>
+        <w:shd w:val="clear" w:color="auto" w:fill="FFFFFF"/>
+        <w:spacing w:before="288" w:beforeAutospacing="0" w:after="288" w:afterAutospacing="0"/>
+        <w:rPr>
+          <w:rFonts w:asciiTheme="minorHAnsi" w:hAnsiTheme="minorHAnsi" w:cstheme="minorHAnsi"/>
+          <w:color w:val="000000"/>
+          <w:sz w:val="23"/>
+          <w:szCs w:val="23"/>
+        </w:rPr>
+      </w:pPr>
+      <w:r>
+        <w:rPr>
+          <w:rFonts w:asciiTheme="minorHAnsi" w:hAnsiTheme="minorHAnsi" w:cstheme="minorHAnsi"/>
+          <w:color w:val="000000"/>
+          <w:sz w:val="23"/>
+          <w:szCs w:val="23"/>
+        </w:rPr>
+        <w:t>The link's destination is specified in the </w:t>
+      </w:r>
+      <w:proofErr w:type="spellStart"/>
+      <w:r>
+        <w:rPr>
+          <w:rStyle w:val="HTMLCode"/>
+          <w:rFonts w:asciiTheme="minorHAnsi" w:hAnsiTheme="minorHAnsi" w:cstheme="minorHAnsi"/>
+          <w:color w:val="DC143C"/>
+        </w:rPr>
+        <w:t>href</w:t>
+      </w:r>
+      <w:proofErr w:type="spellEnd"/>
+      <w:r>
+        <w:rPr>
+          <w:rFonts w:asciiTheme="minorHAnsi" w:hAnsiTheme="minorHAnsi" w:cstheme="minorHAnsi"/>
+          <w:color w:val="000000"/>
+          <w:sz w:val="23"/>
+          <w:szCs w:val="23"/>
+        </w:rPr>
+        <w:t> attribute. </w:t>
+      </w:r>
+    </w:p>
+    <w:p>
+      <w:pPr>
+        <w:pStyle w:val="NormalWeb"/>
+        <w:shd w:val="clear" w:color="auto" w:fill="FFFFFF"/>
+        <w:spacing w:before="288" w:beforeAutospacing="0" w:after="288" w:afterAutospacing="0"/>
+        <w:rPr>
+          <w:rFonts w:asciiTheme="minorHAnsi" w:hAnsiTheme="minorHAnsi" w:cstheme="minorHAnsi"/>
+          <w:color w:val="000000"/>
+          <w:sz w:val="23"/>
+          <w:szCs w:val="23"/>
+        </w:rPr>
+      </w:pPr>
+      <w:r>
+        <w:rPr>
+          <w:rFonts w:asciiTheme="minorHAnsi" w:hAnsiTheme="minorHAnsi" w:cstheme="minorHAnsi"/>
+          <w:color w:val="000000"/>
+          <w:sz w:val="23"/>
+          <w:szCs w:val="23"/>
+        </w:rPr>
+        <w:t>Attributes are used to provide additional information about HTML elements.</w:t>
+      </w:r>
+    </w:p>
+    <w:p>
+      <w:pPr>
+        <w:pStyle w:val="NormalWeb"/>
+        <w:shd w:val="clear" w:color="auto" w:fill="FFFFFF"/>
+        <w:spacing w:before="288" w:beforeAutospacing="0" w:after="288" w:afterAutospacing="0"/>
+        <w:rPr>
+          <w:rFonts w:asciiTheme="minorHAnsi" w:hAnsiTheme="minorHAnsi" w:cstheme="minorHAnsi"/>
+          <w:color w:val="000000"/>
+          <w:sz w:val="23"/>
+          <w:szCs w:val="23"/>
+        </w:rPr>
+      </w:pPr>
+    </w:p>
+    <w:p>
+      <w:pPr>
+        <w:pStyle w:val="Heading3"/>
+        <w:shd w:val="clear" w:color="auto" w:fill="E7E9EB"/>
+        <w:spacing w:before="150" w:after="150"/>
+        <w:rPr>
+          <w:rFonts w:asciiTheme="minorHAnsi" w:hAnsiTheme="minorHAnsi" w:cstheme="minorHAnsi"/>
+          <w:color w:val="000000"/>
+          <w:sz w:val="36"/>
+          <w:szCs w:val="36"/>
+        </w:rPr>
+      </w:pPr>
+      <w:r>
+        <w:rPr>
+          <w:rFonts w:asciiTheme="minorHAnsi" w:hAnsiTheme="minorHAnsi" w:cstheme="minorHAnsi"/>
+          <w:b/>
+          <w:bCs/>
+          <w:color w:val="000000"/>
+          <w:sz w:val="36"/>
+          <w:szCs w:val="36"/>
+        </w:rPr>
+        <w:lastRenderedPageBreak/>
+        <w:t>Example</w:t>
+      </w:r>
+    </w:p>
+    <w:p>
+      <w:pPr>
+        <w:shd w:val="clear" w:color="auto" w:fill="FFFFFF"/>
+        <w:rPr>
+          <w:rStyle w:val="tagcolor"/>
+          <w:rFonts w:cstheme="minorHAnsi"/>
+          <w:color w:val="0000CD"/>
+          <w:sz w:val="23"/>
+          <w:szCs w:val="23"/>
+        </w:rPr>
+      </w:pPr>
+      <w:r>
+        <w:rPr>
+          <w:rStyle w:val="tagcolor"/>
+          <w:rFonts w:cstheme="minorHAnsi"/>
+          <w:color w:val="0000CD"/>
+          <w:sz w:val="23"/>
+          <w:szCs w:val="23"/>
+        </w:rPr>
+        <w:t>&lt;</w:t>
+      </w:r>
+      <w:r>
+        <w:rPr>
+          <w:rStyle w:val="tagnamecolor"/>
+          <w:rFonts w:cstheme="minorHAnsi"/>
+          <w:color w:val="A52A2A"/>
+          <w:sz w:val="23"/>
+          <w:szCs w:val="23"/>
+        </w:rPr>
+        <w:t>a</w:t>
+      </w:r>
+      <w:r>
+        <w:rPr>
+          <w:rStyle w:val="attributecolor"/>
+          <w:rFonts w:cstheme="minorHAnsi"/>
+          <w:color w:val="FF0000"/>
+          <w:sz w:val="23"/>
+          <w:szCs w:val="23"/>
+        </w:rPr>
+        <w:t> </w:t>
+      </w:r>
+      <w:proofErr w:type="spellStart"/>
+      <w:r>
+        <w:rPr>
+          <w:rStyle w:val="attributecolor"/>
+          <w:rFonts w:cstheme="minorHAnsi"/>
+          <w:color w:val="FF0000"/>
+          <w:sz w:val="23"/>
+          <w:szCs w:val="23"/>
+        </w:rPr>
+        <w:t>href</w:t>
+      </w:r>
+      <w:proofErr w:type="spellEnd"/>
+      <w:r>
+        <w:rPr>
+          <w:rStyle w:val="attributevaluecolor"/>
+          <w:rFonts w:cstheme="minorHAnsi"/>
+          <w:color w:val="0000CD"/>
+          <w:sz w:val="23"/>
+          <w:szCs w:val="23"/>
+        </w:rPr>
+        <w:t>="https://www.w3schools.com"</w:t>
+      </w:r>
+      <w:r>
+        <w:rPr>
+          <w:rStyle w:val="tagcolor"/>
+          <w:rFonts w:cstheme="minorHAnsi"/>
+          <w:color w:val="0000CD"/>
+          <w:sz w:val="23"/>
+          <w:szCs w:val="23"/>
+        </w:rPr>
+        <w:t>&gt;</w:t>
+      </w:r>
+      <w:r>
+        <w:rPr>
+          <w:rFonts w:cstheme="minorHAnsi"/>
+          <w:color w:val="000000"/>
+          <w:sz w:val="23"/>
+          <w:szCs w:val="23"/>
+        </w:rPr>
+        <w:t>This is a link</w:t>
+      </w:r>
+      <w:r>
+        <w:rPr>
+          <w:rStyle w:val="tagcolor"/>
+          <w:rFonts w:cstheme="minorHAnsi"/>
+          <w:color w:val="0000CD"/>
+          <w:sz w:val="23"/>
+          <w:szCs w:val="23"/>
+        </w:rPr>
+        <w:t>&lt;</w:t>
+      </w:r>
+      <w:r>
+        <w:rPr>
+          <w:rStyle w:val="tagnamecolor"/>
+          <w:rFonts w:cstheme="minorHAnsi"/>
+          <w:color w:val="A52A2A"/>
+          <w:sz w:val="23"/>
+          <w:szCs w:val="23"/>
+        </w:rPr>
+        <w:t>/a</w:t>
+      </w:r>
+      <w:r>
+        <w:rPr>
+          <w:rStyle w:val="tagcolor"/>
+          <w:rFonts w:cstheme="minorHAnsi"/>
+          <w:color w:val="0000CD"/>
+          <w:sz w:val="23"/>
+          <w:szCs w:val="23"/>
+        </w:rPr>
+        <w:t>&gt;</w:t>
+      </w:r>
+    </w:p>
+    <w:p>
+      <w:pPr>
+        <w:pStyle w:val="Heading2"/>
+        <w:shd w:val="clear" w:color="auto" w:fill="FFFFFF"/>
+        <w:spacing w:before="150" w:beforeAutospacing="0" w:after="150" w:afterAutospacing="0"/>
+        <w:rPr>
+          <w:rFonts w:asciiTheme="minorHAnsi" w:hAnsiTheme="minorHAnsi" w:cstheme="minorHAnsi"/>
+          <w:b w:val="0"/>
+          <w:bCs w:val="0"/>
+          <w:color w:val="000000"/>
+          <w:sz w:val="48"/>
+          <w:szCs w:val="48"/>
+        </w:rPr>
+      </w:pPr>
+      <w:r>
+        <w:rPr>
+          <w:rFonts w:asciiTheme="minorHAnsi" w:hAnsiTheme="minorHAnsi" w:cstheme="minorHAnsi"/>
+          <w:b w:val="0"/>
+          <w:bCs w:val="0"/>
+          <w:color w:val="000000"/>
+          <w:sz w:val="48"/>
+          <w:szCs w:val="48"/>
+        </w:rPr>
+        <w:t>HTML Images</w:t>
+      </w:r>
+    </w:p>
+    <w:p>
+      <w:pPr>
+        <w:pStyle w:val="NormalWeb"/>
+        <w:shd w:val="clear" w:color="auto" w:fill="FFFFFF"/>
+        <w:spacing w:before="288" w:beforeAutospacing="0" w:after="288" w:afterAutospacing="0"/>
+        <w:rPr>
+          <w:rFonts w:asciiTheme="minorHAnsi" w:hAnsiTheme="minorHAnsi" w:cstheme="minorHAnsi"/>
+          <w:color w:val="000000"/>
+          <w:sz w:val="23"/>
+          <w:szCs w:val="23"/>
+        </w:rPr>
+      </w:pPr>
+      <w:r>
+        <w:rPr>
+          <w:rFonts w:asciiTheme="minorHAnsi" w:hAnsiTheme="minorHAnsi" w:cstheme="minorHAnsi"/>
+          <w:color w:val="000000"/>
+          <w:sz w:val="23"/>
+          <w:szCs w:val="23"/>
+        </w:rPr>
+        <w:t>HTML images are defined with the </w:t>
+      </w:r>
+      <w:r>
+        <w:rPr>
+          <w:rStyle w:val="HTMLCode"/>
+          <w:rFonts w:asciiTheme="minorHAnsi" w:hAnsiTheme="minorHAnsi" w:cstheme="minorHAnsi"/>
+          <w:color w:val="DC143C"/>
+        </w:rPr>
+        <w:t>&lt;</w:t>
+      </w:r>
+      <w:proofErr w:type="spellStart"/>
+      <w:r>
+        <w:rPr>
+          <w:rStyle w:val="HTMLCode"/>
+          <w:rFonts w:asciiTheme="minorHAnsi" w:hAnsiTheme="minorHAnsi" w:cstheme="minorHAnsi"/>
+          <w:color w:val="DC143C"/>
+        </w:rPr>
+        <w:t>img</w:t>
+      </w:r>
+      <w:proofErr w:type="spellEnd"/>
+      <w:r>
+        <w:rPr>
+          <w:rStyle w:val="HTMLCode"/>
+          <w:rFonts w:asciiTheme="minorHAnsi" w:hAnsiTheme="minorHAnsi" w:cstheme="minorHAnsi"/>
+          <w:color w:val="DC143C"/>
+        </w:rPr>
+        <w:t>&gt;</w:t>
+      </w:r>
+      <w:r>
+        <w:rPr>
+          <w:rFonts w:asciiTheme="minorHAnsi" w:hAnsiTheme="minorHAnsi" w:cstheme="minorHAnsi"/>
+          <w:color w:val="000000"/>
+          <w:sz w:val="23"/>
+          <w:szCs w:val="23"/>
+        </w:rPr>
+        <w:t> tag.</w:t>
+      </w:r>
+    </w:p>
+    <w:p>
+      <w:pPr>
+        <w:pStyle w:val="NormalWeb"/>
+        <w:shd w:val="clear" w:color="auto" w:fill="FFFFFF"/>
+        <w:spacing w:before="288" w:beforeAutospacing="0" w:after="288" w:afterAutospacing="0"/>
+        <w:rPr>
+          <w:rFonts w:asciiTheme="minorHAnsi" w:hAnsiTheme="minorHAnsi" w:cstheme="minorHAnsi"/>
+          <w:color w:val="000000"/>
+          <w:sz w:val="23"/>
+          <w:szCs w:val="23"/>
+        </w:rPr>
+      </w:pPr>
+      <w:r>
+        <w:rPr>
+          <w:rFonts w:asciiTheme="minorHAnsi" w:hAnsiTheme="minorHAnsi" w:cstheme="minorHAnsi"/>
+          <w:color w:val="000000"/>
+          <w:sz w:val="23"/>
+          <w:szCs w:val="23"/>
+        </w:rPr>
+        <w:t>The source file (</w:t>
+      </w:r>
+      <w:proofErr w:type="spellStart"/>
+      <w:r>
+        <w:rPr>
+          <w:rStyle w:val="HTMLCode"/>
+          <w:rFonts w:asciiTheme="minorHAnsi" w:hAnsiTheme="minorHAnsi" w:cstheme="minorHAnsi"/>
+          <w:color w:val="DC143C"/>
+        </w:rPr>
+        <w:t>src</w:t>
+      </w:r>
+      <w:proofErr w:type="spellEnd"/>
+      <w:r>
+        <w:rPr>
+          <w:rFonts w:asciiTheme="minorHAnsi" w:hAnsiTheme="minorHAnsi" w:cstheme="minorHAnsi"/>
+          <w:color w:val="000000"/>
+          <w:sz w:val="23"/>
+          <w:szCs w:val="23"/>
+        </w:rPr>
+        <w:t>), alternative text (</w:t>
+      </w:r>
+      <w:r>
+        <w:rPr>
+          <w:rStyle w:val="HTMLCode"/>
+          <w:rFonts w:asciiTheme="minorHAnsi" w:hAnsiTheme="minorHAnsi" w:cstheme="minorHAnsi"/>
+          <w:color w:val="DC143C"/>
+        </w:rPr>
+        <w:t>alt</w:t>
+      </w:r>
+      <w:r>
+        <w:rPr>
+          <w:rFonts w:asciiTheme="minorHAnsi" w:hAnsiTheme="minorHAnsi" w:cstheme="minorHAnsi"/>
+          <w:color w:val="000000"/>
+          <w:sz w:val="23"/>
+          <w:szCs w:val="23"/>
+        </w:rPr>
+        <w:t>), </w:t>
+      </w:r>
+      <w:r>
+        <w:rPr>
+          <w:rStyle w:val="HTMLCode"/>
+          <w:rFonts w:asciiTheme="minorHAnsi" w:hAnsiTheme="minorHAnsi" w:cstheme="minorHAnsi"/>
+          <w:color w:val="DC143C"/>
+        </w:rPr>
+        <w:t>width</w:t>
+      </w:r>
+      <w:r>
+        <w:rPr>
+          <w:rFonts w:asciiTheme="minorHAnsi" w:hAnsiTheme="minorHAnsi" w:cstheme="minorHAnsi"/>
+          <w:color w:val="000000"/>
+          <w:sz w:val="23"/>
+          <w:szCs w:val="23"/>
+        </w:rPr>
+        <w:t>, and </w:t>
+      </w:r>
+      <w:r>
+        <w:rPr>
+          <w:rStyle w:val="HTMLCode"/>
+          <w:rFonts w:asciiTheme="minorHAnsi" w:hAnsiTheme="minorHAnsi" w:cstheme="minorHAnsi"/>
+          <w:color w:val="DC143C"/>
+        </w:rPr>
+        <w:t>height</w:t>
+      </w:r>
+      <w:r>
+        <w:rPr>
+          <w:rFonts w:asciiTheme="minorHAnsi" w:hAnsiTheme="minorHAnsi" w:cstheme="minorHAnsi"/>
+          <w:color w:val="000000"/>
+          <w:sz w:val="23"/>
+          <w:szCs w:val="23"/>
+        </w:rPr>
+        <w:t> are provided as attributes:</w:t>
+      </w:r>
+    </w:p>
+    <w:p>
+      <w:pPr>
+        <w:pStyle w:val="Heading3"/>
+        <w:shd w:val="clear" w:color="auto" w:fill="E7E9EB"/>
+        <w:spacing w:before="150" w:after="150"/>
+        <w:rPr>
+          <w:rFonts w:asciiTheme="minorHAnsi" w:hAnsiTheme="minorHAnsi" w:cstheme="minorHAnsi"/>
+          <w:color w:val="000000"/>
+          <w:sz w:val="36"/>
+          <w:szCs w:val="36"/>
+        </w:rPr>
+      </w:pPr>
+      <w:r>
+        <w:rPr>
+          <w:rFonts w:asciiTheme="minorHAnsi" w:hAnsiTheme="minorHAnsi" w:cstheme="minorHAnsi"/>
+          <w:b/>
+          <w:bCs/>
+          <w:color w:val="000000"/>
+          <w:sz w:val="36"/>
+          <w:szCs w:val="36"/>
+        </w:rPr>
+        <w:t>Example</w:t>
+      </w:r>
+    </w:p>
+    <w:p>
+      <w:pPr>
+        <w:shd w:val="clear" w:color="auto" w:fill="FFFFFF"/>
+        <w:rPr>
+          <w:rStyle w:val="tagcolor"/>
+          <w:rFonts w:cstheme="minorHAnsi"/>
+          <w:color w:val="0000CD"/>
+          <w:sz w:val="23"/>
+          <w:szCs w:val="23"/>
+        </w:rPr>
+      </w:pPr>
+      <w:r>
+        <w:rPr>
+          <w:rStyle w:val="tagcolor"/>
+          <w:rFonts w:cstheme="minorHAnsi"/>
+          <w:color w:val="0000CD"/>
+          <w:sz w:val="23"/>
+          <w:szCs w:val="23"/>
+        </w:rPr>
+        <w:t>&lt;</w:t>
+      </w:r>
+      <w:r>
+        <w:rPr>
+          <w:rStyle w:val="tagnamecolor"/>
+          <w:rFonts w:cstheme="minorHAnsi"/>
+          <w:color w:val="A52A2A"/>
+          <w:sz w:val="23"/>
+          <w:szCs w:val="23"/>
+        </w:rPr>
+        <w:t>img</w:t>
+      </w:r>
+      <w:r>
+        <w:rPr>
+          <w:rStyle w:val="attributecolor"/>
+          <w:rFonts w:cstheme="minorHAnsi"/>
+          <w:color w:val="FF0000"/>
+          <w:sz w:val="23"/>
+          <w:szCs w:val="23"/>
+        </w:rPr>
+        <w:t> src</w:t>
+      </w:r>
+      <w:r>
+        <w:rPr>
+          <w:rStyle w:val="attributevaluecolor"/>
+          <w:rFonts w:cstheme="minorHAnsi"/>
+          <w:color w:val="0000CD"/>
+          <w:sz w:val="23"/>
+          <w:szCs w:val="23"/>
+        </w:rPr>
+        <w:t>="w3schools.jpg"</w:t>
+      </w:r>
+      <w:r>
+        <w:rPr>
+          <w:rStyle w:val="attributecolor"/>
+          <w:rFonts w:cstheme="minorHAnsi"/>
+          <w:color w:val="FF0000"/>
+          <w:sz w:val="23"/>
+          <w:szCs w:val="23"/>
+        </w:rPr>
+        <w:t> alt</w:t>
+      </w:r>
+      <w:r>
+        <w:rPr>
+          <w:rStyle w:val="attributevaluecolor"/>
+          <w:rFonts w:cstheme="minorHAnsi"/>
+          <w:color w:val="0000CD"/>
+          <w:sz w:val="23"/>
+          <w:szCs w:val="23"/>
+        </w:rPr>
+        <w:t>="W3Schools.com"</w:t>
+      </w:r>
+      <w:r>
+        <w:rPr>
+          <w:rStyle w:val="attributecolor"/>
+          <w:rFonts w:cstheme="minorHAnsi"/>
+          <w:color w:val="FF0000"/>
+          <w:sz w:val="23"/>
+          <w:szCs w:val="23"/>
+        </w:rPr>
+        <w:t> width</w:t>
+      </w:r>
+      <w:r>
+        <w:rPr>
+          <w:rStyle w:val="attributevaluecolor"/>
+          <w:rFonts w:cstheme="minorHAnsi"/>
+          <w:color w:val="0000CD"/>
+          <w:sz w:val="23"/>
+          <w:szCs w:val="23"/>
+        </w:rPr>
+        <w:t>="104"</w:t>
+      </w:r>
+      <w:r>
+        <w:rPr>
+          <w:rStyle w:val="attributecolor"/>
+          <w:rFonts w:cstheme="minorHAnsi"/>
+          <w:color w:val="FF0000"/>
+          <w:sz w:val="23"/>
+          <w:szCs w:val="23"/>
+        </w:rPr>
+        <w:t> height</w:t>
+      </w:r>
+      <w:r>
+        <w:rPr>
+          <w:rStyle w:val="attributevaluecolor"/>
+          <w:rFonts w:cstheme="minorHAnsi"/>
+          <w:color w:val="0000CD"/>
+          <w:sz w:val="23"/>
+          <w:szCs w:val="23"/>
+        </w:rPr>
+        <w:t>="142"</w:t>
+      </w:r>
+      <w:r>
+        <w:rPr>
+          <w:rStyle w:val="tagcolor"/>
+          <w:rFonts w:cstheme="minorHAnsi"/>
+          <w:color w:val="0000CD"/>
+          <w:sz w:val="23"/>
+          <w:szCs w:val="23"/>
+        </w:rPr>
+        <w:t>&gt;</w:t>
+      </w:r>
+    </w:p>
+    <w:p>
+      <w:pPr>
+        <w:shd w:val="clear" w:color="auto" w:fill="FFFFFF"/>
+        <w:rPr>
+          <w:rStyle w:val="tagcolor"/>
+          <w:rFonts w:cstheme="minorHAnsi"/>
+          <w:color w:val="0000CD"/>
+          <w:sz w:val="23"/>
+          <w:szCs w:val="23"/>
+        </w:rPr>
+      </w:pPr>
+    </w:p>
+    <w:p>
+      <w:pPr>
+        <w:shd w:val="clear" w:color="auto" w:fill="FFFFFF"/>
+        <w:rPr>
+          <w:rStyle w:val="tagcolor"/>
+          <w:rFonts w:cstheme="minorHAnsi"/>
+          <w:b/>
+          <w:color w:val="FF0000"/>
+          <w:sz w:val="23"/>
+          <w:szCs w:val="23"/>
+        </w:rPr>
+      </w:pPr>
+      <w:r>
+        <w:rPr>
+          <w:rStyle w:val="tagcolor"/>
+          <w:rFonts w:cstheme="minorHAnsi"/>
+          <w:b/>
+          <w:color w:val="FF0000"/>
+          <w:sz w:val="23"/>
+          <w:szCs w:val="23"/>
+        </w:rPr>
+        <w:t>Practical Of Html</w:t>
+      </w:r>
+      <w:r>
+        <w:rPr>
+          <w:rStyle w:val="tagcolor"/>
+          <w:rFonts w:cstheme="minorHAnsi"/>
+          <w:b/>
+          <w:color w:val="FF0000"/>
+          <w:sz w:val="23"/>
+          <w:szCs w:val="23"/>
+        </w:rPr>
+        <w:t xml:space="preserve"> File </w:t>
+      </w:r>
+      <w:proofErr w:type="gramStart"/>
+      <w:r>
+        <w:rPr>
+          <w:rStyle w:val="tagcolor"/>
+          <w:rFonts w:cstheme="minorHAnsi"/>
+          <w:b/>
+          <w:color w:val="FF0000"/>
+          <w:sz w:val="23"/>
+          <w:szCs w:val="23"/>
+        </w:rPr>
+        <w:t xml:space="preserve">name </w:t>
+      </w:r>
+      <w:r>
+        <w:rPr>
+          <w:rStyle w:val="tagcolor"/>
+          <w:rFonts w:cstheme="minorHAnsi"/>
+          <w:b/>
+          <w:color w:val="FF0000"/>
+          <w:sz w:val="23"/>
+          <w:szCs w:val="23"/>
+        </w:rPr>
+        <w:t>:-</w:t>
+      </w:r>
+      <w:proofErr w:type="gramEnd"/>
+      <w:r>
+        <w:rPr>
+          <w:rStyle w:val="tagcolor"/>
+          <w:rFonts w:cstheme="minorHAnsi"/>
+          <w:b/>
+          <w:color w:val="FF0000"/>
+          <w:sz w:val="23"/>
+          <w:szCs w:val="23"/>
+        </w:rPr>
+        <w:t xml:space="preserve"> Link Element.html</w:t>
+      </w:r>
+    </w:p>
+    <w:p>
+      <w:pPr>
+        <w:shd w:val="clear" w:color="auto" w:fill="FFFFFF"/>
+        <w:rPr>
+          <w:rFonts w:cstheme="minorHAnsi"/>
+          <w:b/>
+          <w:color w:val="FF0000"/>
+          <w:sz w:val="23"/>
+          <w:szCs w:val="23"/>
+        </w:rPr>
+      </w:pPr>
+      <w:r>
+        <w:rPr>
+          <w:rStyle w:val="tagcolor"/>
+          <w:rFonts w:cstheme="minorHAnsi"/>
+          <w:b/>
+          <w:color w:val="FF0000"/>
+          <w:sz w:val="23"/>
+          <w:szCs w:val="23"/>
+        </w:rPr>
+        <w:t>Link</w:t>
+      </w:r>
+      <w:proofErr w:type="gramStart"/>
+      <w:r>
+        <w:rPr>
+          <w:rStyle w:val="tagcolor"/>
+          <w:rFonts w:cstheme="minorHAnsi"/>
+          <w:b/>
+          <w:color w:val="FF0000"/>
+          <w:sz w:val="23"/>
+          <w:szCs w:val="23"/>
+        </w:rPr>
+        <w:t>:-</w:t>
+      </w:r>
+      <w:proofErr w:type="gramEnd"/>
+      <w:r>
+        <w:rPr>
+          <w:rStyle w:val="tagcolor"/>
+          <w:rFonts w:cstheme="minorHAnsi"/>
+          <w:b/>
+          <w:color w:val="FF0000"/>
+          <w:sz w:val="23"/>
+          <w:szCs w:val="23"/>
+        </w:rPr>
+        <w:t xml:space="preserve"> </w:t>
+      </w:r>
+      <w:r>
+        <w:rPr>
+          <w:rStyle w:val="tagcolor"/>
+          <w:rFonts w:cstheme="minorHAnsi"/>
+          <w:b/>
+          <w:color w:val="5B9BD5" w:themeColor="accent1"/>
+          <w:sz w:val="23"/>
+          <w:szCs w:val="23"/>
+        </w:rPr>
+        <w:t>https://github.com/Ishu335/Html/blob/main/Link%20Element.html</w:t>
+      </w:r>
+    </w:p>
+    <w:p>
+      <w:pPr>
+        <w:shd w:val="clear" w:color="auto" w:fill="FFFFFF"/>
+        <w:rPr>
+          <w:rFonts w:cstheme="minorHAnsi"/>
+          <w:color w:val="000000"/>
+          <w:sz w:val="23"/>
+          <w:szCs w:val="23"/>
+        </w:rPr>
+      </w:pPr>
+    </w:p>
+    <w:p>
+      <w:pPr>
+        <w:pStyle w:val="Heading2"/>
+        <w:shd w:val="clear" w:color="auto" w:fill="FFFFFF"/>
+        <w:spacing w:before="150" w:beforeAutospacing="0" w:after="150" w:afterAutospacing="0"/>
+        <w:rPr>
+          <w:rFonts w:asciiTheme="minorHAnsi" w:hAnsiTheme="minorHAnsi" w:cstheme="minorHAnsi"/>
+          <w:b w:val="0"/>
+          <w:bCs w:val="0"/>
+          <w:color w:val="000000"/>
+          <w:sz w:val="40"/>
+          <w:szCs w:val="40"/>
+        </w:rPr>
+      </w:pPr>
+    </w:p>
+    <w:p>
+      <w:pPr>
+        <w:pStyle w:val="Heading2"/>
+        <w:shd w:val="clear" w:color="auto" w:fill="FFFFFF"/>
+        <w:spacing w:before="150" w:beforeAutospacing="0" w:after="150" w:afterAutospacing="0"/>
+        <w:rPr>
+          <w:rFonts w:asciiTheme="minorHAnsi" w:hAnsiTheme="minorHAnsi" w:cstheme="minorHAnsi"/>
           <w:b w:val="0"/>
           <w:bCs w:val="0"/>
           <w:color w:val="000000"/>
@@ -2740,6 +4623,29 @@
       <w:lang w:eastAsia="en-IN"/>
     </w:rPr>
   </w:style>
+  <w:style w:type="paragraph" w:styleId="Heading3">
+    <w:name w:val="heading 3"/>
+    <w:basedOn w:val="Normal"/>
+    <w:next w:val="Normal"/>
+    <w:link w:val="Heading3Char"/>
+    <w:uiPriority w:val="9"/>
+    <w:semiHidden/>
+    <w:unhideWhenUsed/>
+    <w:qFormat/>
+    <w:rsid w:val="00B151C5"/>
+    <w:pPr>
+      <w:keepNext/>
+      <w:keepLines/>
+      <w:spacing w:before="40" w:after="0"/>
+      <w:outlineLvl w:val="2"/>
+    </w:pPr>
+    <w:rPr>
+      <w:rFonts w:asciiTheme="majorHAnsi" w:eastAsiaTheme="majorEastAsia" w:hAnsiTheme="majorHAnsi" w:cstheme="majorBidi"/>
+      <w:color w:val="1F4D78" w:themeColor="accent1" w:themeShade="7F"/>
+      <w:sz w:val="24"/>
+      <w:szCs w:val="24"/>
+    </w:rPr>
+  </w:style>
   <w:style w:type="character" w:default="1" w:styleId="DefaultParagraphFont">
     <w:name w:val="Default Paragraph Font"/>
     <w:uiPriority w:val="1"/>
@@ -2847,6 +4753,25 @@
       <w:b/>
       <w:bCs/>
     </w:rPr>
+  </w:style>
+  <w:style w:type="character" w:customStyle="1" w:styleId="Heading3Char">
+    <w:name w:val="Heading 3 Char"/>
+    <w:basedOn w:val="DefaultParagraphFont"/>
+    <w:link w:val="Heading3"/>
+    <w:uiPriority w:val="9"/>
+    <w:semiHidden/>
+    <w:rsid w:val="00B151C5"/>
+    <w:rPr>
+      <w:rFonts w:asciiTheme="majorHAnsi" w:eastAsiaTheme="majorEastAsia" w:hAnsiTheme="majorHAnsi" w:cstheme="majorBidi"/>
+      <w:color w:val="1F4D78" w:themeColor="accent1" w:themeShade="7F"/>
+      <w:sz w:val="24"/>
+      <w:szCs w:val="24"/>
+    </w:rPr>
+  </w:style>
+  <w:style w:type="character" w:customStyle="1" w:styleId="attributevaluecolor">
+    <w:name w:val="attributevaluecolor"/>
+    <w:basedOn w:val="DefaultParagraphFont"/>
+    <w:rsid w:val="00B151C5"/>
   </w:style>
 </w:styles>
 </file>
@@ -3117,7 +5042,7 @@
 </file>
 
 <file path=customXml/itemProps1.xml><?xml version="1.0" encoding="utf-8"?>
-<ds:datastoreItem xmlns:ds="http://schemas.openxmlformats.org/officeDocument/2006/customXml" ds:itemID="{1A930127-27B9-4CBB-A514-824D86A3EE00}">
+<ds:datastoreItem xmlns:ds="http://schemas.openxmlformats.org/officeDocument/2006/customXml" ds:itemID="{C8A12813-0911-40FB-8757-4E08CB7DEA84}">
   <ds:schemaRefs>
     <ds:schemaRef ds:uri="http://schemas.openxmlformats.org/officeDocument/2006/bibliography"/>
   </ds:schemaRefs>

</xml_diff>

<commit_message>
.\Paragraph Attributes.html file in Added
</commit_message>
<xml_diff>
--- a/Hyper Text Markup Language Notes.docx
+++ b/Hyper Text Markup Language Notes.docx
@@ -8641,16 +8641,23 @@
       <w:proofErr w:type="gramEnd"/>
     </w:p>
     <w:p>
-      <w:proofErr w:type="spellStart"/>
-      <w:r>
-        <w:t>Font:new</w:t>
-      </w:r>
-      <w:proofErr w:type="spellEnd"/>
-      <w:r>
-        <w:t xml:space="preserve"> time roman</w:t>
-      </w:r>
-      <w:bookmarkStart w:id="0" w:name="_GoBack"/>
-      <w:bookmarkEnd w:id="0"/>
+      <w:proofErr w:type="gramStart"/>
+      <w:r>
+        <w:t>Font</w:t>
+      </w:r>
+      <w:r>
+        <w:t xml:space="preserve"> </w:t>
+      </w:r>
+      <w:r>
+        <w:t>:</w:t>
+      </w:r>
+      <w:proofErr w:type="gramEnd"/>
+      <w:r>
+        <w:t xml:space="preserve"> </w:t>
+      </w:r>
+      <w:r>
+        <w:t>new time roman</w:t>
+      </w:r>
     </w:p>
     <w:p>
       <w:pPr>
@@ -11042,6 +11049,2562 @@
           <w:szCs w:val="23"/>
         </w:rPr>
         <w:t>' Nelson"</w:t>
+      </w:r>
+      <w:r>
+        <w:rPr>
+          <w:rStyle w:val="tagcolor"/>
+          <w:rFonts w:ascii="Consolas" w:hAnsi="Consolas"/>
+          <w:color w:val="0000CD"/>
+          <w:sz w:val="23"/>
+          <w:szCs w:val="23"/>
+        </w:rPr>
+        <w:t>&gt;</w:t>
+      </w:r>
+    </w:p>
+    <w:p>
+      <w:pPr>
+        <w:pStyle w:val="Heading2"/>
+        <w:shd w:val="clear" w:color="auto" w:fill="FFFFFF"/>
+        <w:spacing w:before="150" w:beforeAutospacing="0" w:after="150" w:afterAutospacing="0"/>
+        <w:rPr>
+          <w:rFonts w:ascii="Segoe UI" w:hAnsi="Segoe UI" w:cs="Segoe UI"/>
+          <w:b w:val="0"/>
+          <w:bCs w:val="0"/>
+          <w:color w:val="000000"/>
+          <w:sz w:val="48"/>
+          <w:szCs w:val="48"/>
+        </w:rPr>
+      </w:pPr>
+      <w:r>
+        <w:rPr>
+          <w:rFonts w:ascii="Segoe UI" w:hAnsi="Segoe UI" w:cs="Segoe UI"/>
+          <w:b w:val="0"/>
+          <w:bCs w:val="0"/>
+          <w:color w:val="000000"/>
+          <w:sz w:val="48"/>
+          <w:szCs w:val="48"/>
+        </w:rPr>
+        <w:t>HTML Paragraphs</w:t>
+      </w:r>
+    </w:p>
+    <w:p>
+      <w:pPr>
+        <w:pStyle w:val="NormalWeb"/>
+        <w:shd w:val="clear" w:color="auto" w:fill="FFFFFF"/>
+        <w:spacing w:before="288" w:beforeAutospacing="0" w:after="288" w:afterAutospacing="0"/>
+        <w:rPr>
+          <w:rFonts w:ascii="Verdana" w:hAnsi="Verdana"/>
+          <w:color w:val="000000"/>
+          <w:sz w:val="23"/>
+          <w:szCs w:val="23"/>
+        </w:rPr>
+      </w:pPr>
+      <w:r>
+        <w:rPr>
+          <w:rFonts w:ascii="Verdana" w:hAnsi="Verdana"/>
+          <w:color w:val="000000"/>
+          <w:sz w:val="23"/>
+          <w:szCs w:val="23"/>
+        </w:rPr>
+        <w:t>The HTML </w:t>
+      </w:r>
+      <w:r>
+        <w:rPr>
+          <w:rStyle w:val="HTMLCode"/>
+          <w:rFonts w:ascii="Consolas" w:hAnsi="Consolas"/>
+          <w:color w:val="DC143C"/>
+        </w:rPr>
+        <w:t>&lt;p&gt;</w:t>
+      </w:r>
+      <w:r>
+        <w:rPr>
+          <w:rFonts w:ascii="Verdana" w:hAnsi="Verdana"/>
+          <w:color w:val="000000"/>
+          <w:sz w:val="23"/>
+          <w:szCs w:val="23"/>
+        </w:rPr>
+        <w:t> element defines a paragraph.</w:t>
+      </w:r>
+    </w:p>
+    <w:p>
+      <w:pPr>
+        <w:pStyle w:val="NormalWeb"/>
+        <w:shd w:val="clear" w:color="auto" w:fill="FFFFFF"/>
+        <w:spacing w:before="288" w:beforeAutospacing="0" w:after="288" w:afterAutospacing="0"/>
+        <w:rPr>
+          <w:rFonts w:ascii="Verdana" w:hAnsi="Verdana"/>
+          <w:color w:val="000000"/>
+          <w:sz w:val="23"/>
+          <w:szCs w:val="23"/>
+        </w:rPr>
+      </w:pPr>
+      <w:r>
+        <w:rPr>
+          <w:rFonts w:ascii="Verdana" w:hAnsi="Verdana"/>
+          <w:color w:val="000000"/>
+          <w:sz w:val="23"/>
+          <w:szCs w:val="23"/>
+        </w:rPr>
+        <w:t>A paragraph always starts on a new line, and browsers automatically add some white space (a margin) before and after a paragraph.</w:t>
+      </w:r>
+    </w:p>
+    <w:p>
+      <w:pPr>
+        <w:pStyle w:val="Heading3"/>
+        <w:shd w:val="clear" w:color="auto" w:fill="E7E9EB"/>
+        <w:spacing w:before="150" w:after="150"/>
+        <w:rPr>
+          <w:rFonts w:ascii="Segoe UI" w:hAnsi="Segoe UI" w:cs="Segoe UI"/>
+          <w:color w:val="000000"/>
+          <w:sz w:val="36"/>
+          <w:szCs w:val="36"/>
+        </w:rPr>
+      </w:pPr>
+      <w:r>
+        <w:rPr>
+          <w:rFonts w:ascii="Segoe UI" w:hAnsi="Segoe UI" w:cs="Segoe UI"/>
+          <w:b/>
+          <w:bCs/>
+          <w:color w:val="000000"/>
+          <w:sz w:val="36"/>
+          <w:szCs w:val="36"/>
+        </w:rPr>
+        <w:t>Example</w:t>
+      </w:r>
+    </w:p>
+    <w:p>
+      <w:pPr>
+        <w:shd w:val="clear" w:color="auto" w:fill="FFFFFF"/>
+        <w:rPr>
+          <w:rFonts w:ascii="Consolas" w:hAnsi="Consolas" w:cs="Times New Roman"/>
+          <w:color w:val="000000"/>
+          <w:sz w:val="23"/>
+          <w:szCs w:val="23"/>
+        </w:rPr>
+      </w:pPr>
+      <w:r>
+        <w:rPr>
+          <w:rStyle w:val="tagcolor"/>
+          <w:rFonts w:ascii="Consolas" w:hAnsi="Consolas"/>
+          <w:color w:val="0000CD"/>
+          <w:sz w:val="23"/>
+          <w:szCs w:val="23"/>
+        </w:rPr>
+        <w:t>&lt;</w:t>
+      </w:r>
+      <w:r>
+        <w:rPr>
+          <w:rStyle w:val="tagnamecolor"/>
+          <w:rFonts w:ascii="Consolas" w:hAnsi="Consolas"/>
+          <w:color w:val="A52A2A"/>
+          <w:sz w:val="23"/>
+          <w:szCs w:val="23"/>
+        </w:rPr>
+        <w:t>p</w:t>
+      </w:r>
+      <w:r>
+        <w:rPr>
+          <w:rStyle w:val="tagcolor"/>
+          <w:rFonts w:ascii="Consolas" w:hAnsi="Consolas"/>
+          <w:color w:val="0000CD"/>
+          <w:sz w:val="23"/>
+          <w:szCs w:val="23"/>
+        </w:rPr>
+        <w:t>&gt;</w:t>
+      </w:r>
+      <w:r>
+        <w:rPr>
+          <w:rFonts w:ascii="Consolas" w:hAnsi="Consolas"/>
+          <w:color w:val="000000"/>
+          <w:sz w:val="23"/>
+          <w:szCs w:val="23"/>
+        </w:rPr>
+        <w:t>This is a paragraph</w:t>
+      </w:r>
+      <w:proofErr w:type="gramStart"/>
+      <w:r>
+        <w:rPr>
+          <w:rFonts w:ascii="Consolas" w:hAnsi="Consolas"/>
+          <w:color w:val="000000"/>
+          <w:sz w:val="23"/>
+          <w:szCs w:val="23"/>
+        </w:rPr>
+        <w:t>.</w:t>
+      </w:r>
+      <w:r>
+        <w:rPr>
+          <w:rStyle w:val="tagcolor"/>
+          <w:rFonts w:ascii="Consolas" w:hAnsi="Consolas"/>
+          <w:color w:val="0000CD"/>
+          <w:sz w:val="23"/>
+          <w:szCs w:val="23"/>
+        </w:rPr>
+        <w:t>&lt;</w:t>
+      </w:r>
+      <w:proofErr w:type="gramEnd"/>
+      <w:r>
+        <w:rPr>
+          <w:rStyle w:val="tagnamecolor"/>
+          <w:rFonts w:ascii="Consolas" w:hAnsi="Consolas"/>
+          <w:color w:val="A52A2A"/>
+          <w:sz w:val="23"/>
+          <w:szCs w:val="23"/>
+        </w:rPr>
+        <w:t>/p</w:t>
+      </w:r>
+      <w:r>
+        <w:rPr>
+          <w:rStyle w:val="tagcolor"/>
+          <w:rFonts w:ascii="Consolas" w:hAnsi="Consolas"/>
+          <w:color w:val="0000CD"/>
+          <w:sz w:val="23"/>
+          <w:szCs w:val="23"/>
+        </w:rPr>
+        <w:t>&gt;</w:t>
+      </w:r>
+      <w:r>
+        <w:rPr>
+          <w:rFonts w:ascii="Consolas" w:hAnsi="Consolas"/>
+          <w:color w:val="000000"/>
+          <w:sz w:val="23"/>
+          <w:szCs w:val="23"/>
+        </w:rPr>
+        <w:br/>
+      </w:r>
+      <w:r>
+        <w:rPr>
+          <w:rStyle w:val="tagcolor"/>
+          <w:rFonts w:ascii="Consolas" w:hAnsi="Consolas"/>
+          <w:color w:val="0000CD"/>
+          <w:sz w:val="23"/>
+          <w:szCs w:val="23"/>
+        </w:rPr>
+        <w:t>&lt;</w:t>
+      </w:r>
+      <w:r>
+        <w:rPr>
+          <w:rStyle w:val="tagnamecolor"/>
+          <w:rFonts w:ascii="Consolas" w:hAnsi="Consolas"/>
+          <w:color w:val="A52A2A"/>
+          <w:sz w:val="23"/>
+          <w:szCs w:val="23"/>
+        </w:rPr>
+        <w:t>p</w:t>
+      </w:r>
+      <w:r>
+        <w:rPr>
+          <w:rStyle w:val="tagcolor"/>
+          <w:rFonts w:ascii="Consolas" w:hAnsi="Consolas"/>
+          <w:color w:val="0000CD"/>
+          <w:sz w:val="23"/>
+          <w:szCs w:val="23"/>
+        </w:rPr>
+        <w:t>&gt;</w:t>
+      </w:r>
+      <w:r>
+        <w:rPr>
+          <w:rFonts w:ascii="Consolas" w:hAnsi="Consolas"/>
+          <w:color w:val="000000"/>
+          <w:sz w:val="23"/>
+          <w:szCs w:val="23"/>
+        </w:rPr>
+        <w:t>This is another paragraph.</w:t>
+      </w:r>
+      <w:r>
+        <w:rPr>
+          <w:rStyle w:val="tagcolor"/>
+          <w:rFonts w:ascii="Consolas" w:hAnsi="Consolas"/>
+          <w:color w:val="0000CD"/>
+          <w:sz w:val="23"/>
+          <w:szCs w:val="23"/>
+        </w:rPr>
+        <w:t>&lt;</w:t>
+      </w:r>
+      <w:r>
+        <w:rPr>
+          <w:rStyle w:val="tagnamecolor"/>
+          <w:rFonts w:ascii="Consolas" w:hAnsi="Consolas"/>
+          <w:color w:val="A52A2A"/>
+          <w:sz w:val="23"/>
+          <w:szCs w:val="23"/>
+        </w:rPr>
+        <w:t>/p</w:t>
+      </w:r>
+      <w:r>
+        <w:rPr>
+          <w:rStyle w:val="tagcolor"/>
+          <w:rFonts w:ascii="Consolas" w:hAnsi="Consolas"/>
+          <w:color w:val="0000CD"/>
+          <w:sz w:val="23"/>
+          <w:szCs w:val="23"/>
+        </w:rPr>
+        <w:t>&gt;</w:t>
+      </w:r>
+    </w:p>
+    <w:p>
+      <w:pPr>
+        <w:shd w:val="clear" w:color="auto" w:fill="E7E9EB"/>
+        <w:rPr>
+          <w:rFonts w:ascii="Verdana" w:hAnsi="Verdana"/>
+          <w:color w:val="000000"/>
+          <w:sz w:val="23"/>
+          <w:szCs w:val="23"/>
+        </w:rPr>
+      </w:pPr>
+      <w:hyperlink r:id="rId20" w:tgtFrame="_blank" w:history="1">
+        <w:r>
+          <w:rPr>
+            <w:rStyle w:val="Hyperlink"/>
+            <w:rFonts w:ascii="Arial" w:hAnsi="Arial" w:cs="Arial"/>
+            <w:color w:val="FFFFFF"/>
+            <w:sz w:val="26"/>
+            <w:szCs w:val="26"/>
+            <w:bdr w:val="none" w:sz="0" w:space="0" w:color="auto" w:frame="1"/>
+            <w:shd w:val="clear" w:color="auto" w:fill="4CAF50"/>
+          </w:rPr>
+          <w:t xml:space="preserve">Try it </w:t>
+        </w:r>
+        <w:proofErr w:type="gramStart"/>
+        <w:r>
+          <w:rPr>
+            <w:rStyle w:val="Hyperlink"/>
+            <w:rFonts w:ascii="Arial" w:hAnsi="Arial" w:cs="Arial"/>
+            <w:color w:val="FFFFFF"/>
+            <w:sz w:val="26"/>
+            <w:szCs w:val="26"/>
+            <w:bdr w:val="none" w:sz="0" w:space="0" w:color="auto" w:frame="1"/>
+            <w:shd w:val="clear" w:color="auto" w:fill="4CAF50"/>
+          </w:rPr>
+          <w:t>Yourself</w:t>
+        </w:r>
+        <w:proofErr w:type="gramEnd"/>
+        <w:r>
+          <w:rPr>
+            <w:rStyle w:val="Hyperlink"/>
+            <w:rFonts w:ascii="Arial" w:hAnsi="Arial" w:cs="Arial"/>
+            <w:color w:val="FFFFFF"/>
+            <w:sz w:val="26"/>
+            <w:szCs w:val="26"/>
+            <w:bdr w:val="none" w:sz="0" w:space="0" w:color="auto" w:frame="1"/>
+            <w:shd w:val="clear" w:color="auto" w:fill="4CAF50"/>
+          </w:rPr>
+          <w:t xml:space="preserve"> »</w:t>
+        </w:r>
+      </w:hyperlink>
+    </w:p>
+    <w:p>
+      <w:pPr>
+        <w:spacing w:before="300" w:after="300"/>
+        <w:rPr>
+          <w:rFonts w:ascii="Times New Roman" w:hAnsi="Times New Roman"/>
+          <w:sz w:val="24"/>
+          <w:szCs w:val="24"/>
+        </w:rPr>
+      </w:pPr>
+      <w:r>
+        <w:pict>
+          <v:rect id="_x0000_i1041" style="width:0;height:0" o:hralign="center" o:hrstd="t" o:hrnoshade="t" o:hr="t" fillcolor="black" stroked="f"/>
+        </w:pict>
+      </w:r>
+    </w:p>
+    <w:p>
+      <w:pPr>
+        <w:pStyle w:val="Heading2"/>
+        <w:shd w:val="clear" w:color="auto" w:fill="FFFFFF"/>
+        <w:spacing w:before="150" w:beforeAutospacing="0" w:after="150" w:afterAutospacing="0"/>
+        <w:rPr>
+          <w:rFonts w:ascii="Segoe UI" w:hAnsi="Segoe UI" w:cs="Segoe UI"/>
+          <w:b w:val="0"/>
+          <w:bCs w:val="0"/>
+          <w:color w:val="000000"/>
+          <w:sz w:val="48"/>
+          <w:szCs w:val="48"/>
+        </w:rPr>
+      </w:pPr>
+      <w:r>
+        <w:rPr>
+          <w:rFonts w:ascii="Segoe UI" w:hAnsi="Segoe UI" w:cs="Segoe UI"/>
+          <w:b w:val="0"/>
+          <w:bCs w:val="0"/>
+          <w:color w:val="000000"/>
+          <w:sz w:val="48"/>
+          <w:szCs w:val="48"/>
+        </w:rPr>
+        <w:t>HTML Display</w:t>
+      </w:r>
+    </w:p>
+    <w:p>
+      <w:pPr>
+        <w:pStyle w:val="NormalWeb"/>
+        <w:shd w:val="clear" w:color="auto" w:fill="FFFFFF"/>
+        <w:spacing w:before="288" w:beforeAutospacing="0" w:after="288" w:afterAutospacing="0"/>
+        <w:rPr>
+          <w:rFonts w:ascii="Verdana" w:hAnsi="Verdana"/>
+          <w:color w:val="000000"/>
+          <w:sz w:val="23"/>
+          <w:szCs w:val="23"/>
+        </w:rPr>
+      </w:pPr>
+      <w:r>
+        <w:rPr>
+          <w:rFonts w:ascii="Verdana" w:hAnsi="Verdana"/>
+          <w:color w:val="000000"/>
+          <w:sz w:val="23"/>
+          <w:szCs w:val="23"/>
+        </w:rPr>
+        <w:t>You cannot be sure how HTML will be displayed.</w:t>
+      </w:r>
+    </w:p>
+    <w:p>
+      <w:pPr>
+        <w:pStyle w:val="NormalWeb"/>
+        <w:shd w:val="clear" w:color="auto" w:fill="FFFFFF"/>
+        <w:spacing w:before="288" w:beforeAutospacing="0" w:after="288" w:afterAutospacing="0"/>
+        <w:rPr>
+          <w:rFonts w:ascii="Verdana" w:hAnsi="Verdana"/>
+          <w:color w:val="000000"/>
+          <w:sz w:val="23"/>
+          <w:szCs w:val="23"/>
+        </w:rPr>
+      </w:pPr>
+      <w:r>
+        <w:rPr>
+          <w:rFonts w:ascii="Verdana" w:hAnsi="Verdana"/>
+          <w:color w:val="000000"/>
+          <w:sz w:val="23"/>
+          <w:szCs w:val="23"/>
+        </w:rPr>
+        <w:t>Large or small screens, and resized windows will create different results.</w:t>
+      </w:r>
+    </w:p>
+    <w:p>
+      <w:pPr>
+        <w:pStyle w:val="NormalWeb"/>
+        <w:shd w:val="clear" w:color="auto" w:fill="FFFFFF"/>
+        <w:spacing w:before="288" w:beforeAutospacing="0" w:after="288" w:afterAutospacing="0"/>
+        <w:rPr>
+          <w:rFonts w:ascii="Verdana" w:hAnsi="Verdana"/>
+          <w:color w:val="000000"/>
+          <w:sz w:val="23"/>
+          <w:szCs w:val="23"/>
+        </w:rPr>
+      </w:pPr>
+      <w:r>
+        <w:rPr>
+          <w:rFonts w:ascii="Verdana" w:hAnsi="Verdana"/>
+          <w:color w:val="000000"/>
+          <w:sz w:val="23"/>
+          <w:szCs w:val="23"/>
+        </w:rPr>
+        <w:t>With HTML, you cannot change the display by adding extra spaces or extra lines in your HTML code.</w:t>
+      </w:r>
+    </w:p>
+    <w:p>
+      <w:pPr>
+        <w:pStyle w:val="NormalWeb"/>
+        <w:shd w:val="clear" w:color="auto" w:fill="FFFFFF"/>
+        <w:spacing w:before="288" w:beforeAutospacing="0" w:after="288" w:afterAutospacing="0"/>
+        <w:rPr>
+          <w:rFonts w:ascii="Verdana" w:hAnsi="Verdana"/>
+          <w:color w:val="000000"/>
+          <w:sz w:val="23"/>
+          <w:szCs w:val="23"/>
+        </w:rPr>
+      </w:pPr>
+      <w:r>
+        <w:rPr>
+          <w:rFonts w:ascii="Verdana" w:hAnsi="Verdana"/>
+          <w:color w:val="000000"/>
+          <w:sz w:val="23"/>
+          <w:szCs w:val="23"/>
+        </w:rPr>
+        <w:t>The browser will automatically remove any extra spaces and lines when the page is displayed:</w:t>
+      </w:r>
+    </w:p>
+    <w:p>
+      <w:pPr>
+        <w:pStyle w:val="Heading3"/>
+        <w:shd w:val="clear" w:color="auto" w:fill="E7E9EB"/>
+        <w:spacing w:before="150" w:after="150"/>
+        <w:rPr>
+          <w:rFonts w:ascii="Segoe UI" w:hAnsi="Segoe UI" w:cs="Segoe UI"/>
+          <w:color w:val="000000"/>
+          <w:sz w:val="36"/>
+          <w:szCs w:val="36"/>
+        </w:rPr>
+      </w:pPr>
+      <w:r>
+        <w:rPr>
+          <w:rFonts w:ascii="Segoe UI" w:hAnsi="Segoe UI" w:cs="Segoe UI"/>
+          <w:b/>
+          <w:bCs/>
+          <w:color w:val="000000"/>
+          <w:sz w:val="36"/>
+          <w:szCs w:val="36"/>
+        </w:rPr>
+        <w:t>Example</w:t>
+      </w:r>
+    </w:p>
+    <w:p>
+      <w:pPr>
+        <w:shd w:val="clear" w:color="auto" w:fill="FFFFFF"/>
+        <w:rPr>
+          <w:rFonts w:ascii="Consolas" w:hAnsi="Consolas" w:cs="Times New Roman"/>
+          <w:color w:val="000000"/>
+          <w:sz w:val="23"/>
+          <w:szCs w:val="23"/>
+        </w:rPr>
+      </w:pPr>
+      <w:r>
+        <w:rPr>
+          <w:rStyle w:val="tagcolor"/>
+          <w:rFonts w:ascii="Consolas" w:hAnsi="Consolas"/>
+          <w:color w:val="0000CD"/>
+          <w:sz w:val="23"/>
+          <w:szCs w:val="23"/>
+        </w:rPr>
+        <w:t>&lt;</w:t>
+      </w:r>
+      <w:r>
+        <w:rPr>
+          <w:rStyle w:val="tagnamecolor"/>
+          <w:rFonts w:ascii="Consolas" w:hAnsi="Consolas"/>
+          <w:color w:val="A52A2A"/>
+          <w:sz w:val="23"/>
+          <w:szCs w:val="23"/>
+        </w:rPr>
+        <w:t>p</w:t>
+      </w:r>
+      <w:r>
+        <w:rPr>
+          <w:rStyle w:val="tagcolor"/>
+          <w:rFonts w:ascii="Consolas" w:hAnsi="Consolas"/>
+          <w:color w:val="0000CD"/>
+          <w:sz w:val="23"/>
+          <w:szCs w:val="23"/>
+        </w:rPr>
+        <w:t>&gt;</w:t>
+      </w:r>
+      <w:r>
+        <w:rPr>
+          <w:rFonts w:ascii="Consolas" w:hAnsi="Consolas"/>
+          <w:color w:val="000000"/>
+          <w:sz w:val="23"/>
+          <w:szCs w:val="23"/>
+        </w:rPr>
+        <w:br/>
+        <w:t>This paragraph</w:t>
+      </w:r>
+      <w:r>
+        <w:rPr>
+          <w:rFonts w:ascii="Consolas" w:hAnsi="Consolas"/>
+          <w:color w:val="000000"/>
+          <w:sz w:val="23"/>
+          <w:szCs w:val="23"/>
+        </w:rPr>
+        <w:br/>
+        <w:t>contains a lot of lines</w:t>
+      </w:r>
+      <w:r>
+        <w:rPr>
+          <w:rFonts w:ascii="Consolas" w:hAnsi="Consolas"/>
+          <w:color w:val="000000"/>
+          <w:sz w:val="23"/>
+          <w:szCs w:val="23"/>
+        </w:rPr>
+        <w:br/>
+        <w:t>in the source code</w:t>
+      </w:r>
+      <w:proofErr w:type="gramStart"/>
+      <w:r>
+        <w:rPr>
+          <w:rFonts w:ascii="Consolas" w:hAnsi="Consolas"/>
+          <w:color w:val="000000"/>
+          <w:sz w:val="23"/>
+          <w:szCs w:val="23"/>
+        </w:rPr>
+        <w:t>,</w:t>
+      </w:r>
+      <w:proofErr w:type="gramEnd"/>
+      <w:r>
+        <w:rPr>
+          <w:rFonts w:ascii="Consolas" w:hAnsi="Consolas"/>
+          <w:color w:val="000000"/>
+          <w:sz w:val="23"/>
+          <w:szCs w:val="23"/>
+        </w:rPr>
+        <w:br/>
+        <w:t>but the browser</w:t>
+      </w:r>
+      <w:r>
+        <w:rPr>
+          <w:rFonts w:ascii="Consolas" w:hAnsi="Consolas"/>
+          <w:color w:val="000000"/>
+          <w:sz w:val="23"/>
+          <w:szCs w:val="23"/>
+        </w:rPr>
+        <w:br/>
+        <w:t>ignores it.</w:t>
+      </w:r>
+      <w:r>
+        <w:rPr>
+          <w:rFonts w:ascii="Consolas" w:hAnsi="Consolas"/>
+          <w:color w:val="000000"/>
+          <w:sz w:val="23"/>
+          <w:szCs w:val="23"/>
+        </w:rPr>
+        <w:br/>
+      </w:r>
+      <w:r>
+        <w:rPr>
+          <w:rStyle w:val="tagcolor"/>
+          <w:rFonts w:ascii="Consolas" w:hAnsi="Consolas"/>
+          <w:color w:val="0000CD"/>
+          <w:sz w:val="23"/>
+          <w:szCs w:val="23"/>
+        </w:rPr>
+        <w:t>&lt;</w:t>
+      </w:r>
+      <w:r>
+        <w:rPr>
+          <w:rStyle w:val="tagnamecolor"/>
+          <w:rFonts w:ascii="Consolas" w:hAnsi="Consolas"/>
+          <w:color w:val="A52A2A"/>
+          <w:sz w:val="23"/>
+          <w:szCs w:val="23"/>
+        </w:rPr>
+        <w:t>/p</w:t>
+      </w:r>
+      <w:r>
+        <w:rPr>
+          <w:rStyle w:val="tagcolor"/>
+          <w:rFonts w:ascii="Consolas" w:hAnsi="Consolas"/>
+          <w:color w:val="0000CD"/>
+          <w:sz w:val="23"/>
+          <w:szCs w:val="23"/>
+        </w:rPr>
+        <w:t>&gt;</w:t>
+      </w:r>
+      <w:r>
+        <w:rPr>
+          <w:rFonts w:ascii="Consolas" w:hAnsi="Consolas"/>
+          <w:color w:val="000000"/>
+          <w:sz w:val="23"/>
+          <w:szCs w:val="23"/>
+        </w:rPr>
+        <w:br/>
+      </w:r>
+      <w:r>
+        <w:rPr>
+          <w:rFonts w:ascii="Consolas" w:hAnsi="Consolas"/>
+          <w:color w:val="000000"/>
+          <w:sz w:val="23"/>
+          <w:szCs w:val="23"/>
+        </w:rPr>
+        <w:br/>
+      </w:r>
+      <w:r>
+        <w:rPr>
+          <w:rStyle w:val="tagcolor"/>
+          <w:rFonts w:ascii="Consolas" w:hAnsi="Consolas"/>
+          <w:color w:val="0000CD"/>
+          <w:sz w:val="23"/>
+          <w:szCs w:val="23"/>
+        </w:rPr>
+        <w:t>&lt;</w:t>
+      </w:r>
+      <w:r>
+        <w:rPr>
+          <w:rStyle w:val="tagnamecolor"/>
+          <w:rFonts w:ascii="Consolas" w:hAnsi="Consolas"/>
+          <w:color w:val="A52A2A"/>
+          <w:sz w:val="23"/>
+          <w:szCs w:val="23"/>
+        </w:rPr>
+        <w:t>p</w:t>
+      </w:r>
+      <w:r>
+        <w:rPr>
+          <w:rStyle w:val="tagcolor"/>
+          <w:rFonts w:ascii="Consolas" w:hAnsi="Consolas"/>
+          <w:color w:val="0000CD"/>
+          <w:sz w:val="23"/>
+          <w:szCs w:val="23"/>
+        </w:rPr>
+        <w:t>&gt;</w:t>
+      </w:r>
+      <w:r>
+        <w:rPr>
+          <w:rFonts w:ascii="Consolas" w:hAnsi="Consolas"/>
+          <w:color w:val="000000"/>
+          <w:sz w:val="23"/>
+          <w:szCs w:val="23"/>
+        </w:rPr>
+        <w:br/>
+        <w:t>This paragraph</w:t>
+      </w:r>
+      <w:r>
+        <w:rPr>
+          <w:rFonts w:ascii="Consolas" w:hAnsi="Consolas"/>
+          <w:color w:val="000000"/>
+          <w:sz w:val="23"/>
+          <w:szCs w:val="23"/>
+        </w:rPr>
+        <w:br/>
+        <w:t>contains         a lot of spaces</w:t>
+      </w:r>
+      <w:r>
+        <w:rPr>
+          <w:rFonts w:ascii="Consolas" w:hAnsi="Consolas"/>
+          <w:color w:val="000000"/>
+          <w:sz w:val="23"/>
+          <w:szCs w:val="23"/>
+        </w:rPr>
+        <w:br/>
+        <w:t>in the source         code</w:t>
+      </w:r>
+      <w:proofErr w:type="gramStart"/>
+      <w:r>
+        <w:rPr>
+          <w:rFonts w:ascii="Consolas" w:hAnsi="Consolas"/>
+          <w:color w:val="000000"/>
+          <w:sz w:val="23"/>
+          <w:szCs w:val="23"/>
+        </w:rPr>
+        <w:t>,</w:t>
+      </w:r>
+      <w:proofErr w:type="gramEnd"/>
+      <w:r>
+        <w:rPr>
+          <w:rFonts w:ascii="Consolas" w:hAnsi="Consolas"/>
+          <w:color w:val="000000"/>
+          <w:sz w:val="23"/>
+          <w:szCs w:val="23"/>
+        </w:rPr>
+        <w:br/>
+      </w:r>
+      <w:r>
+        <w:rPr>
+          <w:rFonts w:ascii="Consolas" w:hAnsi="Consolas"/>
+          <w:color w:val="000000"/>
+          <w:sz w:val="23"/>
+          <w:szCs w:val="23"/>
+        </w:rPr>
+        <w:lastRenderedPageBreak/>
+        <w:t>but the        browser</w:t>
+      </w:r>
+      <w:r>
+        <w:rPr>
+          <w:rFonts w:ascii="Consolas" w:hAnsi="Consolas"/>
+          <w:color w:val="000000"/>
+          <w:sz w:val="23"/>
+          <w:szCs w:val="23"/>
+        </w:rPr>
+        <w:br/>
+        <w:t>ignores it.</w:t>
+      </w:r>
+      <w:r>
+        <w:rPr>
+          <w:rFonts w:ascii="Consolas" w:hAnsi="Consolas"/>
+          <w:color w:val="000000"/>
+          <w:sz w:val="23"/>
+          <w:szCs w:val="23"/>
+        </w:rPr>
+        <w:br/>
+      </w:r>
+      <w:r>
+        <w:rPr>
+          <w:rStyle w:val="tagcolor"/>
+          <w:rFonts w:ascii="Consolas" w:hAnsi="Consolas"/>
+          <w:color w:val="0000CD"/>
+          <w:sz w:val="23"/>
+          <w:szCs w:val="23"/>
+        </w:rPr>
+        <w:t>&lt;</w:t>
+      </w:r>
+      <w:r>
+        <w:rPr>
+          <w:rStyle w:val="tagnamecolor"/>
+          <w:rFonts w:ascii="Consolas" w:hAnsi="Consolas"/>
+          <w:color w:val="A52A2A"/>
+          <w:sz w:val="23"/>
+          <w:szCs w:val="23"/>
+        </w:rPr>
+        <w:t>/p</w:t>
+      </w:r>
+      <w:r>
+        <w:rPr>
+          <w:rStyle w:val="tagcolor"/>
+          <w:rFonts w:ascii="Consolas" w:hAnsi="Consolas"/>
+          <w:color w:val="0000CD"/>
+          <w:sz w:val="23"/>
+          <w:szCs w:val="23"/>
+        </w:rPr>
+        <w:t>&gt;</w:t>
+      </w:r>
+    </w:p>
+    <w:p>
+      <w:pPr>
+        <w:shd w:val="clear" w:color="auto" w:fill="E7E9EB"/>
+        <w:rPr>
+          <w:rFonts w:ascii="Verdana" w:hAnsi="Verdana"/>
+          <w:color w:val="000000"/>
+          <w:sz w:val="23"/>
+          <w:szCs w:val="23"/>
+        </w:rPr>
+      </w:pPr>
+      <w:hyperlink r:id="rId21" w:tgtFrame="_blank" w:history="1">
+        <w:r>
+          <w:rPr>
+            <w:rStyle w:val="Hyperlink"/>
+            <w:rFonts w:ascii="Arial" w:hAnsi="Arial" w:cs="Arial"/>
+            <w:color w:val="FFFFFF"/>
+            <w:sz w:val="26"/>
+            <w:szCs w:val="26"/>
+            <w:bdr w:val="none" w:sz="0" w:space="0" w:color="auto" w:frame="1"/>
+            <w:shd w:val="clear" w:color="auto" w:fill="4CAF50"/>
+          </w:rPr>
+          <w:t xml:space="preserve">Try it </w:t>
+        </w:r>
+        <w:proofErr w:type="gramStart"/>
+        <w:r>
+          <w:rPr>
+            <w:rStyle w:val="Hyperlink"/>
+            <w:rFonts w:ascii="Arial" w:hAnsi="Arial" w:cs="Arial"/>
+            <w:color w:val="FFFFFF"/>
+            <w:sz w:val="26"/>
+            <w:szCs w:val="26"/>
+            <w:bdr w:val="none" w:sz="0" w:space="0" w:color="auto" w:frame="1"/>
+            <w:shd w:val="clear" w:color="auto" w:fill="4CAF50"/>
+          </w:rPr>
+          <w:t>Yourself</w:t>
+        </w:r>
+        <w:proofErr w:type="gramEnd"/>
+        <w:r>
+          <w:rPr>
+            <w:rStyle w:val="Hyperlink"/>
+            <w:rFonts w:ascii="Arial" w:hAnsi="Arial" w:cs="Arial"/>
+            <w:color w:val="FFFFFF"/>
+            <w:sz w:val="26"/>
+            <w:szCs w:val="26"/>
+            <w:bdr w:val="none" w:sz="0" w:space="0" w:color="auto" w:frame="1"/>
+            <w:shd w:val="clear" w:color="auto" w:fill="4CAF50"/>
+          </w:rPr>
+          <w:t xml:space="preserve"> »</w:t>
+        </w:r>
+      </w:hyperlink>
+    </w:p>
+    <w:p>
+      <w:pPr>
+        <w:spacing w:before="300" w:after="300"/>
+        <w:rPr>
+          <w:rFonts w:ascii="Times New Roman" w:hAnsi="Times New Roman"/>
+          <w:sz w:val="24"/>
+          <w:szCs w:val="24"/>
+        </w:rPr>
+      </w:pPr>
+      <w:r>
+        <w:pict>
+          <v:rect id="_x0000_i1042" style="width:0;height:0" o:hralign="center" o:hrstd="t" o:hrnoshade="t" o:hr="t" fillcolor="black" stroked="f"/>
+        </w:pict>
+      </w:r>
+    </w:p>
+    <w:p>
+      <w:pPr>
+        <w:spacing w:before="300" w:after="300"/>
+      </w:pPr>
+      <w:r>
+        <w:pict>
+          <v:rect id="_x0000_i1043" style="width:0;height:0" o:hralign="center" o:hrstd="t" o:hrnoshade="t" o:hr="t" fillcolor="black" stroked="f"/>
+        </w:pict>
+      </w:r>
+    </w:p>
+    <w:p>
+      <w:pPr>
+        <w:pStyle w:val="Heading2"/>
+        <w:shd w:val="clear" w:color="auto" w:fill="FFFFFF"/>
+        <w:spacing w:before="150" w:beforeAutospacing="0" w:after="150" w:afterAutospacing="0"/>
+        <w:rPr>
+          <w:rFonts w:ascii="Segoe UI" w:hAnsi="Segoe UI" w:cs="Segoe UI"/>
+          <w:b w:val="0"/>
+          <w:bCs w:val="0"/>
+          <w:color w:val="000000"/>
+          <w:sz w:val="48"/>
+          <w:szCs w:val="48"/>
+        </w:rPr>
+      </w:pPr>
+      <w:r>
+        <w:rPr>
+          <w:rFonts w:ascii="Segoe UI" w:hAnsi="Segoe UI" w:cs="Segoe UI"/>
+          <w:b w:val="0"/>
+          <w:bCs w:val="0"/>
+          <w:color w:val="000000"/>
+          <w:sz w:val="48"/>
+          <w:szCs w:val="48"/>
+        </w:rPr>
+        <w:t>HTML Horizontal Rules</w:t>
+      </w:r>
+    </w:p>
+    <w:p>
+      <w:pPr>
+        <w:pStyle w:val="NormalWeb"/>
+        <w:shd w:val="clear" w:color="auto" w:fill="FFFFFF"/>
+        <w:spacing w:before="288" w:beforeAutospacing="0" w:after="288" w:afterAutospacing="0"/>
+        <w:rPr>
+          <w:rFonts w:ascii="Verdana" w:hAnsi="Verdana"/>
+          <w:color w:val="000000"/>
+          <w:sz w:val="23"/>
+          <w:szCs w:val="23"/>
+        </w:rPr>
+      </w:pPr>
+      <w:r>
+        <w:rPr>
+          <w:rFonts w:ascii="Verdana" w:hAnsi="Verdana"/>
+          <w:color w:val="000000"/>
+          <w:sz w:val="23"/>
+          <w:szCs w:val="23"/>
+        </w:rPr>
+        <w:t>The </w:t>
+      </w:r>
+      <w:r>
+        <w:rPr>
+          <w:rStyle w:val="HTMLCode"/>
+          <w:rFonts w:ascii="Consolas" w:hAnsi="Consolas"/>
+          <w:color w:val="DC143C"/>
+        </w:rPr>
+        <w:t>&lt;</w:t>
+      </w:r>
+      <w:proofErr w:type="spellStart"/>
+      <w:r>
+        <w:rPr>
+          <w:rStyle w:val="HTMLCode"/>
+          <w:rFonts w:ascii="Consolas" w:hAnsi="Consolas"/>
+          <w:color w:val="DC143C"/>
+        </w:rPr>
+        <w:t>hr</w:t>
+      </w:r>
+      <w:proofErr w:type="spellEnd"/>
+      <w:r>
+        <w:rPr>
+          <w:rStyle w:val="HTMLCode"/>
+          <w:rFonts w:ascii="Consolas" w:hAnsi="Consolas"/>
+          <w:color w:val="DC143C"/>
+        </w:rPr>
+        <w:t>&gt;</w:t>
+      </w:r>
+      <w:r>
+        <w:rPr>
+          <w:rFonts w:ascii="Verdana" w:hAnsi="Verdana"/>
+          <w:color w:val="000000"/>
+          <w:sz w:val="23"/>
+          <w:szCs w:val="23"/>
+        </w:rPr>
+        <w:t> tag defines a thematic break in an HTML page, and is most often displayed as a horizontal rule.</w:t>
+      </w:r>
+    </w:p>
+    <w:p>
+      <w:pPr>
+        <w:pStyle w:val="NormalWeb"/>
+        <w:shd w:val="clear" w:color="auto" w:fill="FFFFFF"/>
+        <w:spacing w:before="288" w:beforeAutospacing="0" w:after="288" w:afterAutospacing="0"/>
+        <w:rPr>
+          <w:rFonts w:ascii="Verdana" w:hAnsi="Verdana"/>
+          <w:color w:val="000000"/>
+          <w:sz w:val="23"/>
+          <w:szCs w:val="23"/>
+        </w:rPr>
+      </w:pPr>
+      <w:r>
+        <w:rPr>
+          <w:rFonts w:ascii="Verdana" w:hAnsi="Verdana"/>
+          <w:color w:val="000000"/>
+          <w:sz w:val="23"/>
+          <w:szCs w:val="23"/>
+        </w:rPr>
+        <w:t>The </w:t>
+      </w:r>
+      <w:r>
+        <w:rPr>
+          <w:rStyle w:val="HTMLCode"/>
+          <w:rFonts w:ascii="Consolas" w:hAnsi="Consolas"/>
+          <w:color w:val="DC143C"/>
+        </w:rPr>
+        <w:t>&lt;</w:t>
+      </w:r>
+      <w:proofErr w:type="spellStart"/>
+      <w:r>
+        <w:rPr>
+          <w:rStyle w:val="HTMLCode"/>
+          <w:rFonts w:ascii="Consolas" w:hAnsi="Consolas"/>
+          <w:color w:val="DC143C"/>
+        </w:rPr>
+        <w:t>hr</w:t>
+      </w:r>
+      <w:proofErr w:type="spellEnd"/>
+      <w:r>
+        <w:rPr>
+          <w:rStyle w:val="HTMLCode"/>
+          <w:rFonts w:ascii="Consolas" w:hAnsi="Consolas"/>
+          <w:color w:val="DC143C"/>
+        </w:rPr>
+        <w:t>&gt;</w:t>
+      </w:r>
+      <w:r>
+        <w:rPr>
+          <w:rFonts w:ascii="Verdana" w:hAnsi="Verdana"/>
+          <w:color w:val="000000"/>
+          <w:sz w:val="23"/>
+          <w:szCs w:val="23"/>
+        </w:rPr>
+        <w:t> element is used to separate content (or define a change) in an HTML page:</w:t>
+      </w:r>
+    </w:p>
+    <w:p>
+      <w:pPr>
+        <w:pStyle w:val="Heading3"/>
+        <w:shd w:val="clear" w:color="auto" w:fill="E7E9EB"/>
+        <w:spacing w:before="150" w:after="150"/>
+        <w:rPr>
+          <w:rFonts w:ascii="Segoe UI" w:hAnsi="Segoe UI" w:cs="Segoe UI"/>
+          <w:color w:val="000000"/>
+          <w:sz w:val="36"/>
+          <w:szCs w:val="36"/>
+        </w:rPr>
+      </w:pPr>
+      <w:r>
+        <w:rPr>
+          <w:rFonts w:ascii="Segoe UI" w:hAnsi="Segoe UI" w:cs="Segoe UI"/>
+          <w:b/>
+          <w:bCs/>
+          <w:color w:val="000000"/>
+          <w:sz w:val="36"/>
+          <w:szCs w:val="36"/>
+        </w:rPr>
+        <w:t>Example</w:t>
+      </w:r>
+    </w:p>
+    <w:p>
+      <w:pPr>
+        <w:shd w:val="clear" w:color="auto" w:fill="FFFFFF"/>
+        <w:rPr>
+          <w:rFonts w:ascii="Consolas" w:hAnsi="Consolas" w:cs="Times New Roman"/>
+          <w:color w:val="000000"/>
+          <w:sz w:val="23"/>
+          <w:szCs w:val="23"/>
+        </w:rPr>
+      </w:pPr>
+      <w:r>
+        <w:rPr>
+          <w:rStyle w:val="tagcolor"/>
+          <w:rFonts w:ascii="Consolas" w:hAnsi="Consolas"/>
+          <w:color w:val="0000CD"/>
+          <w:sz w:val="23"/>
+          <w:szCs w:val="23"/>
+        </w:rPr>
+        <w:t>&lt;</w:t>
+      </w:r>
+      <w:r>
+        <w:rPr>
+          <w:rStyle w:val="tagnamecolor"/>
+          <w:rFonts w:ascii="Consolas" w:hAnsi="Consolas"/>
+          <w:color w:val="A52A2A"/>
+          <w:sz w:val="23"/>
+          <w:szCs w:val="23"/>
+        </w:rPr>
+        <w:t>h1</w:t>
+      </w:r>
+      <w:r>
+        <w:rPr>
+          <w:rStyle w:val="tagcolor"/>
+          <w:rFonts w:ascii="Consolas" w:hAnsi="Consolas"/>
+          <w:color w:val="0000CD"/>
+          <w:sz w:val="23"/>
+          <w:szCs w:val="23"/>
+        </w:rPr>
+        <w:t>&gt;</w:t>
+      </w:r>
+      <w:r>
+        <w:rPr>
+          <w:rFonts w:ascii="Consolas" w:hAnsi="Consolas"/>
+          <w:color w:val="000000"/>
+          <w:sz w:val="23"/>
+          <w:szCs w:val="23"/>
+        </w:rPr>
+        <w:t>This is heading 1</w:t>
+      </w:r>
+      <w:r>
+        <w:rPr>
+          <w:rStyle w:val="tagcolor"/>
+          <w:rFonts w:ascii="Consolas" w:hAnsi="Consolas"/>
+          <w:color w:val="0000CD"/>
+          <w:sz w:val="23"/>
+          <w:szCs w:val="23"/>
+        </w:rPr>
+        <w:t>&lt;</w:t>
+      </w:r>
+      <w:r>
+        <w:rPr>
+          <w:rStyle w:val="tagnamecolor"/>
+          <w:rFonts w:ascii="Consolas" w:hAnsi="Consolas"/>
+          <w:color w:val="A52A2A"/>
+          <w:sz w:val="23"/>
+          <w:szCs w:val="23"/>
+        </w:rPr>
+        <w:t>/h1</w:t>
+      </w:r>
+      <w:r>
+        <w:rPr>
+          <w:rStyle w:val="tagcolor"/>
+          <w:rFonts w:ascii="Consolas" w:hAnsi="Consolas"/>
+          <w:color w:val="0000CD"/>
+          <w:sz w:val="23"/>
+          <w:szCs w:val="23"/>
+        </w:rPr>
+        <w:t>&gt;</w:t>
+      </w:r>
+      <w:r>
+        <w:rPr>
+          <w:rFonts w:ascii="Consolas" w:hAnsi="Consolas"/>
+          <w:color w:val="000000"/>
+          <w:sz w:val="23"/>
+          <w:szCs w:val="23"/>
+        </w:rPr>
+        <w:br/>
+      </w:r>
+      <w:r>
+        <w:rPr>
+          <w:rStyle w:val="tagcolor"/>
+          <w:rFonts w:ascii="Consolas" w:hAnsi="Consolas"/>
+          <w:color w:val="0000CD"/>
+          <w:sz w:val="23"/>
+          <w:szCs w:val="23"/>
+        </w:rPr>
+        <w:t>&lt;</w:t>
+      </w:r>
+      <w:r>
+        <w:rPr>
+          <w:rStyle w:val="tagnamecolor"/>
+          <w:rFonts w:ascii="Consolas" w:hAnsi="Consolas"/>
+          <w:color w:val="A52A2A"/>
+          <w:sz w:val="23"/>
+          <w:szCs w:val="23"/>
+        </w:rPr>
+        <w:t>p</w:t>
+      </w:r>
+      <w:r>
+        <w:rPr>
+          <w:rStyle w:val="tagcolor"/>
+          <w:rFonts w:ascii="Consolas" w:hAnsi="Consolas"/>
+          <w:color w:val="0000CD"/>
+          <w:sz w:val="23"/>
+          <w:szCs w:val="23"/>
+        </w:rPr>
+        <w:t>&gt;</w:t>
+      </w:r>
+      <w:r>
+        <w:rPr>
+          <w:rFonts w:ascii="Consolas" w:hAnsi="Consolas"/>
+          <w:color w:val="000000"/>
+          <w:sz w:val="23"/>
+          <w:szCs w:val="23"/>
+        </w:rPr>
+        <w:t>This is some text</w:t>
+      </w:r>
+      <w:proofErr w:type="gramStart"/>
+      <w:r>
+        <w:rPr>
+          <w:rFonts w:ascii="Consolas" w:hAnsi="Consolas"/>
+          <w:color w:val="000000"/>
+          <w:sz w:val="23"/>
+          <w:szCs w:val="23"/>
+        </w:rPr>
+        <w:t>.</w:t>
+      </w:r>
+      <w:r>
+        <w:rPr>
+          <w:rStyle w:val="tagcolor"/>
+          <w:rFonts w:ascii="Consolas" w:hAnsi="Consolas"/>
+          <w:color w:val="0000CD"/>
+          <w:sz w:val="23"/>
+          <w:szCs w:val="23"/>
+        </w:rPr>
+        <w:t>&lt;</w:t>
+      </w:r>
+      <w:proofErr w:type="gramEnd"/>
+      <w:r>
+        <w:rPr>
+          <w:rStyle w:val="tagnamecolor"/>
+          <w:rFonts w:ascii="Consolas" w:hAnsi="Consolas"/>
+          <w:color w:val="A52A2A"/>
+          <w:sz w:val="23"/>
+          <w:szCs w:val="23"/>
+        </w:rPr>
+        <w:t>/p</w:t>
+      </w:r>
+      <w:r>
+        <w:rPr>
+          <w:rStyle w:val="tagcolor"/>
+          <w:rFonts w:ascii="Consolas" w:hAnsi="Consolas"/>
+          <w:color w:val="0000CD"/>
+          <w:sz w:val="23"/>
+          <w:szCs w:val="23"/>
+        </w:rPr>
+        <w:t>&gt;</w:t>
+      </w:r>
+      <w:r>
+        <w:rPr>
+          <w:rFonts w:ascii="Consolas" w:hAnsi="Consolas"/>
+          <w:color w:val="000000"/>
+          <w:sz w:val="23"/>
+          <w:szCs w:val="23"/>
+        </w:rPr>
+        <w:br/>
+      </w:r>
+      <w:r>
+        <w:rPr>
+          <w:rStyle w:val="tagcolor"/>
+          <w:rFonts w:ascii="Consolas" w:hAnsi="Consolas"/>
+          <w:color w:val="0000CD"/>
+          <w:sz w:val="23"/>
+          <w:szCs w:val="23"/>
+        </w:rPr>
+        <w:t>&lt;</w:t>
+      </w:r>
+      <w:proofErr w:type="spellStart"/>
+      <w:r>
+        <w:rPr>
+          <w:rStyle w:val="tagnamecolor"/>
+          <w:rFonts w:ascii="Consolas" w:hAnsi="Consolas"/>
+          <w:color w:val="A52A2A"/>
+          <w:sz w:val="23"/>
+          <w:szCs w:val="23"/>
+        </w:rPr>
+        <w:t>hr</w:t>
+      </w:r>
+      <w:proofErr w:type="spellEnd"/>
+      <w:r>
+        <w:rPr>
+          <w:rStyle w:val="tagcolor"/>
+          <w:rFonts w:ascii="Consolas" w:hAnsi="Consolas"/>
+          <w:color w:val="0000CD"/>
+          <w:sz w:val="23"/>
+          <w:szCs w:val="23"/>
+        </w:rPr>
+        <w:t>&gt;</w:t>
+      </w:r>
+      <w:r>
+        <w:rPr>
+          <w:rFonts w:ascii="Consolas" w:hAnsi="Consolas"/>
+          <w:color w:val="000000"/>
+          <w:sz w:val="23"/>
+          <w:szCs w:val="23"/>
+        </w:rPr>
+        <w:br/>
+      </w:r>
+      <w:r>
+        <w:rPr>
+          <w:rStyle w:val="tagcolor"/>
+          <w:rFonts w:ascii="Consolas" w:hAnsi="Consolas"/>
+          <w:color w:val="0000CD"/>
+          <w:sz w:val="23"/>
+          <w:szCs w:val="23"/>
+        </w:rPr>
+        <w:t>&lt;</w:t>
+      </w:r>
+      <w:r>
+        <w:rPr>
+          <w:rStyle w:val="tagnamecolor"/>
+          <w:rFonts w:ascii="Consolas" w:hAnsi="Consolas"/>
+          <w:color w:val="A52A2A"/>
+          <w:sz w:val="23"/>
+          <w:szCs w:val="23"/>
+        </w:rPr>
+        <w:t>h2</w:t>
+      </w:r>
+      <w:r>
+        <w:rPr>
+          <w:rStyle w:val="tagcolor"/>
+          <w:rFonts w:ascii="Consolas" w:hAnsi="Consolas"/>
+          <w:color w:val="0000CD"/>
+          <w:sz w:val="23"/>
+          <w:szCs w:val="23"/>
+        </w:rPr>
+        <w:t>&gt;</w:t>
+      </w:r>
+      <w:r>
+        <w:rPr>
+          <w:rFonts w:ascii="Consolas" w:hAnsi="Consolas"/>
+          <w:color w:val="000000"/>
+          <w:sz w:val="23"/>
+          <w:szCs w:val="23"/>
+        </w:rPr>
+        <w:t>This is heading 2</w:t>
+      </w:r>
+      <w:r>
+        <w:rPr>
+          <w:rStyle w:val="tagcolor"/>
+          <w:rFonts w:ascii="Consolas" w:hAnsi="Consolas"/>
+          <w:color w:val="0000CD"/>
+          <w:sz w:val="23"/>
+          <w:szCs w:val="23"/>
+        </w:rPr>
+        <w:t>&lt;</w:t>
+      </w:r>
+      <w:r>
+        <w:rPr>
+          <w:rStyle w:val="tagnamecolor"/>
+          <w:rFonts w:ascii="Consolas" w:hAnsi="Consolas"/>
+          <w:color w:val="A52A2A"/>
+          <w:sz w:val="23"/>
+          <w:szCs w:val="23"/>
+        </w:rPr>
+        <w:t>/h2</w:t>
+      </w:r>
+      <w:r>
+        <w:rPr>
+          <w:rStyle w:val="tagcolor"/>
+          <w:rFonts w:ascii="Consolas" w:hAnsi="Consolas"/>
+          <w:color w:val="0000CD"/>
+          <w:sz w:val="23"/>
+          <w:szCs w:val="23"/>
+        </w:rPr>
+        <w:t>&gt;</w:t>
+      </w:r>
+      <w:r>
+        <w:rPr>
+          <w:rFonts w:ascii="Consolas" w:hAnsi="Consolas"/>
+          <w:color w:val="000000"/>
+          <w:sz w:val="23"/>
+          <w:szCs w:val="23"/>
+        </w:rPr>
+        <w:br/>
+      </w:r>
+      <w:r>
+        <w:rPr>
+          <w:rStyle w:val="tagcolor"/>
+          <w:rFonts w:ascii="Consolas" w:hAnsi="Consolas"/>
+          <w:color w:val="0000CD"/>
+          <w:sz w:val="23"/>
+          <w:szCs w:val="23"/>
+        </w:rPr>
+        <w:t>&lt;</w:t>
+      </w:r>
+      <w:r>
+        <w:rPr>
+          <w:rStyle w:val="tagnamecolor"/>
+          <w:rFonts w:ascii="Consolas" w:hAnsi="Consolas"/>
+          <w:color w:val="A52A2A"/>
+          <w:sz w:val="23"/>
+          <w:szCs w:val="23"/>
+        </w:rPr>
+        <w:t>p</w:t>
+      </w:r>
+      <w:r>
+        <w:rPr>
+          <w:rStyle w:val="tagcolor"/>
+          <w:rFonts w:ascii="Consolas" w:hAnsi="Consolas"/>
+          <w:color w:val="0000CD"/>
+          <w:sz w:val="23"/>
+          <w:szCs w:val="23"/>
+        </w:rPr>
+        <w:t>&gt;</w:t>
+      </w:r>
+      <w:r>
+        <w:rPr>
+          <w:rFonts w:ascii="Consolas" w:hAnsi="Consolas"/>
+          <w:color w:val="000000"/>
+          <w:sz w:val="23"/>
+          <w:szCs w:val="23"/>
+        </w:rPr>
+        <w:t>This is some other text.</w:t>
+      </w:r>
+      <w:r>
+        <w:rPr>
+          <w:rStyle w:val="tagcolor"/>
+          <w:rFonts w:ascii="Consolas" w:hAnsi="Consolas"/>
+          <w:color w:val="0000CD"/>
+          <w:sz w:val="23"/>
+          <w:szCs w:val="23"/>
+        </w:rPr>
+        <w:t>&lt;</w:t>
+      </w:r>
+      <w:r>
+        <w:rPr>
+          <w:rStyle w:val="tagnamecolor"/>
+          <w:rFonts w:ascii="Consolas" w:hAnsi="Consolas"/>
+          <w:color w:val="A52A2A"/>
+          <w:sz w:val="23"/>
+          <w:szCs w:val="23"/>
+        </w:rPr>
+        <w:t>/p</w:t>
+      </w:r>
+      <w:r>
+        <w:rPr>
+          <w:rStyle w:val="tagcolor"/>
+          <w:rFonts w:ascii="Consolas" w:hAnsi="Consolas"/>
+          <w:color w:val="0000CD"/>
+          <w:sz w:val="23"/>
+          <w:szCs w:val="23"/>
+        </w:rPr>
+        <w:t>&gt;</w:t>
+      </w:r>
+      <w:r>
+        <w:rPr>
+          <w:rFonts w:ascii="Consolas" w:hAnsi="Consolas"/>
+          <w:color w:val="000000"/>
+          <w:sz w:val="23"/>
+          <w:szCs w:val="23"/>
+        </w:rPr>
+        <w:br/>
+      </w:r>
+      <w:r>
+        <w:rPr>
+          <w:rStyle w:val="tagcolor"/>
+          <w:rFonts w:ascii="Consolas" w:hAnsi="Consolas"/>
+          <w:color w:val="0000CD"/>
+          <w:sz w:val="23"/>
+          <w:szCs w:val="23"/>
+        </w:rPr>
+        <w:t>&lt;</w:t>
+      </w:r>
+      <w:proofErr w:type="spellStart"/>
+      <w:r>
+        <w:rPr>
+          <w:rStyle w:val="tagnamecolor"/>
+          <w:rFonts w:ascii="Consolas" w:hAnsi="Consolas"/>
+          <w:color w:val="A52A2A"/>
+          <w:sz w:val="23"/>
+          <w:szCs w:val="23"/>
+        </w:rPr>
+        <w:t>hr</w:t>
+      </w:r>
+      <w:proofErr w:type="spellEnd"/>
+      <w:r>
+        <w:rPr>
+          <w:rStyle w:val="tagcolor"/>
+          <w:rFonts w:ascii="Consolas" w:hAnsi="Consolas"/>
+          <w:color w:val="0000CD"/>
+          <w:sz w:val="23"/>
+          <w:szCs w:val="23"/>
+        </w:rPr>
+        <w:t>&gt;</w:t>
+      </w:r>
+    </w:p>
+    <w:p>
+      <w:pPr>
+        <w:shd w:val="clear" w:color="auto" w:fill="E7E9EB"/>
+        <w:rPr>
+          <w:rFonts w:ascii="Verdana" w:hAnsi="Verdana"/>
+          <w:color w:val="000000"/>
+          <w:sz w:val="23"/>
+          <w:szCs w:val="23"/>
+        </w:rPr>
+      </w:pPr>
+      <w:hyperlink r:id="rId22" w:tgtFrame="_blank" w:history="1">
+        <w:r>
+          <w:rPr>
+            <w:rStyle w:val="Hyperlink"/>
+            <w:rFonts w:ascii="Arial" w:hAnsi="Arial" w:cs="Arial"/>
+            <w:color w:val="FFFFFF"/>
+            <w:sz w:val="26"/>
+            <w:szCs w:val="26"/>
+            <w:bdr w:val="none" w:sz="0" w:space="0" w:color="auto" w:frame="1"/>
+            <w:shd w:val="clear" w:color="auto" w:fill="4CAF50"/>
+          </w:rPr>
+          <w:t xml:space="preserve">Try it </w:t>
+        </w:r>
+        <w:proofErr w:type="gramStart"/>
+        <w:r>
+          <w:rPr>
+            <w:rStyle w:val="Hyperlink"/>
+            <w:rFonts w:ascii="Arial" w:hAnsi="Arial" w:cs="Arial"/>
+            <w:color w:val="FFFFFF"/>
+            <w:sz w:val="26"/>
+            <w:szCs w:val="26"/>
+            <w:bdr w:val="none" w:sz="0" w:space="0" w:color="auto" w:frame="1"/>
+            <w:shd w:val="clear" w:color="auto" w:fill="4CAF50"/>
+          </w:rPr>
+          <w:t>Yourself</w:t>
+        </w:r>
+        <w:proofErr w:type="gramEnd"/>
+        <w:r>
+          <w:rPr>
+            <w:rStyle w:val="Hyperlink"/>
+            <w:rFonts w:ascii="Arial" w:hAnsi="Arial" w:cs="Arial"/>
+            <w:color w:val="FFFFFF"/>
+            <w:sz w:val="26"/>
+            <w:szCs w:val="26"/>
+            <w:bdr w:val="none" w:sz="0" w:space="0" w:color="auto" w:frame="1"/>
+            <w:shd w:val="clear" w:color="auto" w:fill="4CAF50"/>
+          </w:rPr>
+          <w:t xml:space="preserve"> »</w:t>
+        </w:r>
+      </w:hyperlink>
+    </w:p>
+    <w:p>
+      <w:pPr>
+        <w:pStyle w:val="NormalWeb"/>
+        <w:shd w:val="clear" w:color="auto" w:fill="FFFFFF"/>
+        <w:spacing w:before="288" w:beforeAutospacing="0" w:after="288" w:afterAutospacing="0"/>
+        <w:rPr>
+          <w:rFonts w:ascii="Verdana" w:hAnsi="Verdana"/>
+          <w:color w:val="000000"/>
+          <w:sz w:val="23"/>
+          <w:szCs w:val="23"/>
+        </w:rPr>
+      </w:pPr>
+      <w:r>
+        <w:rPr>
+          <w:rFonts w:ascii="Verdana" w:hAnsi="Verdana"/>
+          <w:color w:val="000000"/>
+          <w:sz w:val="23"/>
+          <w:szCs w:val="23"/>
+        </w:rPr>
+        <w:t>The </w:t>
+      </w:r>
+      <w:r>
+        <w:rPr>
+          <w:rStyle w:val="HTMLCode"/>
+          <w:rFonts w:ascii="Consolas" w:hAnsi="Consolas"/>
+          <w:color w:val="DC143C"/>
+        </w:rPr>
+        <w:t>&lt;</w:t>
+      </w:r>
+      <w:proofErr w:type="spellStart"/>
+      <w:r>
+        <w:rPr>
+          <w:rStyle w:val="HTMLCode"/>
+          <w:rFonts w:ascii="Consolas" w:hAnsi="Consolas"/>
+          <w:color w:val="DC143C"/>
+        </w:rPr>
+        <w:t>hr</w:t>
+      </w:r>
+      <w:proofErr w:type="spellEnd"/>
+      <w:r>
+        <w:rPr>
+          <w:rStyle w:val="HTMLCode"/>
+          <w:rFonts w:ascii="Consolas" w:hAnsi="Consolas"/>
+          <w:color w:val="DC143C"/>
+        </w:rPr>
+        <w:t>&gt;</w:t>
+      </w:r>
+      <w:r>
+        <w:rPr>
+          <w:rFonts w:ascii="Verdana" w:hAnsi="Verdana"/>
+          <w:color w:val="000000"/>
+          <w:sz w:val="23"/>
+          <w:szCs w:val="23"/>
+        </w:rPr>
+        <w:t> tag is an empty tag, which means that it has no end tag.</w:t>
+      </w:r>
+    </w:p>
+    <w:p>
+      <w:pPr>
+        <w:spacing w:before="300" w:after="300"/>
+        <w:rPr>
+          <w:rFonts w:ascii="Times New Roman" w:hAnsi="Times New Roman"/>
+          <w:sz w:val="24"/>
+          <w:szCs w:val="24"/>
+        </w:rPr>
+      </w:pPr>
+      <w:r>
+        <w:rPr>
+          <w:rFonts w:ascii="Segoe UI" w:hAnsi="Segoe UI" w:cs="Segoe UI"/>
+          <w:b/>
+          <w:bCs/>
+          <w:color w:val="000000"/>
+          <w:sz w:val="48"/>
+          <w:szCs w:val="48"/>
+        </w:rPr>
+        <w:t>HTML Line Breaks</w:t>
+      </w:r>
+    </w:p>
+    <w:p>
+      <w:pPr>
+        <w:pStyle w:val="NormalWeb"/>
+        <w:shd w:val="clear" w:color="auto" w:fill="FFFFFF"/>
+        <w:spacing w:before="288" w:beforeAutospacing="0" w:after="288" w:afterAutospacing="0"/>
+        <w:rPr>
+          <w:rFonts w:ascii="Verdana" w:hAnsi="Verdana"/>
+          <w:color w:val="000000"/>
+          <w:sz w:val="23"/>
+          <w:szCs w:val="23"/>
+        </w:rPr>
+      </w:pPr>
+      <w:r>
+        <w:rPr>
+          <w:rFonts w:ascii="Verdana" w:hAnsi="Verdana"/>
+          <w:color w:val="000000"/>
+          <w:sz w:val="23"/>
+          <w:szCs w:val="23"/>
+        </w:rPr>
+        <w:t>The HTML </w:t>
+      </w:r>
+      <w:r>
+        <w:rPr>
+          <w:rStyle w:val="HTMLCode"/>
+          <w:rFonts w:ascii="Consolas" w:hAnsi="Consolas"/>
+          <w:color w:val="DC143C"/>
+        </w:rPr>
+        <w:t>&lt;</w:t>
+      </w:r>
+      <w:proofErr w:type="spellStart"/>
+      <w:r>
+        <w:rPr>
+          <w:rStyle w:val="HTMLCode"/>
+          <w:rFonts w:ascii="Consolas" w:hAnsi="Consolas"/>
+          <w:color w:val="DC143C"/>
+        </w:rPr>
+        <w:t>br</w:t>
+      </w:r>
+      <w:proofErr w:type="spellEnd"/>
+      <w:r>
+        <w:rPr>
+          <w:rStyle w:val="HTMLCode"/>
+          <w:rFonts w:ascii="Consolas" w:hAnsi="Consolas"/>
+          <w:color w:val="DC143C"/>
+        </w:rPr>
+        <w:t>&gt;</w:t>
+      </w:r>
+      <w:r>
+        <w:rPr>
+          <w:rFonts w:ascii="Verdana" w:hAnsi="Verdana"/>
+          <w:color w:val="000000"/>
+          <w:sz w:val="23"/>
+          <w:szCs w:val="23"/>
+        </w:rPr>
+        <w:t> element defines a line break.</w:t>
+      </w:r>
+    </w:p>
+    <w:p>
+      <w:pPr>
+        <w:pStyle w:val="NormalWeb"/>
+        <w:shd w:val="clear" w:color="auto" w:fill="FFFFFF"/>
+        <w:spacing w:before="288" w:beforeAutospacing="0" w:after="288" w:afterAutospacing="0"/>
+        <w:rPr>
+          <w:rFonts w:ascii="Verdana" w:hAnsi="Verdana"/>
+          <w:color w:val="000000"/>
+          <w:sz w:val="23"/>
+          <w:szCs w:val="23"/>
+        </w:rPr>
+      </w:pPr>
+      <w:r>
+        <w:rPr>
+          <w:rFonts w:ascii="Verdana" w:hAnsi="Verdana"/>
+          <w:color w:val="000000"/>
+          <w:sz w:val="23"/>
+          <w:szCs w:val="23"/>
+        </w:rPr>
+        <w:t>Use </w:t>
+      </w:r>
+      <w:r>
+        <w:rPr>
+          <w:rStyle w:val="HTMLCode"/>
+          <w:rFonts w:ascii="Consolas" w:hAnsi="Consolas"/>
+          <w:color w:val="DC143C"/>
+        </w:rPr>
+        <w:t>&lt;</w:t>
+      </w:r>
+      <w:proofErr w:type="spellStart"/>
+      <w:r>
+        <w:rPr>
+          <w:rStyle w:val="HTMLCode"/>
+          <w:rFonts w:ascii="Consolas" w:hAnsi="Consolas"/>
+          <w:color w:val="DC143C"/>
+        </w:rPr>
+        <w:t>br</w:t>
+      </w:r>
+      <w:proofErr w:type="spellEnd"/>
+      <w:r>
+        <w:rPr>
+          <w:rStyle w:val="HTMLCode"/>
+          <w:rFonts w:ascii="Consolas" w:hAnsi="Consolas"/>
+          <w:color w:val="DC143C"/>
+        </w:rPr>
+        <w:t>&gt;</w:t>
+      </w:r>
+      <w:r>
+        <w:rPr>
+          <w:rFonts w:ascii="Verdana" w:hAnsi="Verdana"/>
+          <w:color w:val="000000"/>
+          <w:sz w:val="23"/>
+          <w:szCs w:val="23"/>
+        </w:rPr>
+        <w:t> if you want a line break (a new line) without starting a new paragraph:</w:t>
+      </w:r>
+    </w:p>
+    <w:p>
+      <w:pPr>
+        <w:pStyle w:val="Heading3"/>
+        <w:shd w:val="clear" w:color="auto" w:fill="E7E9EB"/>
+        <w:spacing w:before="150" w:after="150"/>
+        <w:rPr>
+          <w:rFonts w:ascii="Segoe UI" w:hAnsi="Segoe UI" w:cs="Segoe UI"/>
+          <w:color w:val="000000"/>
+          <w:sz w:val="36"/>
+          <w:szCs w:val="36"/>
+        </w:rPr>
+      </w:pPr>
+      <w:r>
+        <w:rPr>
+          <w:rFonts w:ascii="Segoe UI" w:hAnsi="Segoe UI" w:cs="Segoe UI"/>
+          <w:b/>
+          <w:bCs/>
+          <w:color w:val="000000"/>
+          <w:sz w:val="36"/>
+          <w:szCs w:val="36"/>
+        </w:rPr>
+        <w:t>Example</w:t>
+      </w:r>
+    </w:p>
+    <w:p>
+      <w:pPr>
+        <w:shd w:val="clear" w:color="auto" w:fill="FFFFFF"/>
+        <w:rPr>
+          <w:rFonts w:ascii="Consolas" w:hAnsi="Consolas" w:cs="Times New Roman"/>
+          <w:color w:val="000000"/>
+          <w:sz w:val="23"/>
+          <w:szCs w:val="23"/>
+        </w:rPr>
+      </w:pPr>
+      <w:r>
+        <w:rPr>
+          <w:rStyle w:val="tagcolor"/>
+          <w:rFonts w:ascii="Consolas" w:hAnsi="Consolas"/>
+          <w:color w:val="0000CD"/>
+          <w:sz w:val="23"/>
+          <w:szCs w:val="23"/>
+        </w:rPr>
+        <w:t>&lt;</w:t>
+      </w:r>
+      <w:r>
+        <w:rPr>
+          <w:rStyle w:val="tagnamecolor"/>
+          <w:rFonts w:ascii="Consolas" w:hAnsi="Consolas"/>
+          <w:color w:val="A52A2A"/>
+          <w:sz w:val="23"/>
+          <w:szCs w:val="23"/>
+        </w:rPr>
+        <w:t>p</w:t>
+      </w:r>
+      <w:r>
+        <w:rPr>
+          <w:rStyle w:val="tagcolor"/>
+          <w:rFonts w:ascii="Consolas" w:hAnsi="Consolas"/>
+          <w:color w:val="0000CD"/>
+          <w:sz w:val="23"/>
+          <w:szCs w:val="23"/>
+        </w:rPr>
+        <w:t>&gt;</w:t>
+      </w:r>
+      <w:r>
+        <w:rPr>
+          <w:rFonts w:ascii="Consolas" w:hAnsi="Consolas"/>
+          <w:color w:val="000000"/>
+          <w:sz w:val="23"/>
+          <w:szCs w:val="23"/>
+        </w:rPr>
+        <w:t>This is</w:t>
+      </w:r>
+      <w:r>
+        <w:rPr>
+          <w:rStyle w:val="tagcolor"/>
+          <w:rFonts w:ascii="Consolas" w:hAnsi="Consolas"/>
+          <w:color w:val="0000CD"/>
+          <w:sz w:val="23"/>
+          <w:szCs w:val="23"/>
+        </w:rPr>
+        <w:t>&lt;</w:t>
+      </w:r>
+      <w:proofErr w:type="spellStart"/>
+      <w:r>
+        <w:rPr>
+          <w:rStyle w:val="tagnamecolor"/>
+          <w:rFonts w:ascii="Consolas" w:hAnsi="Consolas"/>
+          <w:color w:val="A52A2A"/>
+          <w:sz w:val="23"/>
+          <w:szCs w:val="23"/>
+        </w:rPr>
+        <w:t>br</w:t>
+      </w:r>
+      <w:proofErr w:type="spellEnd"/>
+      <w:r>
+        <w:rPr>
+          <w:rStyle w:val="tagcolor"/>
+          <w:rFonts w:ascii="Consolas" w:hAnsi="Consolas"/>
+          <w:color w:val="0000CD"/>
+          <w:sz w:val="23"/>
+          <w:szCs w:val="23"/>
+        </w:rPr>
+        <w:t>&gt;</w:t>
+      </w:r>
+      <w:r>
+        <w:rPr>
+          <w:rFonts w:ascii="Consolas" w:hAnsi="Consolas"/>
+          <w:color w:val="000000"/>
+          <w:sz w:val="23"/>
+          <w:szCs w:val="23"/>
+        </w:rPr>
+        <w:t>a paragraph</w:t>
+      </w:r>
+      <w:r>
+        <w:rPr>
+          <w:rStyle w:val="tagcolor"/>
+          <w:rFonts w:ascii="Consolas" w:hAnsi="Consolas"/>
+          <w:color w:val="0000CD"/>
+          <w:sz w:val="23"/>
+          <w:szCs w:val="23"/>
+        </w:rPr>
+        <w:t>&lt;</w:t>
+      </w:r>
+      <w:proofErr w:type="spellStart"/>
+      <w:r>
+        <w:rPr>
+          <w:rStyle w:val="tagnamecolor"/>
+          <w:rFonts w:ascii="Consolas" w:hAnsi="Consolas"/>
+          <w:color w:val="A52A2A"/>
+          <w:sz w:val="23"/>
+          <w:szCs w:val="23"/>
+        </w:rPr>
+        <w:t>br</w:t>
+      </w:r>
+      <w:proofErr w:type="spellEnd"/>
+      <w:r>
+        <w:rPr>
+          <w:rStyle w:val="tagcolor"/>
+          <w:rFonts w:ascii="Consolas" w:hAnsi="Consolas"/>
+          <w:color w:val="0000CD"/>
+          <w:sz w:val="23"/>
+          <w:szCs w:val="23"/>
+        </w:rPr>
+        <w:t>&gt;</w:t>
+      </w:r>
+      <w:r>
+        <w:rPr>
+          <w:rFonts w:ascii="Consolas" w:hAnsi="Consolas"/>
+          <w:color w:val="000000"/>
+          <w:sz w:val="23"/>
+          <w:szCs w:val="23"/>
+        </w:rPr>
+        <w:t>with line breaks</w:t>
+      </w:r>
+      <w:proofErr w:type="gramStart"/>
+      <w:r>
+        <w:rPr>
+          <w:rFonts w:ascii="Consolas" w:hAnsi="Consolas"/>
+          <w:color w:val="000000"/>
+          <w:sz w:val="23"/>
+          <w:szCs w:val="23"/>
+        </w:rPr>
+        <w:t>.</w:t>
+      </w:r>
+      <w:r>
+        <w:rPr>
+          <w:rStyle w:val="tagcolor"/>
+          <w:rFonts w:ascii="Consolas" w:hAnsi="Consolas"/>
+          <w:color w:val="0000CD"/>
+          <w:sz w:val="23"/>
+          <w:szCs w:val="23"/>
+        </w:rPr>
+        <w:t>&lt;</w:t>
+      </w:r>
+      <w:proofErr w:type="gramEnd"/>
+      <w:r>
+        <w:rPr>
+          <w:rStyle w:val="tagnamecolor"/>
+          <w:rFonts w:ascii="Consolas" w:hAnsi="Consolas"/>
+          <w:color w:val="A52A2A"/>
+          <w:sz w:val="23"/>
+          <w:szCs w:val="23"/>
+        </w:rPr>
+        <w:t>/p</w:t>
+      </w:r>
+      <w:r>
+        <w:rPr>
+          <w:rStyle w:val="tagcolor"/>
+          <w:rFonts w:ascii="Consolas" w:hAnsi="Consolas"/>
+          <w:color w:val="0000CD"/>
+          <w:sz w:val="23"/>
+          <w:szCs w:val="23"/>
+        </w:rPr>
+        <w:t>&gt;</w:t>
+      </w:r>
+    </w:p>
+    <w:p>
+      <w:pPr>
+        <w:shd w:val="clear" w:color="auto" w:fill="E7E9EB"/>
+        <w:rPr>
+          <w:rFonts w:ascii="Verdana" w:hAnsi="Verdana"/>
+          <w:color w:val="000000"/>
+          <w:sz w:val="23"/>
+          <w:szCs w:val="23"/>
+        </w:rPr>
+      </w:pPr>
+      <w:hyperlink r:id="rId23" w:tgtFrame="_blank" w:history="1">
+        <w:r>
+          <w:rPr>
+            <w:rStyle w:val="Hyperlink"/>
+            <w:rFonts w:ascii="Arial" w:hAnsi="Arial" w:cs="Arial"/>
+            <w:color w:val="FFFFFF"/>
+            <w:sz w:val="26"/>
+            <w:szCs w:val="26"/>
+            <w:bdr w:val="none" w:sz="0" w:space="0" w:color="auto" w:frame="1"/>
+            <w:shd w:val="clear" w:color="auto" w:fill="4CAF50"/>
+          </w:rPr>
+          <w:t xml:space="preserve">Try it </w:t>
+        </w:r>
+        <w:proofErr w:type="gramStart"/>
+        <w:r>
+          <w:rPr>
+            <w:rStyle w:val="Hyperlink"/>
+            <w:rFonts w:ascii="Arial" w:hAnsi="Arial" w:cs="Arial"/>
+            <w:color w:val="FFFFFF"/>
+            <w:sz w:val="26"/>
+            <w:szCs w:val="26"/>
+            <w:bdr w:val="none" w:sz="0" w:space="0" w:color="auto" w:frame="1"/>
+            <w:shd w:val="clear" w:color="auto" w:fill="4CAF50"/>
+          </w:rPr>
+          <w:t>Yourself</w:t>
+        </w:r>
+        <w:proofErr w:type="gramEnd"/>
+        <w:r>
+          <w:rPr>
+            <w:rStyle w:val="Hyperlink"/>
+            <w:rFonts w:ascii="Arial" w:hAnsi="Arial" w:cs="Arial"/>
+            <w:color w:val="FFFFFF"/>
+            <w:sz w:val="26"/>
+            <w:szCs w:val="26"/>
+            <w:bdr w:val="none" w:sz="0" w:space="0" w:color="auto" w:frame="1"/>
+            <w:shd w:val="clear" w:color="auto" w:fill="4CAF50"/>
+          </w:rPr>
+          <w:t xml:space="preserve"> »</w:t>
+        </w:r>
+      </w:hyperlink>
+    </w:p>
+    <w:p>
+      <w:pPr>
+        <w:pStyle w:val="NormalWeb"/>
+        <w:shd w:val="clear" w:color="auto" w:fill="FFFFFF"/>
+        <w:spacing w:before="288" w:beforeAutospacing="0" w:after="288" w:afterAutospacing="0"/>
+        <w:rPr>
+          <w:rFonts w:ascii="Verdana" w:hAnsi="Verdana"/>
+          <w:color w:val="000000"/>
+          <w:sz w:val="23"/>
+          <w:szCs w:val="23"/>
+        </w:rPr>
+      </w:pPr>
+      <w:r>
+        <w:rPr>
+          <w:rFonts w:ascii="Verdana" w:hAnsi="Verdana"/>
+          <w:color w:val="000000"/>
+          <w:sz w:val="23"/>
+          <w:szCs w:val="23"/>
+        </w:rPr>
+        <w:t>The </w:t>
+      </w:r>
+      <w:r>
+        <w:rPr>
+          <w:rStyle w:val="HTMLCode"/>
+          <w:rFonts w:ascii="Consolas" w:hAnsi="Consolas"/>
+          <w:color w:val="DC143C"/>
+        </w:rPr>
+        <w:t>&lt;</w:t>
+      </w:r>
+      <w:proofErr w:type="spellStart"/>
+      <w:r>
+        <w:rPr>
+          <w:rStyle w:val="HTMLCode"/>
+          <w:rFonts w:ascii="Consolas" w:hAnsi="Consolas"/>
+          <w:color w:val="DC143C"/>
+        </w:rPr>
+        <w:t>br</w:t>
+      </w:r>
+      <w:proofErr w:type="spellEnd"/>
+      <w:r>
+        <w:rPr>
+          <w:rStyle w:val="HTMLCode"/>
+          <w:rFonts w:ascii="Consolas" w:hAnsi="Consolas"/>
+          <w:color w:val="DC143C"/>
+        </w:rPr>
+        <w:t>&gt;</w:t>
+      </w:r>
+      <w:r>
+        <w:rPr>
+          <w:rFonts w:ascii="Verdana" w:hAnsi="Verdana"/>
+          <w:color w:val="000000"/>
+          <w:sz w:val="23"/>
+          <w:szCs w:val="23"/>
+        </w:rPr>
+        <w:t> tag is an empty tag, whi</w:t>
+      </w:r>
+      <w:r>
+        <w:rPr>
+          <w:rFonts w:ascii="Verdana" w:hAnsi="Verdana"/>
+          <w:color w:val="000000"/>
+          <w:sz w:val="23"/>
+          <w:szCs w:val="23"/>
+        </w:rPr>
+        <w:t>ch means that it has no end tag</w:t>
+      </w:r>
+      <w:bookmarkStart w:id="0" w:name="_GoBack"/>
+      <w:bookmarkEnd w:id="0"/>
+      <w:r>
+        <w:pict>
+          <v:rect id="_x0000_i1044" style="width:0;height:0" o:hralign="center" o:hrstd="t" o:hrnoshade="t" o:hr="t" fillcolor="black" stroked="f"/>
+        </w:pict>
+      </w:r>
+    </w:p>
+    <w:p>
+      <w:pPr>
+        <w:pStyle w:val="Heading2"/>
+        <w:shd w:val="clear" w:color="auto" w:fill="FFFFFF"/>
+        <w:spacing w:before="150" w:beforeAutospacing="0" w:after="150" w:afterAutospacing="0"/>
+        <w:rPr>
+          <w:rFonts w:ascii="Segoe UI" w:hAnsi="Segoe UI" w:cs="Segoe UI"/>
+          <w:b w:val="0"/>
+          <w:bCs w:val="0"/>
+          <w:color w:val="000000"/>
+          <w:sz w:val="48"/>
+          <w:szCs w:val="48"/>
+        </w:rPr>
+      </w:pPr>
+      <w:r>
+        <w:rPr>
+          <w:rFonts w:ascii="Segoe UI" w:hAnsi="Segoe UI" w:cs="Segoe UI"/>
+          <w:b w:val="0"/>
+          <w:bCs w:val="0"/>
+          <w:color w:val="000000"/>
+          <w:sz w:val="48"/>
+          <w:szCs w:val="48"/>
+        </w:rPr>
+        <w:lastRenderedPageBreak/>
+        <w:t>The Poem Problem</w:t>
+      </w:r>
+    </w:p>
+    <w:p>
+      <w:pPr>
+        <w:pStyle w:val="NormalWeb"/>
+        <w:shd w:val="clear" w:color="auto" w:fill="FFFFFF"/>
+        <w:spacing w:before="288" w:beforeAutospacing="0" w:after="288" w:afterAutospacing="0"/>
+        <w:rPr>
+          <w:rFonts w:ascii="Verdana" w:hAnsi="Verdana"/>
+          <w:color w:val="000000"/>
+          <w:sz w:val="23"/>
+          <w:szCs w:val="23"/>
+        </w:rPr>
+      </w:pPr>
+      <w:r>
+        <w:rPr>
+          <w:rFonts w:ascii="Verdana" w:hAnsi="Verdana"/>
+          <w:color w:val="000000"/>
+          <w:sz w:val="23"/>
+          <w:szCs w:val="23"/>
+        </w:rPr>
+        <w:t>This poem will display on a single line:</w:t>
+      </w:r>
+    </w:p>
+    <w:p>
+      <w:pPr>
+        <w:pStyle w:val="Heading3"/>
+        <w:shd w:val="clear" w:color="auto" w:fill="E7E9EB"/>
+        <w:spacing w:before="150" w:after="150"/>
+        <w:rPr>
+          <w:rFonts w:ascii="Segoe UI" w:hAnsi="Segoe UI" w:cs="Segoe UI"/>
+          <w:color w:val="000000"/>
+          <w:sz w:val="36"/>
+          <w:szCs w:val="36"/>
+        </w:rPr>
+      </w:pPr>
+      <w:r>
+        <w:rPr>
+          <w:rFonts w:ascii="Segoe UI" w:hAnsi="Segoe UI" w:cs="Segoe UI"/>
+          <w:b/>
+          <w:bCs/>
+          <w:color w:val="000000"/>
+          <w:sz w:val="36"/>
+          <w:szCs w:val="36"/>
+        </w:rPr>
+        <w:t>Example</w:t>
+      </w:r>
+    </w:p>
+    <w:p>
+      <w:pPr>
+        <w:shd w:val="clear" w:color="auto" w:fill="FFFFFF"/>
+        <w:rPr>
+          <w:rFonts w:ascii="Consolas" w:hAnsi="Consolas" w:cs="Times New Roman"/>
+          <w:color w:val="000000"/>
+          <w:sz w:val="23"/>
+          <w:szCs w:val="23"/>
+        </w:rPr>
+      </w:pPr>
+      <w:r>
+        <w:rPr>
+          <w:rStyle w:val="tagcolor"/>
+          <w:rFonts w:ascii="Consolas" w:hAnsi="Consolas"/>
+          <w:color w:val="0000CD"/>
+          <w:sz w:val="23"/>
+          <w:szCs w:val="23"/>
+        </w:rPr>
+        <w:t>&lt;</w:t>
+      </w:r>
+      <w:r>
+        <w:rPr>
+          <w:rStyle w:val="tagnamecolor"/>
+          <w:rFonts w:ascii="Consolas" w:hAnsi="Consolas"/>
+          <w:color w:val="A52A2A"/>
+          <w:sz w:val="23"/>
+          <w:szCs w:val="23"/>
+        </w:rPr>
+        <w:t>p</w:t>
+      </w:r>
+      <w:r>
+        <w:rPr>
+          <w:rStyle w:val="tagcolor"/>
+          <w:rFonts w:ascii="Consolas" w:hAnsi="Consolas"/>
+          <w:color w:val="0000CD"/>
+          <w:sz w:val="23"/>
+          <w:szCs w:val="23"/>
+        </w:rPr>
+        <w:t>&gt;</w:t>
+      </w:r>
+      <w:r>
+        <w:rPr>
+          <w:rFonts w:ascii="Consolas" w:hAnsi="Consolas"/>
+          <w:color w:val="000000"/>
+          <w:sz w:val="23"/>
+          <w:szCs w:val="23"/>
+        </w:rPr>
+        <w:br/>
+        <w:t>  My Bonnie lies over the ocean.</w:t>
+      </w:r>
+      <w:r>
+        <w:rPr>
+          <w:rFonts w:ascii="Consolas" w:hAnsi="Consolas"/>
+          <w:color w:val="000000"/>
+          <w:sz w:val="23"/>
+          <w:szCs w:val="23"/>
+        </w:rPr>
+        <w:br/>
+      </w:r>
+      <w:r>
+        <w:rPr>
+          <w:rFonts w:ascii="Consolas" w:hAnsi="Consolas"/>
+          <w:color w:val="000000"/>
+          <w:sz w:val="23"/>
+          <w:szCs w:val="23"/>
+        </w:rPr>
+        <w:br/>
+        <w:t>  My Bonnie lies over the sea.</w:t>
+      </w:r>
+      <w:r>
+        <w:rPr>
+          <w:rFonts w:ascii="Consolas" w:hAnsi="Consolas"/>
+          <w:color w:val="000000"/>
+          <w:sz w:val="23"/>
+          <w:szCs w:val="23"/>
+        </w:rPr>
+        <w:br/>
+      </w:r>
+      <w:r>
+        <w:rPr>
+          <w:rFonts w:ascii="Consolas" w:hAnsi="Consolas"/>
+          <w:color w:val="000000"/>
+          <w:sz w:val="23"/>
+          <w:szCs w:val="23"/>
+        </w:rPr>
+        <w:br/>
+        <w:t>  My Bonnie lies over the ocean.</w:t>
+      </w:r>
+      <w:r>
+        <w:rPr>
+          <w:rFonts w:ascii="Consolas" w:hAnsi="Consolas"/>
+          <w:color w:val="000000"/>
+          <w:sz w:val="23"/>
+          <w:szCs w:val="23"/>
+        </w:rPr>
+        <w:br/>
+      </w:r>
+      <w:r>
+        <w:rPr>
+          <w:rFonts w:ascii="Consolas" w:hAnsi="Consolas"/>
+          <w:color w:val="000000"/>
+          <w:sz w:val="23"/>
+          <w:szCs w:val="23"/>
+        </w:rPr>
+        <w:br/>
+        <w:t>  Oh, bring back my Bonnie to me.</w:t>
+      </w:r>
+      <w:r>
+        <w:rPr>
+          <w:rFonts w:ascii="Consolas" w:hAnsi="Consolas"/>
+          <w:color w:val="000000"/>
+          <w:sz w:val="23"/>
+          <w:szCs w:val="23"/>
+        </w:rPr>
+        <w:br/>
+      </w:r>
+      <w:r>
+        <w:rPr>
+          <w:rStyle w:val="tagcolor"/>
+          <w:rFonts w:ascii="Consolas" w:hAnsi="Consolas"/>
+          <w:color w:val="0000CD"/>
+          <w:sz w:val="23"/>
+          <w:szCs w:val="23"/>
+        </w:rPr>
+        <w:t>&lt;</w:t>
+      </w:r>
+      <w:r>
+        <w:rPr>
+          <w:rStyle w:val="tagnamecolor"/>
+          <w:rFonts w:ascii="Consolas" w:hAnsi="Consolas"/>
+          <w:color w:val="A52A2A"/>
+          <w:sz w:val="23"/>
+          <w:szCs w:val="23"/>
+        </w:rPr>
+        <w:t>/p</w:t>
+      </w:r>
+      <w:r>
+        <w:rPr>
+          <w:rStyle w:val="tagcolor"/>
+          <w:rFonts w:ascii="Consolas" w:hAnsi="Consolas"/>
+          <w:color w:val="0000CD"/>
+          <w:sz w:val="23"/>
+          <w:szCs w:val="23"/>
+        </w:rPr>
+        <w:t>&gt;</w:t>
+      </w:r>
+    </w:p>
+    <w:p>
+      <w:pPr>
+        <w:shd w:val="clear" w:color="auto" w:fill="E7E9EB"/>
+        <w:rPr>
+          <w:rFonts w:ascii="Verdana" w:hAnsi="Verdana"/>
+          <w:color w:val="000000"/>
+          <w:sz w:val="23"/>
+          <w:szCs w:val="23"/>
+        </w:rPr>
+      </w:pPr>
+      <w:hyperlink r:id="rId24" w:tgtFrame="_blank" w:history="1">
+        <w:r>
+          <w:rPr>
+            <w:rStyle w:val="Hyperlink"/>
+            <w:rFonts w:ascii="Arial" w:hAnsi="Arial" w:cs="Arial"/>
+            <w:color w:val="FFFFFF"/>
+            <w:sz w:val="26"/>
+            <w:szCs w:val="26"/>
+            <w:bdr w:val="none" w:sz="0" w:space="0" w:color="auto" w:frame="1"/>
+            <w:shd w:val="clear" w:color="auto" w:fill="4CAF50"/>
+          </w:rPr>
+          <w:t xml:space="preserve">Try it </w:t>
+        </w:r>
+        <w:proofErr w:type="gramStart"/>
+        <w:r>
+          <w:rPr>
+            <w:rStyle w:val="Hyperlink"/>
+            <w:rFonts w:ascii="Arial" w:hAnsi="Arial" w:cs="Arial"/>
+            <w:color w:val="FFFFFF"/>
+            <w:sz w:val="26"/>
+            <w:szCs w:val="26"/>
+            <w:bdr w:val="none" w:sz="0" w:space="0" w:color="auto" w:frame="1"/>
+            <w:shd w:val="clear" w:color="auto" w:fill="4CAF50"/>
+          </w:rPr>
+          <w:t>Yourself</w:t>
+        </w:r>
+        <w:proofErr w:type="gramEnd"/>
+        <w:r>
+          <w:rPr>
+            <w:rStyle w:val="Hyperlink"/>
+            <w:rFonts w:ascii="Arial" w:hAnsi="Arial" w:cs="Arial"/>
+            <w:color w:val="FFFFFF"/>
+            <w:sz w:val="26"/>
+            <w:szCs w:val="26"/>
+            <w:bdr w:val="none" w:sz="0" w:space="0" w:color="auto" w:frame="1"/>
+            <w:shd w:val="clear" w:color="auto" w:fill="4CAF50"/>
+          </w:rPr>
+          <w:t xml:space="preserve"> »</w:t>
+        </w:r>
+      </w:hyperlink>
+    </w:p>
+    <w:p>
+      <w:pPr>
+        <w:spacing w:before="300" w:after="300"/>
+        <w:rPr>
+          <w:rFonts w:ascii="Times New Roman" w:hAnsi="Times New Roman"/>
+          <w:sz w:val="24"/>
+          <w:szCs w:val="24"/>
+        </w:rPr>
+      </w:pPr>
+      <w:r>
+        <w:pict>
+          <v:rect id="_x0000_i1045" style="width:0;height:0" o:hralign="center" o:hrstd="t" o:hrnoshade="t" o:hr="t" fillcolor="black" stroked="f"/>
+        </w:pict>
+      </w:r>
+    </w:p>
+    <w:p>
+      <w:pPr>
+        <w:pStyle w:val="Heading2"/>
+        <w:shd w:val="clear" w:color="auto" w:fill="FFFFFF"/>
+        <w:spacing w:before="150" w:beforeAutospacing="0" w:after="150" w:afterAutospacing="0"/>
+        <w:rPr>
+          <w:rFonts w:ascii="Segoe UI" w:hAnsi="Segoe UI" w:cs="Segoe UI"/>
+          <w:b w:val="0"/>
+          <w:bCs w:val="0"/>
+          <w:color w:val="000000"/>
+          <w:sz w:val="48"/>
+          <w:szCs w:val="48"/>
+        </w:rPr>
+      </w:pPr>
+      <w:r>
+        <w:rPr>
+          <w:rFonts w:ascii="Segoe UI" w:hAnsi="Segoe UI" w:cs="Segoe UI"/>
+          <w:b w:val="0"/>
+          <w:bCs w:val="0"/>
+          <w:color w:val="000000"/>
+          <w:sz w:val="48"/>
+          <w:szCs w:val="48"/>
+        </w:rPr>
+        <w:t>Solution - The HTML &lt;pre&gt; Element</w:t>
+      </w:r>
+    </w:p>
+    <w:p>
+      <w:pPr>
+        <w:pStyle w:val="NormalWeb"/>
+        <w:shd w:val="clear" w:color="auto" w:fill="FFFFFF"/>
+        <w:spacing w:before="288" w:beforeAutospacing="0" w:after="288" w:afterAutospacing="0"/>
+        <w:rPr>
+          <w:rFonts w:ascii="Verdana" w:hAnsi="Verdana"/>
+          <w:color w:val="000000"/>
+          <w:sz w:val="23"/>
+          <w:szCs w:val="23"/>
+        </w:rPr>
+      </w:pPr>
+      <w:r>
+        <w:rPr>
+          <w:rFonts w:ascii="Verdana" w:hAnsi="Verdana"/>
+          <w:color w:val="000000"/>
+          <w:sz w:val="23"/>
+          <w:szCs w:val="23"/>
+        </w:rPr>
+        <w:t>The HTML </w:t>
+      </w:r>
+      <w:r>
+        <w:rPr>
+          <w:rStyle w:val="HTMLCode"/>
+          <w:rFonts w:ascii="Consolas" w:hAnsi="Consolas"/>
+          <w:color w:val="DC143C"/>
+        </w:rPr>
+        <w:t>&lt;pre&gt;</w:t>
+      </w:r>
+      <w:r>
+        <w:rPr>
+          <w:rFonts w:ascii="Verdana" w:hAnsi="Verdana"/>
+          <w:color w:val="000000"/>
+          <w:sz w:val="23"/>
+          <w:szCs w:val="23"/>
+        </w:rPr>
+        <w:t> element defines preformatted text.</w:t>
+      </w:r>
+    </w:p>
+    <w:p>
+      <w:pPr>
+        <w:pStyle w:val="NormalWeb"/>
+        <w:shd w:val="clear" w:color="auto" w:fill="FFFFFF"/>
+        <w:spacing w:before="288" w:beforeAutospacing="0" w:after="288" w:afterAutospacing="0"/>
+        <w:rPr>
+          <w:rFonts w:ascii="Verdana" w:hAnsi="Verdana"/>
+          <w:color w:val="000000"/>
+          <w:sz w:val="23"/>
+          <w:szCs w:val="23"/>
+        </w:rPr>
+      </w:pPr>
+      <w:r>
+        <w:rPr>
+          <w:rFonts w:ascii="Verdana" w:hAnsi="Verdana"/>
+          <w:color w:val="000000"/>
+          <w:sz w:val="23"/>
+          <w:szCs w:val="23"/>
+        </w:rPr>
+        <w:t>The text inside a </w:t>
+      </w:r>
+      <w:r>
+        <w:rPr>
+          <w:rStyle w:val="HTMLCode"/>
+          <w:rFonts w:ascii="Consolas" w:hAnsi="Consolas"/>
+          <w:color w:val="DC143C"/>
+        </w:rPr>
+        <w:t>&lt;pre&gt;</w:t>
+      </w:r>
+      <w:r>
+        <w:rPr>
+          <w:rFonts w:ascii="Verdana" w:hAnsi="Verdana"/>
+          <w:color w:val="000000"/>
+          <w:sz w:val="23"/>
+          <w:szCs w:val="23"/>
+        </w:rPr>
+        <w:t> element is displayed in a fixed-width font (usually Courier), and it preserves both spaces and line breaks:</w:t>
+      </w:r>
+    </w:p>
+    <w:p>
+      <w:pPr>
+        <w:pStyle w:val="Heading3"/>
+        <w:shd w:val="clear" w:color="auto" w:fill="E7E9EB"/>
+        <w:spacing w:before="150" w:after="150"/>
+        <w:rPr>
+          <w:rFonts w:ascii="Segoe UI" w:hAnsi="Segoe UI" w:cs="Segoe UI"/>
+          <w:color w:val="000000"/>
+          <w:sz w:val="36"/>
+          <w:szCs w:val="36"/>
+        </w:rPr>
+      </w:pPr>
+      <w:r>
+        <w:rPr>
+          <w:rFonts w:ascii="Segoe UI" w:hAnsi="Segoe UI" w:cs="Segoe UI"/>
+          <w:b/>
+          <w:bCs/>
+          <w:color w:val="000000"/>
+          <w:sz w:val="36"/>
+          <w:szCs w:val="36"/>
+        </w:rPr>
+        <w:t>Example</w:t>
+      </w:r>
+    </w:p>
+    <w:p>
+      <w:pPr>
+        <w:shd w:val="clear" w:color="auto" w:fill="FFFFFF"/>
+        <w:rPr>
+          <w:rFonts w:ascii="Consolas" w:hAnsi="Consolas" w:cs="Times New Roman"/>
+          <w:color w:val="000000"/>
+          <w:sz w:val="23"/>
+          <w:szCs w:val="23"/>
+        </w:rPr>
+      </w:pPr>
+      <w:r>
+        <w:rPr>
+          <w:rStyle w:val="tagcolor"/>
+          <w:rFonts w:ascii="Consolas" w:hAnsi="Consolas"/>
+          <w:color w:val="0000CD"/>
+          <w:sz w:val="23"/>
+          <w:szCs w:val="23"/>
+        </w:rPr>
+        <w:t>&lt;</w:t>
+      </w:r>
+      <w:proofErr w:type="gramStart"/>
+      <w:r>
+        <w:rPr>
+          <w:rStyle w:val="tagnamecolor"/>
+          <w:rFonts w:ascii="Consolas" w:hAnsi="Consolas"/>
+          <w:color w:val="A52A2A"/>
+          <w:sz w:val="23"/>
+          <w:szCs w:val="23"/>
+        </w:rPr>
+        <w:t>pre</w:t>
+      </w:r>
+      <w:proofErr w:type="gramEnd"/>
+      <w:r>
+        <w:rPr>
+          <w:rStyle w:val="tagcolor"/>
+          <w:rFonts w:ascii="Consolas" w:hAnsi="Consolas"/>
+          <w:color w:val="0000CD"/>
+          <w:sz w:val="23"/>
+          <w:szCs w:val="23"/>
+        </w:rPr>
+        <w:t>&gt;</w:t>
+      </w:r>
+      <w:r>
+        <w:rPr>
+          <w:rFonts w:ascii="Consolas" w:hAnsi="Consolas"/>
+          <w:color w:val="000000"/>
+          <w:sz w:val="23"/>
+          <w:szCs w:val="23"/>
+        </w:rPr>
+        <w:br/>
+        <w:t>  My Bonnie lies over the ocean.</w:t>
+      </w:r>
+      <w:r>
+        <w:rPr>
+          <w:rFonts w:ascii="Consolas" w:hAnsi="Consolas"/>
+          <w:color w:val="000000"/>
+          <w:sz w:val="23"/>
+          <w:szCs w:val="23"/>
+        </w:rPr>
+        <w:br/>
+      </w:r>
+      <w:r>
+        <w:rPr>
+          <w:rFonts w:ascii="Consolas" w:hAnsi="Consolas"/>
+          <w:color w:val="000000"/>
+          <w:sz w:val="23"/>
+          <w:szCs w:val="23"/>
+        </w:rPr>
+        <w:br/>
+        <w:t>  My Bonnie lies over the sea.</w:t>
+      </w:r>
+      <w:r>
+        <w:rPr>
+          <w:rFonts w:ascii="Consolas" w:hAnsi="Consolas"/>
+          <w:color w:val="000000"/>
+          <w:sz w:val="23"/>
+          <w:szCs w:val="23"/>
+        </w:rPr>
+        <w:br/>
+      </w:r>
+      <w:r>
+        <w:rPr>
+          <w:rFonts w:ascii="Consolas" w:hAnsi="Consolas"/>
+          <w:color w:val="000000"/>
+          <w:sz w:val="23"/>
+          <w:szCs w:val="23"/>
+        </w:rPr>
+        <w:br/>
+        <w:t>  My Bonnie lies over the ocean.</w:t>
+      </w:r>
+      <w:r>
+        <w:rPr>
+          <w:rFonts w:ascii="Consolas" w:hAnsi="Consolas"/>
+          <w:color w:val="000000"/>
+          <w:sz w:val="23"/>
+          <w:szCs w:val="23"/>
+        </w:rPr>
+        <w:br/>
+      </w:r>
+      <w:r>
+        <w:rPr>
+          <w:rFonts w:ascii="Consolas" w:hAnsi="Consolas"/>
+          <w:color w:val="000000"/>
+          <w:sz w:val="23"/>
+          <w:szCs w:val="23"/>
+        </w:rPr>
+        <w:br/>
+        <w:t>  Oh, bring back my Bonnie to me.</w:t>
+      </w:r>
+      <w:r>
+        <w:rPr>
+          <w:rFonts w:ascii="Consolas" w:hAnsi="Consolas"/>
+          <w:color w:val="000000"/>
+          <w:sz w:val="23"/>
+          <w:szCs w:val="23"/>
+        </w:rPr>
+        <w:br/>
+      </w:r>
+      <w:r>
+        <w:rPr>
+          <w:rStyle w:val="tagcolor"/>
+          <w:rFonts w:ascii="Consolas" w:hAnsi="Consolas"/>
+          <w:color w:val="0000CD"/>
+          <w:sz w:val="23"/>
+          <w:szCs w:val="23"/>
+        </w:rPr>
+        <w:t>&lt;</w:t>
+      </w:r>
+      <w:r>
+        <w:rPr>
+          <w:rStyle w:val="tagnamecolor"/>
+          <w:rFonts w:ascii="Consolas" w:hAnsi="Consolas"/>
+          <w:color w:val="A52A2A"/>
+          <w:sz w:val="23"/>
+          <w:szCs w:val="23"/>
+        </w:rPr>
+        <w:t>/pre</w:t>
       </w:r>
       <w:r>
         <w:rPr>
@@ -12088,7 +14651,6 @@
     <w:name w:val="Normal (Web)"/>
     <w:basedOn w:val="Normal"/>
     <w:uiPriority w:val="99"/>
-    <w:semiHidden/>
     <w:unhideWhenUsed/>
     <w:rsid w:val="00A42993"/>
     <w:pPr>
@@ -12454,7 +15016,7 @@
 </file>
 
 <file path=customXml/itemProps1.xml><?xml version="1.0" encoding="utf-8"?>
-<ds:datastoreItem xmlns:ds="http://schemas.openxmlformats.org/officeDocument/2006/customXml" ds:itemID="{00D50797-4C6E-464D-BE16-77AA26F23DAF}">
+<ds:datastoreItem xmlns:ds="http://schemas.openxmlformats.org/officeDocument/2006/customXml" ds:itemID="{E6CE7A99-3794-47BD-84D5-12261DD3FBFC}">
   <ds:schemaRefs>
     <ds:schemaRef ds:uri="http://schemas.openxmlformats.org/officeDocument/2006/bibliography"/>
   </ds:schemaRefs>

</xml_diff>

<commit_message>
Color.html is also added and Note is Writen
</commit_message>
<xml_diff>
--- a/Hyper Text Markup Language Notes.docx
+++ b/Hyper Text Markup Language Notes.docx
@@ -14120,7 +14120,6 @@
           <w:szCs w:val="32"/>
         </w:rPr>
       </w:pPr>
-      <w:bookmarkStart w:id="0" w:name="_GoBack"/>
       <w:r>
         <w:rPr>
           <w:rFonts w:cstheme="minorHAnsi"/>
@@ -14129,6 +14128,93 @@
           <w:szCs w:val="32"/>
         </w:rPr>
         <w:lastRenderedPageBreak/>
+        <w:drawing>
+          <wp:inline distT="0" distB="0" distL="0" distR="0" wp14:anchorId="15F7161C" wp14:editId="02F47976">
+            <wp:extent cx="5731510" cy="2648585"/>
+            <wp:effectExtent l="0" t="0" r="2540" b="0"/>
+            <wp:docPr id="3" name="Picture 3"/>
+            <wp:cNvGraphicFramePr>
+              <a:graphicFrameLocks xmlns:a="http://schemas.openxmlformats.org/drawingml/2006/main" noChangeAspect="1"/>
+            </wp:cNvGraphicFramePr>
+            <a:graphic xmlns:a="http://schemas.openxmlformats.org/drawingml/2006/main">
+              <a:graphicData uri="http://schemas.openxmlformats.org/drawingml/2006/picture">
+                <pic:pic xmlns:pic="http://schemas.openxmlformats.org/drawingml/2006/picture">
+                  <pic:nvPicPr>
+                    <pic:cNvPr id="1" name=""/>
+                    <pic:cNvPicPr/>
+                  </pic:nvPicPr>
+                  <pic:blipFill>
+                    <a:blip r:embed="rId25"/>
+                    <a:stretch>
+                      <a:fillRect/>
+                    </a:stretch>
+                  </pic:blipFill>
+                  <pic:spPr>
+                    <a:xfrm>
+                      <a:off x="0" y="0"/>
+                      <a:ext cx="5731510" cy="2648585"/>
+                    </a:xfrm>
+                    <a:prstGeom prst="rect">
+                      <a:avLst/>
+                    </a:prstGeom>
+                  </pic:spPr>
+                </pic:pic>
+              </a:graphicData>
+            </a:graphic>
+          </wp:inline>
+        </w:drawing>
+      </w:r>
+      <w:r>
+        <w:rPr>
+          <w:rFonts w:cstheme="minorHAnsi"/>
+          <w:b/>
+          <w:sz w:val="32"/>
+          <w:szCs w:val="32"/>
+        </w:rPr>
+        <w:drawing>
+          <wp:inline distT="0" distB="0" distL="0" distR="0" wp14:anchorId="755009BF" wp14:editId="65F649EE">
+            <wp:extent cx="5731510" cy="2666365"/>
+            <wp:effectExtent l="0" t="0" r="2540" b="635"/>
+            <wp:docPr id="4" name="Picture 4"/>
+            <wp:cNvGraphicFramePr>
+              <a:graphicFrameLocks xmlns:a="http://schemas.openxmlformats.org/drawingml/2006/main" noChangeAspect="1"/>
+            </wp:cNvGraphicFramePr>
+            <a:graphic xmlns:a="http://schemas.openxmlformats.org/drawingml/2006/main">
+              <a:graphicData uri="http://schemas.openxmlformats.org/drawingml/2006/picture">
+                <pic:pic xmlns:pic="http://schemas.openxmlformats.org/drawingml/2006/picture">
+                  <pic:nvPicPr>
+                    <pic:cNvPr id="1" name=""/>
+                    <pic:cNvPicPr/>
+                  </pic:nvPicPr>
+                  <pic:blipFill>
+                    <a:blip r:embed="rId26"/>
+                    <a:stretch>
+                      <a:fillRect/>
+                    </a:stretch>
+                  </pic:blipFill>
+                  <pic:spPr>
+                    <a:xfrm>
+                      <a:off x="0" y="0"/>
+                      <a:ext cx="5731510" cy="2666365"/>
+                    </a:xfrm>
+                    <a:prstGeom prst="rect">
+                      <a:avLst/>
+                    </a:prstGeom>
+                  </pic:spPr>
+                </pic:pic>
+              </a:graphicData>
+            </a:graphic>
+          </wp:inline>
+        </w:drawing>
+      </w:r>
+      <w:bookmarkStart w:id="0" w:name="_GoBack"/>
+      <w:r>
+        <w:rPr>
+          <w:rFonts w:cstheme="minorHAnsi"/>
+          <w:b/>
+          <w:sz w:val="32"/>
+          <w:szCs w:val="32"/>
+        </w:rPr>
         <w:drawing>
           <wp:inline distT="0" distB="0" distL="0" distR="0" wp14:anchorId="2914414F" wp14:editId="580BB627">
             <wp:extent cx="5731510" cy="2542540"/>
@@ -14145,7 +14231,7 @@
                     <pic:cNvPicPr/>
                   </pic:nvPicPr>
                   <pic:blipFill>
-                    <a:blip r:embed="rId25"/>
+                    <a:blip r:embed="rId27"/>
                     <a:stretch>
                       <a:fillRect/>
                     </a:stretch>
@@ -15693,7 +15779,7 @@
 </file>
 
 <file path=customXml/itemProps1.xml><?xml version="1.0" encoding="utf-8"?>
-<ds:datastoreItem xmlns:ds="http://schemas.openxmlformats.org/officeDocument/2006/customXml" ds:itemID="{89121682-8224-4555-8875-6D6EFD8B33A2}">
+<ds:datastoreItem xmlns:ds="http://schemas.openxmlformats.org/officeDocument/2006/customXml" ds:itemID="{55AB96B8-591B-4CFD-9C30-E8F8D665AFAD}">
   <ds:schemaRefs>
     <ds:schemaRef ds:uri="http://schemas.openxmlformats.org/officeDocument/2006/bibliography"/>
   </ds:schemaRefs>

</xml_diff>

<commit_message>
Some changes in Color.html (changes are Linking a CSS file  and Note is Writen
</commit_message>
<xml_diff>
--- a/Hyper Text Markup Language Notes.docx
+++ b/Hyper Text Markup Language Notes.docx
@@ -14207,7 +14207,6 @@
           </wp:inline>
         </w:drawing>
       </w:r>
-      <w:bookmarkStart w:id="0" w:name="_GoBack"/>
       <w:r>
         <w:rPr>
           <w:rFonts w:cstheme="minorHAnsi"/>
@@ -14251,7 +14250,2597 @@
           </wp:inline>
         </w:drawing>
       </w:r>
+    </w:p>
+    <w:p>
+      <w:pPr>
+        <w:rPr>
+          <w:rFonts w:cstheme="minorHAnsi"/>
+          <w:b/>
+          <w:sz w:val="32"/>
+          <w:szCs w:val="32"/>
+        </w:rPr>
+      </w:pPr>
+    </w:p>
+    <w:p>
+      <w:pPr>
+        <w:rPr>
+          <w:rFonts w:cstheme="minorHAnsi"/>
+          <w:b/>
+          <w:sz w:val="32"/>
+          <w:szCs w:val="32"/>
+        </w:rPr>
+      </w:pPr>
+    </w:p>
+    <w:p>
+      <w:pPr>
+        <w:pStyle w:val="Heading1"/>
+        <w:shd w:val="clear" w:color="auto" w:fill="FFFFFF"/>
+        <w:spacing w:before="150" w:after="150"/>
+        <w:rPr>
+          <w:rFonts w:ascii="Segoe UI" w:hAnsi="Segoe UI" w:cs="Segoe UI"/>
+          <w:color w:val="000000"/>
+          <w:sz w:val="63"/>
+          <w:szCs w:val="63"/>
+        </w:rPr>
+      </w:pPr>
+      <w:r>
+        <w:rPr>
+          <w:rFonts w:ascii="Segoe UI" w:hAnsi="Segoe UI" w:cs="Segoe UI"/>
+          <w:b/>
+          <w:bCs/>
+          <w:color w:val="000000"/>
+          <w:sz w:val="63"/>
+          <w:szCs w:val="63"/>
+        </w:rPr>
+        <w:lastRenderedPageBreak/>
+        <w:t>HTML </w:t>
+      </w:r>
+      <w:proofErr w:type="spellStart"/>
+      <w:r>
+        <w:rPr>
+          <w:rStyle w:val="colorh1"/>
+          <w:rFonts w:ascii="Segoe UI" w:hAnsi="Segoe UI" w:cs="Segoe UI"/>
+          <w:b/>
+          <w:bCs/>
+          <w:color w:val="000000"/>
+          <w:sz w:val="63"/>
+          <w:szCs w:val="63"/>
+        </w:rPr>
+        <w:t>Colors</w:t>
+      </w:r>
+      <w:proofErr w:type="spellEnd"/>
+    </w:p>
+    <w:p>
+      <w:pPr>
+        <w:rPr>
+          <w:rFonts w:ascii="Verdana" w:hAnsi="Verdana"/>
+          <w:color w:val="000000"/>
+          <w:shd w:val="clear" w:color="auto" w:fill="FFFFFF"/>
+        </w:rPr>
+      </w:pPr>
+      <w:r>
+        <w:rPr>
+          <w:rFonts w:ascii="Verdana" w:hAnsi="Verdana"/>
+          <w:color w:val="000000"/>
+          <w:shd w:val="clear" w:color="auto" w:fill="FFFFFF"/>
+        </w:rPr>
+        <w:t xml:space="preserve">HTML </w:t>
+      </w:r>
+      <w:proofErr w:type="spellStart"/>
+      <w:r>
+        <w:rPr>
+          <w:rFonts w:ascii="Verdana" w:hAnsi="Verdana"/>
+          <w:color w:val="000000"/>
+          <w:shd w:val="clear" w:color="auto" w:fill="FFFFFF"/>
+        </w:rPr>
+        <w:t>colors</w:t>
+      </w:r>
+      <w:proofErr w:type="spellEnd"/>
+      <w:r>
+        <w:rPr>
+          <w:rFonts w:ascii="Verdana" w:hAnsi="Verdana"/>
+          <w:color w:val="000000"/>
+          <w:shd w:val="clear" w:color="auto" w:fill="FFFFFF"/>
+        </w:rPr>
+        <w:t xml:space="preserve"> are specified with predefined </w:t>
+      </w:r>
+      <w:proofErr w:type="spellStart"/>
+      <w:r>
+        <w:rPr>
+          <w:rFonts w:ascii="Verdana" w:hAnsi="Verdana"/>
+          <w:color w:val="000000"/>
+          <w:shd w:val="clear" w:color="auto" w:fill="FFFFFF"/>
+        </w:rPr>
+        <w:t>color</w:t>
+      </w:r>
+      <w:proofErr w:type="spellEnd"/>
+      <w:r>
+        <w:rPr>
+          <w:rFonts w:ascii="Verdana" w:hAnsi="Verdana"/>
+          <w:color w:val="000000"/>
+          <w:shd w:val="clear" w:color="auto" w:fill="FFFFFF"/>
+        </w:rPr>
+        <w:t xml:space="preserve"> names, or with RGB, HEX, HSL, RGBA, or HSLA values.</w:t>
+      </w:r>
+    </w:p>
+    <w:p>
+      <w:pPr>
+        <w:pStyle w:val="Heading2"/>
+        <w:shd w:val="clear" w:color="auto" w:fill="FFFFFF"/>
+        <w:spacing w:before="150" w:beforeAutospacing="0" w:after="150" w:afterAutospacing="0"/>
+        <w:rPr>
+          <w:rFonts w:ascii="Segoe UI" w:hAnsi="Segoe UI" w:cs="Segoe UI"/>
+          <w:b w:val="0"/>
+          <w:bCs w:val="0"/>
+          <w:color w:val="000000"/>
+          <w:sz w:val="48"/>
+          <w:szCs w:val="48"/>
+        </w:rPr>
+      </w:pPr>
+      <w:r>
+        <w:rPr>
+          <w:rFonts w:ascii="Segoe UI" w:hAnsi="Segoe UI" w:cs="Segoe UI"/>
+          <w:b w:val="0"/>
+          <w:bCs w:val="0"/>
+          <w:color w:val="000000"/>
+          <w:sz w:val="48"/>
+          <w:szCs w:val="48"/>
+        </w:rPr>
+        <w:t xml:space="preserve">Background </w:t>
+      </w:r>
+      <w:proofErr w:type="spellStart"/>
+      <w:r>
+        <w:rPr>
+          <w:rFonts w:ascii="Segoe UI" w:hAnsi="Segoe UI" w:cs="Segoe UI"/>
+          <w:b w:val="0"/>
+          <w:bCs w:val="0"/>
+          <w:color w:val="000000"/>
+          <w:sz w:val="48"/>
+          <w:szCs w:val="48"/>
+        </w:rPr>
+        <w:t>Color</w:t>
+      </w:r>
+      <w:proofErr w:type="spellEnd"/>
+    </w:p>
+    <w:p>
+      <w:pPr>
+        <w:pStyle w:val="NormalWeb"/>
+        <w:shd w:val="clear" w:color="auto" w:fill="FFFFFF"/>
+        <w:spacing w:before="288" w:beforeAutospacing="0" w:after="288" w:afterAutospacing="0"/>
+        <w:rPr>
+          <w:rFonts w:ascii="Verdana" w:hAnsi="Verdana"/>
+          <w:color w:val="000000"/>
+          <w:sz w:val="23"/>
+          <w:szCs w:val="23"/>
+        </w:rPr>
+      </w:pPr>
+      <w:r>
+        <w:rPr>
+          <w:rFonts w:ascii="Verdana" w:hAnsi="Verdana"/>
+          <w:color w:val="000000"/>
+          <w:sz w:val="23"/>
+          <w:szCs w:val="23"/>
+        </w:rPr>
+        <w:t xml:space="preserve">You can set the background </w:t>
+      </w:r>
+      <w:proofErr w:type="spellStart"/>
+      <w:r>
+        <w:rPr>
+          <w:rFonts w:ascii="Verdana" w:hAnsi="Verdana"/>
+          <w:color w:val="000000"/>
+          <w:sz w:val="23"/>
+          <w:szCs w:val="23"/>
+        </w:rPr>
+        <w:t>color</w:t>
+      </w:r>
+      <w:proofErr w:type="spellEnd"/>
+      <w:r>
+        <w:rPr>
+          <w:rFonts w:ascii="Verdana" w:hAnsi="Verdana"/>
+          <w:color w:val="000000"/>
+          <w:sz w:val="23"/>
+          <w:szCs w:val="23"/>
+        </w:rPr>
+        <w:t xml:space="preserve"> for HTML elements:</w:t>
+      </w:r>
+    </w:p>
+    <w:p>
+      <w:pPr>
+        <w:pStyle w:val="Heading2"/>
+        <w:shd w:val="clear" w:color="auto" w:fill="FFFFFF"/>
+        <w:spacing w:before="150" w:beforeAutospacing="0" w:after="150" w:afterAutospacing="0"/>
+        <w:rPr>
+          <w:rStyle w:val="tagcolor"/>
+          <w:rFonts w:ascii="Consolas" w:hAnsi="Consolas"/>
+          <w:color w:val="0000CD"/>
+          <w:sz w:val="23"/>
+          <w:szCs w:val="23"/>
+        </w:rPr>
+      </w:pPr>
+      <w:r>
+        <w:rPr>
+          <w:rStyle w:val="tagcolor"/>
+          <w:rFonts w:ascii="Consolas" w:hAnsi="Consolas"/>
+          <w:color w:val="0000CD"/>
+          <w:sz w:val="23"/>
+          <w:szCs w:val="23"/>
+        </w:rPr>
+        <w:t>&lt;</w:t>
+      </w:r>
+      <w:r>
+        <w:rPr>
+          <w:rStyle w:val="tagnamecolor"/>
+          <w:rFonts w:ascii="Consolas" w:hAnsi="Consolas"/>
+          <w:color w:val="A52A2A"/>
+          <w:sz w:val="23"/>
+          <w:szCs w:val="23"/>
+        </w:rPr>
+        <w:t>h1</w:t>
+      </w:r>
+      <w:r>
+        <w:rPr>
+          <w:rStyle w:val="attributecolor"/>
+          <w:rFonts w:ascii="Consolas" w:hAnsi="Consolas"/>
+          <w:color w:val="FF0000"/>
+          <w:sz w:val="23"/>
+          <w:szCs w:val="23"/>
+        </w:rPr>
+        <w:t> style</w:t>
+      </w:r>
+      <w:r>
+        <w:rPr>
+          <w:rStyle w:val="attributevaluecolor"/>
+          <w:rFonts w:ascii="Consolas" w:hAnsi="Consolas"/>
+          <w:color w:val="0000CD"/>
+          <w:sz w:val="23"/>
+          <w:szCs w:val="23"/>
+        </w:rPr>
+        <w:t>="</w:t>
+      </w:r>
+      <w:proofErr w:type="spellStart"/>
+      <w:r>
+        <w:rPr>
+          <w:rStyle w:val="attributevaluecolor"/>
+          <w:rFonts w:ascii="Consolas" w:hAnsi="Consolas"/>
+          <w:color w:val="0000CD"/>
+          <w:sz w:val="23"/>
+          <w:szCs w:val="23"/>
+        </w:rPr>
+        <w:t>background-color</w:t>
+      </w:r>
+      <w:proofErr w:type="gramStart"/>
+      <w:r>
+        <w:rPr>
+          <w:rStyle w:val="attributevaluecolor"/>
+          <w:rFonts w:ascii="Consolas" w:hAnsi="Consolas"/>
+          <w:color w:val="0000CD"/>
+          <w:sz w:val="23"/>
+          <w:szCs w:val="23"/>
+        </w:rPr>
+        <w:t>:DodgerBlue</w:t>
+      </w:r>
+      <w:proofErr w:type="spellEnd"/>
+      <w:proofErr w:type="gramEnd"/>
+      <w:r>
+        <w:rPr>
+          <w:rStyle w:val="attributevaluecolor"/>
+          <w:rFonts w:ascii="Consolas" w:hAnsi="Consolas"/>
+          <w:color w:val="0000CD"/>
+          <w:sz w:val="23"/>
+          <w:szCs w:val="23"/>
+        </w:rPr>
+        <w:t>;"</w:t>
+      </w:r>
+      <w:r>
+        <w:rPr>
+          <w:rStyle w:val="tagcolor"/>
+          <w:rFonts w:ascii="Consolas" w:hAnsi="Consolas"/>
+          <w:color w:val="0000CD"/>
+          <w:sz w:val="23"/>
+          <w:szCs w:val="23"/>
+        </w:rPr>
+        <w:t>&gt;</w:t>
+      </w:r>
+      <w:r>
+        <w:rPr>
+          <w:rFonts w:ascii="Consolas" w:hAnsi="Consolas"/>
+          <w:color w:val="000000"/>
+          <w:sz w:val="23"/>
+          <w:szCs w:val="23"/>
+          <w:shd w:val="clear" w:color="auto" w:fill="FFFFFF"/>
+        </w:rPr>
+        <w:t>Hello World</w:t>
+      </w:r>
+      <w:r>
+        <w:rPr>
+          <w:rStyle w:val="tagcolor"/>
+          <w:rFonts w:ascii="Consolas" w:hAnsi="Consolas"/>
+          <w:color w:val="0000CD"/>
+          <w:sz w:val="23"/>
+          <w:szCs w:val="23"/>
+        </w:rPr>
+        <w:t>&lt;</w:t>
+      </w:r>
+      <w:r>
+        <w:rPr>
+          <w:rStyle w:val="tagnamecolor"/>
+          <w:rFonts w:ascii="Consolas" w:hAnsi="Consolas"/>
+          <w:color w:val="A52A2A"/>
+          <w:sz w:val="23"/>
+          <w:szCs w:val="23"/>
+        </w:rPr>
+        <w:t>/h1</w:t>
+      </w:r>
+      <w:r>
+        <w:rPr>
+          <w:rStyle w:val="tagcolor"/>
+          <w:rFonts w:ascii="Consolas" w:hAnsi="Consolas"/>
+          <w:color w:val="0000CD"/>
+          <w:sz w:val="23"/>
+          <w:szCs w:val="23"/>
+        </w:rPr>
+        <w:t>&gt;</w:t>
+      </w:r>
+      <w:r>
+        <w:rPr>
+          <w:rFonts w:ascii="Consolas" w:hAnsi="Consolas"/>
+          <w:color w:val="000000"/>
+          <w:sz w:val="23"/>
+          <w:szCs w:val="23"/>
+        </w:rPr>
+        <w:br/>
+      </w:r>
+      <w:r>
+        <w:rPr>
+          <w:rStyle w:val="tagcolor"/>
+          <w:rFonts w:ascii="Consolas" w:hAnsi="Consolas"/>
+          <w:color w:val="0000CD"/>
+          <w:sz w:val="23"/>
+          <w:szCs w:val="23"/>
+        </w:rPr>
+        <w:t>&lt;</w:t>
+      </w:r>
+      <w:r>
+        <w:rPr>
+          <w:rStyle w:val="tagnamecolor"/>
+          <w:rFonts w:ascii="Consolas" w:hAnsi="Consolas"/>
+          <w:color w:val="A52A2A"/>
+          <w:sz w:val="23"/>
+          <w:szCs w:val="23"/>
+        </w:rPr>
+        <w:t>p</w:t>
+      </w:r>
+      <w:r>
+        <w:rPr>
+          <w:rStyle w:val="attributecolor"/>
+          <w:rFonts w:ascii="Consolas" w:hAnsi="Consolas"/>
+          <w:color w:val="FF0000"/>
+          <w:sz w:val="23"/>
+          <w:szCs w:val="23"/>
+        </w:rPr>
+        <w:t> style</w:t>
+      </w:r>
+      <w:r>
+        <w:rPr>
+          <w:rStyle w:val="attributevaluecolor"/>
+          <w:rFonts w:ascii="Consolas" w:hAnsi="Consolas"/>
+          <w:color w:val="0000CD"/>
+          <w:sz w:val="23"/>
+          <w:szCs w:val="23"/>
+        </w:rPr>
+        <w:t>="</w:t>
+      </w:r>
+      <w:proofErr w:type="spellStart"/>
+      <w:r>
+        <w:rPr>
+          <w:rStyle w:val="attributevaluecolor"/>
+          <w:rFonts w:ascii="Consolas" w:hAnsi="Consolas"/>
+          <w:color w:val="0000CD"/>
+          <w:sz w:val="23"/>
+          <w:szCs w:val="23"/>
+        </w:rPr>
+        <w:t>background-color:Tomato</w:t>
+      </w:r>
+      <w:proofErr w:type="spellEnd"/>
+      <w:r>
+        <w:rPr>
+          <w:rStyle w:val="attributevaluecolor"/>
+          <w:rFonts w:ascii="Consolas" w:hAnsi="Consolas"/>
+          <w:color w:val="0000CD"/>
+          <w:sz w:val="23"/>
+          <w:szCs w:val="23"/>
+        </w:rPr>
+        <w:t>;"</w:t>
+      </w:r>
+      <w:r>
+        <w:rPr>
+          <w:rStyle w:val="tagcolor"/>
+          <w:rFonts w:ascii="Consolas" w:hAnsi="Consolas"/>
+          <w:color w:val="0000CD"/>
+          <w:sz w:val="23"/>
+          <w:szCs w:val="23"/>
+        </w:rPr>
+        <w:t>&gt;</w:t>
+      </w:r>
+      <w:proofErr w:type="spellStart"/>
+      <w:r>
+        <w:rPr>
+          <w:rFonts w:ascii="Consolas" w:hAnsi="Consolas"/>
+          <w:color w:val="000000"/>
+          <w:sz w:val="23"/>
+          <w:szCs w:val="23"/>
+          <w:shd w:val="clear" w:color="auto" w:fill="FFFFFF"/>
+        </w:rPr>
+        <w:t>Lorem</w:t>
+      </w:r>
+      <w:proofErr w:type="spellEnd"/>
+      <w:r>
+        <w:rPr>
+          <w:rFonts w:ascii="Consolas" w:hAnsi="Consolas"/>
+          <w:color w:val="000000"/>
+          <w:sz w:val="23"/>
+          <w:szCs w:val="23"/>
+          <w:shd w:val="clear" w:color="auto" w:fill="FFFFFF"/>
+        </w:rPr>
+        <w:t xml:space="preserve"> </w:t>
+      </w:r>
+      <w:proofErr w:type="spellStart"/>
+      <w:r>
+        <w:rPr>
+          <w:rFonts w:ascii="Consolas" w:hAnsi="Consolas"/>
+          <w:color w:val="000000"/>
+          <w:sz w:val="23"/>
+          <w:szCs w:val="23"/>
+          <w:shd w:val="clear" w:color="auto" w:fill="FFFFFF"/>
+        </w:rPr>
+        <w:t>ipsum</w:t>
+      </w:r>
+      <w:proofErr w:type="spellEnd"/>
+      <w:r>
+        <w:rPr>
+          <w:rFonts w:ascii="Consolas" w:hAnsi="Consolas"/>
+          <w:color w:val="000000"/>
+          <w:sz w:val="23"/>
+          <w:szCs w:val="23"/>
+          <w:shd w:val="clear" w:color="auto" w:fill="FFFFFF"/>
+        </w:rPr>
+        <w:t>...</w:t>
+      </w:r>
+      <w:r>
+        <w:rPr>
+          <w:rStyle w:val="tagcolor"/>
+          <w:rFonts w:ascii="Consolas" w:hAnsi="Consolas"/>
+          <w:color w:val="0000CD"/>
+          <w:sz w:val="23"/>
+          <w:szCs w:val="23"/>
+        </w:rPr>
+        <w:t>&lt;</w:t>
+      </w:r>
+      <w:r>
+        <w:rPr>
+          <w:rStyle w:val="tagnamecolor"/>
+          <w:rFonts w:ascii="Consolas" w:hAnsi="Consolas"/>
+          <w:color w:val="A52A2A"/>
+          <w:sz w:val="23"/>
+          <w:szCs w:val="23"/>
+        </w:rPr>
+        <w:t>/p</w:t>
+      </w:r>
+      <w:r>
+        <w:rPr>
+          <w:rStyle w:val="tagcolor"/>
+          <w:rFonts w:ascii="Consolas" w:hAnsi="Consolas"/>
+          <w:color w:val="0000CD"/>
+          <w:sz w:val="23"/>
+          <w:szCs w:val="23"/>
+        </w:rPr>
+        <w:t>&gt;</w:t>
+      </w:r>
+    </w:p>
+    <w:p>
+      <w:pPr>
+        <w:pStyle w:val="Heading2"/>
+        <w:shd w:val="clear" w:color="auto" w:fill="FFFFFF"/>
+        <w:spacing w:before="150" w:beforeAutospacing="0" w:after="150" w:afterAutospacing="0"/>
+        <w:rPr>
+          <w:rFonts w:ascii="Segoe UI" w:hAnsi="Segoe UI" w:cs="Segoe UI"/>
+          <w:b w:val="0"/>
+          <w:bCs w:val="0"/>
+          <w:color w:val="000000"/>
+          <w:sz w:val="48"/>
+          <w:szCs w:val="48"/>
+        </w:rPr>
+      </w:pPr>
+      <w:r>
+        <w:rPr>
+          <w:rFonts w:ascii="Segoe UI" w:hAnsi="Segoe UI" w:cs="Segoe UI"/>
+          <w:b w:val="0"/>
+          <w:bCs w:val="0"/>
+          <w:color w:val="000000"/>
+          <w:sz w:val="48"/>
+          <w:szCs w:val="48"/>
+        </w:rPr>
+        <w:t xml:space="preserve">Text </w:t>
+      </w:r>
+      <w:proofErr w:type="spellStart"/>
+      <w:r>
+        <w:rPr>
+          <w:rFonts w:ascii="Segoe UI" w:hAnsi="Segoe UI" w:cs="Segoe UI"/>
+          <w:b w:val="0"/>
+          <w:bCs w:val="0"/>
+          <w:color w:val="000000"/>
+          <w:sz w:val="48"/>
+          <w:szCs w:val="48"/>
+        </w:rPr>
+        <w:t>Color</w:t>
+      </w:r>
+      <w:proofErr w:type="spellEnd"/>
+    </w:p>
+    <w:p>
+      <w:pPr>
+        <w:pStyle w:val="NormalWeb"/>
+        <w:shd w:val="clear" w:color="auto" w:fill="FFFFFF"/>
+        <w:spacing w:before="288" w:beforeAutospacing="0" w:after="288" w:afterAutospacing="0"/>
+        <w:rPr>
+          <w:rFonts w:ascii="Verdana" w:hAnsi="Verdana"/>
+          <w:color w:val="000000"/>
+          <w:sz w:val="23"/>
+          <w:szCs w:val="23"/>
+        </w:rPr>
+      </w:pPr>
+      <w:r>
+        <w:rPr>
+          <w:rFonts w:ascii="Verdana" w:hAnsi="Verdana"/>
+          <w:color w:val="000000"/>
+          <w:sz w:val="23"/>
+          <w:szCs w:val="23"/>
+        </w:rPr>
+        <w:t xml:space="preserve">You can set the </w:t>
+      </w:r>
+      <w:proofErr w:type="spellStart"/>
+      <w:r>
+        <w:rPr>
+          <w:rFonts w:ascii="Verdana" w:hAnsi="Verdana"/>
+          <w:color w:val="000000"/>
+          <w:sz w:val="23"/>
+          <w:szCs w:val="23"/>
+        </w:rPr>
+        <w:t>color</w:t>
+      </w:r>
+      <w:proofErr w:type="spellEnd"/>
+      <w:r>
+        <w:rPr>
+          <w:rFonts w:ascii="Verdana" w:hAnsi="Verdana"/>
+          <w:color w:val="000000"/>
+          <w:sz w:val="23"/>
+          <w:szCs w:val="23"/>
+        </w:rPr>
+        <w:t xml:space="preserve"> of text:</w:t>
+      </w:r>
+    </w:p>
+    <w:p>
+      <w:pPr>
+        <w:pStyle w:val="Heading3"/>
+        <w:shd w:val="clear" w:color="auto" w:fill="FFFFFF"/>
+        <w:spacing w:before="150" w:after="150"/>
+        <w:rPr>
+          <w:rFonts w:ascii="Segoe UI" w:hAnsi="Segoe UI" w:cs="Segoe UI"/>
+          <w:color w:val="FF6347"/>
+          <w:sz w:val="36"/>
+          <w:szCs w:val="36"/>
+        </w:rPr>
+      </w:pPr>
+      <w:r>
+        <w:rPr>
+          <w:rFonts w:ascii="Segoe UI" w:hAnsi="Segoe UI" w:cs="Segoe UI"/>
+          <w:b/>
+          <w:bCs/>
+          <w:color w:val="FF6347"/>
+          <w:sz w:val="36"/>
+          <w:szCs w:val="36"/>
+        </w:rPr>
+        <w:t>Hello World</w:t>
+      </w:r>
+    </w:p>
+    <w:p>
+      <w:pPr>
+        <w:pStyle w:val="NormalWeb"/>
+        <w:shd w:val="clear" w:color="auto" w:fill="FFFFFF"/>
+        <w:spacing w:before="288" w:beforeAutospacing="0" w:after="288" w:afterAutospacing="0"/>
+        <w:rPr>
+          <w:rFonts w:ascii="Verdana" w:hAnsi="Verdana"/>
+          <w:color w:val="1E90FF"/>
+          <w:sz w:val="23"/>
+          <w:szCs w:val="23"/>
+        </w:rPr>
+      </w:pPr>
+      <w:proofErr w:type="spellStart"/>
+      <w:r>
+        <w:rPr>
+          <w:rFonts w:ascii="Verdana" w:hAnsi="Verdana"/>
+          <w:color w:val="1E90FF"/>
+          <w:sz w:val="23"/>
+          <w:szCs w:val="23"/>
+        </w:rPr>
+        <w:t>Lorem</w:t>
+      </w:r>
+      <w:proofErr w:type="spellEnd"/>
+      <w:r>
+        <w:rPr>
+          <w:rFonts w:ascii="Verdana" w:hAnsi="Verdana"/>
+          <w:color w:val="1E90FF"/>
+          <w:sz w:val="23"/>
+          <w:szCs w:val="23"/>
+        </w:rPr>
+        <w:t xml:space="preserve"> </w:t>
+      </w:r>
+      <w:proofErr w:type="spellStart"/>
+      <w:r>
+        <w:rPr>
+          <w:rFonts w:ascii="Verdana" w:hAnsi="Verdana"/>
+          <w:color w:val="1E90FF"/>
+          <w:sz w:val="23"/>
+          <w:szCs w:val="23"/>
+        </w:rPr>
+        <w:t>ipsum</w:t>
+      </w:r>
+      <w:proofErr w:type="spellEnd"/>
+      <w:r>
+        <w:rPr>
+          <w:rFonts w:ascii="Verdana" w:hAnsi="Verdana"/>
+          <w:color w:val="1E90FF"/>
+          <w:sz w:val="23"/>
+          <w:szCs w:val="23"/>
+        </w:rPr>
+        <w:t xml:space="preserve"> </w:t>
+      </w:r>
+      <w:proofErr w:type="spellStart"/>
+      <w:r>
+        <w:rPr>
+          <w:rFonts w:ascii="Verdana" w:hAnsi="Verdana"/>
+          <w:color w:val="1E90FF"/>
+          <w:sz w:val="23"/>
+          <w:szCs w:val="23"/>
+        </w:rPr>
+        <w:t>dolor</w:t>
+      </w:r>
+      <w:proofErr w:type="spellEnd"/>
+      <w:r>
+        <w:rPr>
+          <w:rFonts w:ascii="Verdana" w:hAnsi="Verdana"/>
+          <w:color w:val="1E90FF"/>
+          <w:sz w:val="23"/>
+          <w:szCs w:val="23"/>
+        </w:rPr>
+        <w:t xml:space="preserve"> sit </w:t>
+      </w:r>
+      <w:proofErr w:type="spellStart"/>
+      <w:r>
+        <w:rPr>
+          <w:rFonts w:ascii="Verdana" w:hAnsi="Verdana"/>
+          <w:color w:val="1E90FF"/>
+          <w:sz w:val="23"/>
+          <w:szCs w:val="23"/>
+        </w:rPr>
+        <w:t>amet</w:t>
+      </w:r>
+      <w:proofErr w:type="spellEnd"/>
+      <w:r>
+        <w:rPr>
+          <w:rFonts w:ascii="Verdana" w:hAnsi="Verdana"/>
+          <w:color w:val="1E90FF"/>
+          <w:sz w:val="23"/>
+          <w:szCs w:val="23"/>
+        </w:rPr>
+        <w:t xml:space="preserve">, </w:t>
+      </w:r>
+      <w:proofErr w:type="spellStart"/>
+      <w:r>
+        <w:rPr>
+          <w:rFonts w:ascii="Verdana" w:hAnsi="Verdana"/>
+          <w:color w:val="1E90FF"/>
+          <w:sz w:val="23"/>
+          <w:szCs w:val="23"/>
+        </w:rPr>
+        <w:t>consectetuer</w:t>
+      </w:r>
+      <w:proofErr w:type="spellEnd"/>
+      <w:r>
+        <w:rPr>
+          <w:rFonts w:ascii="Verdana" w:hAnsi="Verdana"/>
+          <w:color w:val="1E90FF"/>
+          <w:sz w:val="23"/>
+          <w:szCs w:val="23"/>
+        </w:rPr>
+        <w:t xml:space="preserve"> </w:t>
+      </w:r>
+      <w:proofErr w:type="spellStart"/>
+      <w:r>
+        <w:rPr>
+          <w:rFonts w:ascii="Verdana" w:hAnsi="Verdana"/>
+          <w:color w:val="1E90FF"/>
+          <w:sz w:val="23"/>
+          <w:szCs w:val="23"/>
+        </w:rPr>
+        <w:t>adipiscing</w:t>
+      </w:r>
+      <w:proofErr w:type="spellEnd"/>
+      <w:r>
+        <w:rPr>
+          <w:rFonts w:ascii="Verdana" w:hAnsi="Verdana"/>
+          <w:color w:val="1E90FF"/>
+          <w:sz w:val="23"/>
+          <w:szCs w:val="23"/>
+        </w:rPr>
+        <w:t xml:space="preserve"> </w:t>
+      </w:r>
+      <w:proofErr w:type="spellStart"/>
+      <w:r>
+        <w:rPr>
+          <w:rFonts w:ascii="Verdana" w:hAnsi="Verdana"/>
+          <w:color w:val="1E90FF"/>
+          <w:sz w:val="23"/>
+          <w:szCs w:val="23"/>
+        </w:rPr>
+        <w:t>elit</w:t>
+      </w:r>
+      <w:proofErr w:type="spellEnd"/>
+      <w:r>
+        <w:rPr>
+          <w:rFonts w:ascii="Verdana" w:hAnsi="Verdana"/>
+          <w:color w:val="1E90FF"/>
+          <w:sz w:val="23"/>
+          <w:szCs w:val="23"/>
+        </w:rPr>
+        <w:t xml:space="preserve">, </w:t>
+      </w:r>
+      <w:proofErr w:type="spellStart"/>
+      <w:r>
+        <w:rPr>
+          <w:rFonts w:ascii="Verdana" w:hAnsi="Verdana"/>
+          <w:color w:val="1E90FF"/>
+          <w:sz w:val="23"/>
+          <w:szCs w:val="23"/>
+        </w:rPr>
+        <w:t>sed</w:t>
+      </w:r>
+      <w:proofErr w:type="spellEnd"/>
+      <w:r>
+        <w:rPr>
+          <w:rFonts w:ascii="Verdana" w:hAnsi="Verdana"/>
+          <w:color w:val="1E90FF"/>
+          <w:sz w:val="23"/>
+          <w:szCs w:val="23"/>
+        </w:rPr>
+        <w:t xml:space="preserve"> </w:t>
+      </w:r>
+      <w:proofErr w:type="spellStart"/>
+      <w:r>
+        <w:rPr>
+          <w:rFonts w:ascii="Verdana" w:hAnsi="Verdana"/>
+          <w:color w:val="1E90FF"/>
+          <w:sz w:val="23"/>
+          <w:szCs w:val="23"/>
+        </w:rPr>
+        <w:t>diam</w:t>
+      </w:r>
+      <w:proofErr w:type="spellEnd"/>
+      <w:r>
+        <w:rPr>
+          <w:rFonts w:ascii="Verdana" w:hAnsi="Verdana"/>
+          <w:color w:val="1E90FF"/>
+          <w:sz w:val="23"/>
+          <w:szCs w:val="23"/>
+        </w:rPr>
+        <w:t xml:space="preserve"> </w:t>
+      </w:r>
+      <w:proofErr w:type="spellStart"/>
+      <w:r>
+        <w:rPr>
+          <w:rFonts w:ascii="Verdana" w:hAnsi="Verdana"/>
+          <w:color w:val="1E90FF"/>
+          <w:sz w:val="23"/>
+          <w:szCs w:val="23"/>
+        </w:rPr>
+        <w:t>nonummy</w:t>
+      </w:r>
+      <w:proofErr w:type="spellEnd"/>
+      <w:r>
+        <w:rPr>
+          <w:rFonts w:ascii="Verdana" w:hAnsi="Verdana"/>
+          <w:color w:val="1E90FF"/>
+          <w:sz w:val="23"/>
+          <w:szCs w:val="23"/>
+        </w:rPr>
+        <w:t xml:space="preserve"> </w:t>
+      </w:r>
+      <w:proofErr w:type="spellStart"/>
+      <w:r>
+        <w:rPr>
+          <w:rFonts w:ascii="Verdana" w:hAnsi="Verdana"/>
+          <w:color w:val="1E90FF"/>
+          <w:sz w:val="23"/>
+          <w:szCs w:val="23"/>
+        </w:rPr>
+        <w:t>nibh</w:t>
+      </w:r>
+      <w:proofErr w:type="spellEnd"/>
+      <w:r>
+        <w:rPr>
+          <w:rFonts w:ascii="Verdana" w:hAnsi="Verdana"/>
+          <w:color w:val="1E90FF"/>
+          <w:sz w:val="23"/>
+          <w:szCs w:val="23"/>
+        </w:rPr>
+        <w:t xml:space="preserve"> </w:t>
+      </w:r>
+      <w:proofErr w:type="spellStart"/>
+      <w:r>
+        <w:rPr>
+          <w:rFonts w:ascii="Verdana" w:hAnsi="Verdana"/>
+          <w:color w:val="1E90FF"/>
+          <w:sz w:val="23"/>
+          <w:szCs w:val="23"/>
+        </w:rPr>
+        <w:t>euismod</w:t>
+      </w:r>
+      <w:proofErr w:type="spellEnd"/>
+      <w:r>
+        <w:rPr>
+          <w:rFonts w:ascii="Verdana" w:hAnsi="Verdana"/>
+          <w:color w:val="1E90FF"/>
+          <w:sz w:val="23"/>
+          <w:szCs w:val="23"/>
+        </w:rPr>
+        <w:t xml:space="preserve"> </w:t>
+      </w:r>
+      <w:proofErr w:type="spellStart"/>
+      <w:r>
+        <w:rPr>
+          <w:rFonts w:ascii="Verdana" w:hAnsi="Verdana"/>
+          <w:color w:val="1E90FF"/>
+          <w:sz w:val="23"/>
+          <w:szCs w:val="23"/>
+        </w:rPr>
+        <w:t>tincidunt</w:t>
+      </w:r>
+      <w:proofErr w:type="spellEnd"/>
+      <w:r>
+        <w:rPr>
+          <w:rFonts w:ascii="Verdana" w:hAnsi="Verdana"/>
+          <w:color w:val="1E90FF"/>
+          <w:sz w:val="23"/>
+          <w:szCs w:val="23"/>
+        </w:rPr>
+        <w:t xml:space="preserve"> </w:t>
+      </w:r>
+      <w:proofErr w:type="spellStart"/>
+      <w:r>
+        <w:rPr>
+          <w:rFonts w:ascii="Verdana" w:hAnsi="Verdana"/>
+          <w:color w:val="1E90FF"/>
+          <w:sz w:val="23"/>
+          <w:szCs w:val="23"/>
+        </w:rPr>
+        <w:t>ut</w:t>
+      </w:r>
+      <w:proofErr w:type="spellEnd"/>
+      <w:r>
+        <w:rPr>
+          <w:rFonts w:ascii="Verdana" w:hAnsi="Verdana"/>
+          <w:color w:val="1E90FF"/>
+          <w:sz w:val="23"/>
+          <w:szCs w:val="23"/>
+        </w:rPr>
+        <w:t xml:space="preserve"> </w:t>
+      </w:r>
+      <w:proofErr w:type="spellStart"/>
+      <w:r>
+        <w:rPr>
+          <w:rFonts w:ascii="Verdana" w:hAnsi="Verdana"/>
+          <w:color w:val="1E90FF"/>
+          <w:sz w:val="23"/>
+          <w:szCs w:val="23"/>
+        </w:rPr>
+        <w:t>laoreet</w:t>
+      </w:r>
+      <w:proofErr w:type="spellEnd"/>
+      <w:r>
+        <w:rPr>
+          <w:rFonts w:ascii="Verdana" w:hAnsi="Verdana"/>
+          <w:color w:val="1E90FF"/>
+          <w:sz w:val="23"/>
+          <w:szCs w:val="23"/>
+        </w:rPr>
+        <w:t xml:space="preserve"> </w:t>
+      </w:r>
+      <w:proofErr w:type="spellStart"/>
+      <w:r>
+        <w:rPr>
+          <w:rFonts w:ascii="Verdana" w:hAnsi="Verdana"/>
+          <w:color w:val="1E90FF"/>
+          <w:sz w:val="23"/>
+          <w:szCs w:val="23"/>
+        </w:rPr>
+        <w:t>dolore</w:t>
+      </w:r>
+      <w:proofErr w:type="spellEnd"/>
+      <w:r>
+        <w:rPr>
+          <w:rFonts w:ascii="Verdana" w:hAnsi="Verdana"/>
+          <w:color w:val="1E90FF"/>
+          <w:sz w:val="23"/>
+          <w:szCs w:val="23"/>
+        </w:rPr>
+        <w:t xml:space="preserve"> magna </w:t>
+      </w:r>
+      <w:proofErr w:type="spellStart"/>
+      <w:r>
+        <w:rPr>
+          <w:rFonts w:ascii="Verdana" w:hAnsi="Verdana"/>
+          <w:color w:val="1E90FF"/>
+          <w:sz w:val="23"/>
+          <w:szCs w:val="23"/>
+        </w:rPr>
+        <w:t>aliquam</w:t>
+      </w:r>
+      <w:proofErr w:type="spellEnd"/>
+      <w:r>
+        <w:rPr>
+          <w:rFonts w:ascii="Verdana" w:hAnsi="Verdana"/>
+          <w:color w:val="1E90FF"/>
+          <w:sz w:val="23"/>
+          <w:szCs w:val="23"/>
+        </w:rPr>
+        <w:t xml:space="preserve"> </w:t>
+      </w:r>
+      <w:proofErr w:type="spellStart"/>
+      <w:r>
+        <w:rPr>
+          <w:rFonts w:ascii="Verdana" w:hAnsi="Verdana"/>
+          <w:color w:val="1E90FF"/>
+          <w:sz w:val="23"/>
+          <w:szCs w:val="23"/>
+        </w:rPr>
+        <w:t>erat</w:t>
+      </w:r>
+      <w:proofErr w:type="spellEnd"/>
+      <w:r>
+        <w:rPr>
+          <w:rFonts w:ascii="Verdana" w:hAnsi="Verdana"/>
+          <w:color w:val="1E90FF"/>
+          <w:sz w:val="23"/>
+          <w:szCs w:val="23"/>
+        </w:rPr>
+        <w:t xml:space="preserve"> </w:t>
+      </w:r>
+      <w:proofErr w:type="spellStart"/>
+      <w:r>
+        <w:rPr>
+          <w:rFonts w:ascii="Verdana" w:hAnsi="Verdana"/>
+          <w:color w:val="1E90FF"/>
+          <w:sz w:val="23"/>
+          <w:szCs w:val="23"/>
+        </w:rPr>
+        <w:t>volutpat</w:t>
+      </w:r>
+      <w:proofErr w:type="spellEnd"/>
+      <w:r>
+        <w:rPr>
+          <w:rFonts w:ascii="Verdana" w:hAnsi="Verdana"/>
+          <w:color w:val="1E90FF"/>
+          <w:sz w:val="23"/>
+          <w:szCs w:val="23"/>
+        </w:rPr>
+        <w:t>.</w:t>
+      </w:r>
+    </w:p>
+    <w:p>
+      <w:pPr>
+        <w:pStyle w:val="NormalWeb"/>
+        <w:shd w:val="clear" w:color="auto" w:fill="FFFFFF"/>
+        <w:spacing w:before="288" w:beforeAutospacing="0" w:after="288" w:afterAutospacing="0"/>
+        <w:rPr>
+          <w:rFonts w:ascii="Verdana" w:hAnsi="Verdana"/>
+          <w:color w:val="3CB371"/>
+          <w:sz w:val="23"/>
+          <w:szCs w:val="23"/>
+        </w:rPr>
+      </w:pPr>
+      <w:proofErr w:type="spellStart"/>
+      <w:r>
+        <w:rPr>
+          <w:rFonts w:ascii="Verdana" w:hAnsi="Verdana"/>
+          <w:color w:val="3CB371"/>
+          <w:sz w:val="23"/>
+          <w:szCs w:val="23"/>
+        </w:rPr>
+        <w:t>Ut</w:t>
+      </w:r>
+      <w:proofErr w:type="spellEnd"/>
+      <w:r>
+        <w:rPr>
+          <w:rFonts w:ascii="Verdana" w:hAnsi="Verdana"/>
+          <w:color w:val="3CB371"/>
+          <w:sz w:val="23"/>
+          <w:szCs w:val="23"/>
+        </w:rPr>
+        <w:t xml:space="preserve"> </w:t>
+      </w:r>
+      <w:proofErr w:type="spellStart"/>
+      <w:r>
+        <w:rPr>
+          <w:rFonts w:ascii="Verdana" w:hAnsi="Verdana"/>
+          <w:color w:val="3CB371"/>
+          <w:sz w:val="23"/>
+          <w:szCs w:val="23"/>
+        </w:rPr>
+        <w:t>wisi</w:t>
+      </w:r>
+      <w:proofErr w:type="spellEnd"/>
+      <w:r>
+        <w:rPr>
+          <w:rFonts w:ascii="Verdana" w:hAnsi="Verdana"/>
+          <w:color w:val="3CB371"/>
+          <w:sz w:val="23"/>
+          <w:szCs w:val="23"/>
+        </w:rPr>
+        <w:t xml:space="preserve"> </w:t>
+      </w:r>
+      <w:proofErr w:type="spellStart"/>
+      <w:r>
+        <w:rPr>
+          <w:rFonts w:ascii="Verdana" w:hAnsi="Verdana"/>
+          <w:color w:val="3CB371"/>
+          <w:sz w:val="23"/>
+          <w:szCs w:val="23"/>
+        </w:rPr>
+        <w:t>enim</w:t>
+      </w:r>
+      <w:proofErr w:type="spellEnd"/>
+      <w:r>
+        <w:rPr>
+          <w:rFonts w:ascii="Verdana" w:hAnsi="Verdana"/>
+          <w:color w:val="3CB371"/>
+          <w:sz w:val="23"/>
+          <w:szCs w:val="23"/>
+        </w:rPr>
+        <w:t xml:space="preserve"> ad minim </w:t>
+      </w:r>
+      <w:proofErr w:type="spellStart"/>
+      <w:r>
+        <w:rPr>
+          <w:rFonts w:ascii="Verdana" w:hAnsi="Verdana"/>
+          <w:color w:val="3CB371"/>
+          <w:sz w:val="23"/>
+          <w:szCs w:val="23"/>
+        </w:rPr>
+        <w:t>veniam</w:t>
+      </w:r>
+      <w:proofErr w:type="spellEnd"/>
+      <w:r>
+        <w:rPr>
+          <w:rFonts w:ascii="Verdana" w:hAnsi="Verdana"/>
+          <w:color w:val="3CB371"/>
+          <w:sz w:val="23"/>
+          <w:szCs w:val="23"/>
+        </w:rPr>
+        <w:t xml:space="preserve">, </w:t>
+      </w:r>
+      <w:proofErr w:type="spellStart"/>
+      <w:r>
+        <w:rPr>
+          <w:rFonts w:ascii="Verdana" w:hAnsi="Verdana"/>
+          <w:color w:val="3CB371"/>
+          <w:sz w:val="23"/>
+          <w:szCs w:val="23"/>
+        </w:rPr>
+        <w:t>quis</w:t>
+      </w:r>
+      <w:proofErr w:type="spellEnd"/>
+      <w:r>
+        <w:rPr>
+          <w:rFonts w:ascii="Verdana" w:hAnsi="Verdana"/>
+          <w:color w:val="3CB371"/>
+          <w:sz w:val="23"/>
+          <w:szCs w:val="23"/>
+        </w:rPr>
+        <w:t xml:space="preserve"> </w:t>
+      </w:r>
+      <w:proofErr w:type="spellStart"/>
+      <w:r>
+        <w:rPr>
+          <w:rFonts w:ascii="Verdana" w:hAnsi="Verdana"/>
+          <w:color w:val="3CB371"/>
+          <w:sz w:val="23"/>
+          <w:szCs w:val="23"/>
+        </w:rPr>
+        <w:t>nostrud</w:t>
+      </w:r>
+      <w:proofErr w:type="spellEnd"/>
+      <w:r>
+        <w:rPr>
+          <w:rFonts w:ascii="Verdana" w:hAnsi="Verdana"/>
+          <w:color w:val="3CB371"/>
+          <w:sz w:val="23"/>
+          <w:szCs w:val="23"/>
+        </w:rPr>
+        <w:t xml:space="preserve"> </w:t>
+      </w:r>
+      <w:proofErr w:type="spellStart"/>
+      <w:r>
+        <w:rPr>
+          <w:rFonts w:ascii="Verdana" w:hAnsi="Verdana"/>
+          <w:color w:val="3CB371"/>
+          <w:sz w:val="23"/>
+          <w:szCs w:val="23"/>
+        </w:rPr>
+        <w:t>exerci</w:t>
+      </w:r>
+      <w:proofErr w:type="spellEnd"/>
+      <w:r>
+        <w:rPr>
+          <w:rFonts w:ascii="Verdana" w:hAnsi="Verdana"/>
+          <w:color w:val="3CB371"/>
+          <w:sz w:val="23"/>
+          <w:szCs w:val="23"/>
+        </w:rPr>
+        <w:t xml:space="preserve"> </w:t>
+      </w:r>
+      <w:proofErr w:type="spellStart"/>
+      <w:r>
+        <w:rPr>
+          <w:rFonts w:ascii="Verdana" w:hAnsi="Verdana"/>
+          <w:color w:val="3CB371"/>
+          <w:sz w:val="23"/>
+          <w:szCs w:val="23"/>
+        </w:rPr>
+        <w:t>tation</w:t>
+      </w:r>
+      <w:proofErr w:type="spellEnd"/>
+      <w:r>
+        <w:rPr>
+          <w:rFonts w:ascii="Verdana" w:hAnsi="Verdana"/>
+          <w:color w:val="3CB371"/>
+          <w:sz w:val="23"/>
+          <w:szCs w:val="23"/>
+        </w:rPr>
+        <w:t xml:space="preserve"> </w:t>
+      </w:r>
+      <w:proofErr w:type="spellStart"/>
+      <w:r>
+        <w:rPr>
+          <w:rFonts w:ascii="Verdana" w:hAnsi="Verdana"/>
+          <w:color w:val="3CB371"/>
+          <w:sz w:val="23"/>
+          <w:szCs w:val="23"/>
+        </w:rPr>
+        <w:t>ullamcorper</w:t>
+      </w:r>
+      <w:proofErr w:type="spellEnd"/>
+      <w:r>
+        <w:rPr>
+          <w:rFonts w:ascii="Verdana" w:hAnsi="Verdana"/>
+          <w:color w:val="3CB371"/>
+          <w:sz w:val="23"/>
+          <w:szCs w:val="23"/>
+        </w:rPr>
+        <w:t xml:space="preserve"> </w:t>
+      </w:r>
+      <w:proofErr w:type="spellStart"/>
+      <w:r>
+        <w:rPr>
+          <w:rFonts w:ascii="Verdana" w:hAnsi="Verdana"/>
+          <w:color w:val="3CB371"/>
+          <w:sz w:val="23"/>
+          <w:szCs w:val="23"/>
+        </w:rPr>
+        <w:t>suscipit</w:t>
+      </w:r>
+      <w:proofErr w:type="spellEnd"/>
+      <w:r>
+        <w:rPr>
+          <w:rFonts w:ascii="Verdana" w:hAnsi="Verdana"/>
+          <w:color w:val="3CB371"/>
+          <w:sz w:val="23"/>
+          <w:szCs w:val="23"/>
+        </w:rPr>
+        <w:t xml:space="preserve"> </w:t>
+      </w:r>
+      <w:proofErr w:type="spellStart"/>
+      <w:r>
+        <w:rPr>
+          <w:rFonts w:ascii="Verdana" w:hAnsi="Verdana"/>
+          <w:color w:val="3CB371"/>
+          <w:sz w:val="23"/>
+          <w:szCs w:val="23"/>
+        </w:rPr>
+        <w:t>lobortis</w:t>
+      </w:r>
+      <w:proofErr w:type="spellEnd"/>
+      <w:r>
+        <w:rPr>
+          <w:rFonts w:ascii="Verdana" w:hAnsi="Verdana"/>
+          <w:color w:val="3CB371"/>
+          <w:sz w:val="23"/>
+          <w:szCs w:val="23"/>
+        </w:rPr>
+        <w:t xml:space="preserve"> </w:t>
+      </w:r>
+      <w:proofErr w:type="spellStart"/>
+      <w:r>
+        <w:rPr>
+          <w:rFonts w:ascii="Verdana" w:hAnsi="Verdana"/>
+          <w:color w:val="3CB371"/>
+          <w:sz w:val="23"/>
+          <w:szCs w:val="23"/>
+        </w:rPr>
+        <w:t>nisl</w:t>
+      </w:r>
+      <w:proofErr w:type="spellEnd"/>
+      <w:r>
+        <w:rPr>
+          <w:rFonts w:ascii="Verdana" w:hAnsi="Verdana"/>
+          <w:color w:val="3CB371"/>
+          <w:sz w:val="23"/>
+          <w:szCs w:val="23"/>
+        </w:rPr>
+        <w:t xml:space="preserve"> </w:t>
+      </w:r>
+      <w:proofErr w:type="spellStart"/>
+      <w:r>
+        <w:rPr>
+          <w:rFonts w:ascii="Verdana" w:hAnsi="Verdana"/>
+          <w:color w:val="3CB371"/>
+          <w:sz w:val="23"/>
+          <w:szCs w:val="23"/>
+        </w:rPr>
+        <w:t>ut</w:t>
+      </w:r>
+      <w:proofErr w:type="spellEnd"/>
+      <w:r>
+        <w:rPr>
+          <w:rFonts w:ascii="Verdana" w:hAnsi="Verdana"/>
+          <w:color w:val="3CB371"/>
+          <w:sz w:val="23"/>
+          <w:szCs w:val="23"/>
+        </w:rPr>
+        <w:t xml:space="preserve"> </w:t>
+      </w:r>
+      <w:proofErr w:type="spellStart"/>
+      <w:r>
+        <w:rPr>
+          <w:rFonts w:ascii="Verdana" w:hAnsi="Verdana"/>
+          <w:color w:val="3CB371"/>
+          <w:sz w:val="23"/>
+          <w:szCs w:val="23"/>
+        </w:rPr>
+        <w:t>aliquip</w:t>
+      </w:r>
+      <w:proofErr w:type="spellEnd"/>
+      <w:r>
+        <w:rPr>
+          <w:rFonts w:ascii="Verdana" w:hAnsi="Verdana"/>
+          <w:color w:val="3CB371"/>
+          <w:sz w:val="23"/>
+          <w:szCs w:val="23"/>
+        </w:rPr>
+        <w:t xml:space="preserve"> ex </w:t>
+      </w:r>
+      <w:proofErr w:type="spellStart"/>
+      <w:r>
+        <w:rPr>
+          <w:rFonts w:ascii="Verdana" w:hAnsi="Verdana"/>
+          <w:color w:val="3CB371"/>
+          <w:sz w:val="23"/>
+          <w:szCs w:val="23"/>
+        </w:rPr>
+        <w:t>ea</w:t>
+      </w:r>
+      <w:proofErr w:type="spellEnd"/>
+      <w:r>
+        <w:rPr>
+          <w:rFonts w:ascii="Verdana" w:hAnsi="Verdana"/>
+          <w:color w:val="3CB371"/>
+          <w:sz w:val="23"/>
+          <w:szCs w:val="23"/>
+        </w:rPr>
+        <w:t xml:space="preserve"> </w:t>
+      </w:r>
+      <w:proofErr w:type="spellStart"/>
+      <w:r>
+        <w:rPr>
+          <w:rFonts w:ascii="Verdana" w:hAnsi="Verdana"/>
+          <w:color w:val="3CB371"/>
+          <w:sz w:val="23"/>
+          <w:szCs w:val="23"/>
+        </w:rPr>
+        <w:t>commodo</w:t>
+      </w:r>
+      <w:proofErr w:type="spellEnd"/>
+      <w:r>
+        <w:rPr>
+          <w:rFonts w:ascii="Verdana" w:hAnsi="Verdana"/>
+          <w:color w:val="3CB371"/>
+          <w:sz w:val="23"/>
+          <w:szCs w:val="23"/>
+        </w:rPr>
+        <w:t xml:space="preserve"> </w:t>
+      </w:r>
+      <w:proofErr w:type="spellStart"/>
+      <w:r>
+        <w:rPr>
+          <w:rFonts w:ascii="Verdana" w:hAnsi="Verdana"/>
+          <w:color w:val="3CB371"/>
+          <w:sz w:val="23"/>
+          <w:szCs w:val="23"/>
+        </w:rPr>
+        <w:t>consequat</w:t>
+      </w:r>
+      <w:proofErr w:type="spellEnd"/>
+      <w:r>
+        <w:rPr>
+          <w:rFonts w:ascii="Verdana" w:hAnsi="Verdana"/>
+          <w:color w:val="3CB371"/>
+          <w:sz w:val="23"/>
+          <w:szCs w:val="23"/>
+        </w:rPr>
+        <w:t>.</w:t>
+      </w:r>
+    </w:p>
+    <w:p>
+      <w:pPr>
+        <w:pStyle w:val="Heading3"/>
+        <w:shd w:val="clear" w:color="auto" w:fill="E7E9EB"/>
+        <w:spacing w:before="150" w:after="150"/>
+        <w:rPr>
+          <w:rFonts w:ascii="Segoe UI" w:hAnsi="Segoe UI" w:cs="Segoe UI"/>
+          <w:color w:val="000000"/>
+          <w:sz w:val="36"/>
+          <w:szCs w:val="36"/>
+        </w:rPr>
+      </w:pPr>
+      <w:r>
+        <w:rPr>
+          <w:rFonts w:ascii="Segoe UI" w:hAnsi="Segoe UI" w:cs="Segoe UI"/>
+          <w:b/>
+          <w:bCs/>
+          <w:color w:val="000000"/>
+          <w:sz w:val="36"/>
+          <w:szCs w:val="36"/>
+        </w:rPr>
+        <w:t>Example</w:t>
+      </w:r>
+    </w:p>
+    <w:p>
+      <w:pPr>
+        <w:shd w:val="clear" w:color="auto" w:fill="FFFFFF"/>
+        <w:rPr>
+          <w:rStyle w:val="tagcolor"/>
+          <w:rFonts w:ascii="Consolas" w:hAnsi="Consolas"/>
+          <w:color w:val="0000CD"/>
+          <w:sz w:val="23"/>
+          <w:szCs w:val="23"/>
+        </w:rPr>
+      </w:pPr>
+      <w:r>
+        <w:rPr>
+          <w:rStyle w:val="tagcolor"/>
+          <w:rFonts w:ascii="Consolas" w:hAnsi="Consolas"/>
+          <w:color w:val="0000CD"/>
+          <w:sz w:val="23"/>
+          <w:szCs w:val="23"/>
+        </w:rPr>
+        <w:t>&lt;</w:t>
+      </w:r>
+      <w:r>
+        <w:rPr>
+          <w:rStyle w:val="tagnamecolor"/>
+          <w:rFonts w:ascii="Consolas" w:hAnsi="Consolas"/>
+          <w:color w:val="A52A2A"/>
+          <w:sz w:val="23"/>
+          <w:szCs w:val="23"/>
+        </w:rPr>
+        <w:t>h1</w:t>
+      </w:r>
+      <w:r>
+        <w:rPr>
+          <w:rStyle w:val="attributecolor"/>
+          <w:rFonts w:ascii="Consolas" w:hAnsi="Consolas"/>
+          <w:color w:val="FF0000"/>
+          <w:sz w:val="23"/>
+          <w:szCs w:val="23"/>
+        </w:rPr>
+        <w:t> style</w:t>
+      </w:r>
+      <w:r>
+        <w:rPr>
+          <w:rStyle w:val="attributevaluecolor"/>
+          <w:rFonts w:ascii="Consolas" w:hAnsi="Consolas"/>
+          <w:color w:val="0000CD"/>
+          <w:sz w:val="23"/>
+          <w:szCs w:val="23"/>
+        </w:rPr>
+        <w:t>="</w:t>
+      </w:r>
+      <w:proofErr w:type="spellStart"/>
+      <w:r>
+        <w:rPr>
+          <w:rStyle w:val="attributevaluecolor"/>
+          <w:rFonts w:ascii="Consolas" w:hAnsi="Consolas"/>
+          <w:color w:val="0000CD"/>
+          <w:sz w:val="23"/>
+          <w:szCs w:val="23"/>
+        </w:rPr>
+        <w:t>color</w:t>
+      </w:r>
+      <w:proofErr w:type="gramStart"/>
+      <w:r>
+        <w:rPr>
+          <w:rStyle w:val="attributevaluecolor"/>
+          <w:rFonts w:ascii="Consolas" w:hAnsi="Consolas"/>
+          <w:color w:val="0000CD"/>
+          <w:sz w:val="23"/>
+          <w:szCs w:val="23"/>
+        </w:rPr>
+        <w:t>:Tomato</w:t>
+      </w:r>
+      <w:proofErr w:type="spellEnd"/>
+      <w:proofErr w:type="gramEnd"/>
+      <w:r>
+        <w:rPr>
+          <w:rStyle w:val="attributevaluecolor"/>
+          <w:rFonts w:ascii="Consolas" w:hAnsi="Consolas"/>
+          <w:color w:val="0000CD"/>
+          <w:sz w:val="23"/>
+          <w:szCs w:val="23"/>
+        </w:rPr>
+        <w:t>;"</w:t>
+      </w:r>
+      <w:r>
+        <w:rPr>
+          <w:rStyle w:val="tagcolor"/>
+          <w:rFonts w:ascii="Consolas" w:hAnsi="Consolas"/>
+          <w:color w:val="0000CD"/>
+          <w:sz w:val="23"/>
+          <w:szCs w:val="23"/>
+        </w:rPr>
+        <w:t>&gt;</w:t>
+      </w:r>
+      <w:r>
+        <w:rPr>
+          <w:rFonts w:ascii="Consolas" w:hAnsi="Consolas"/>
+          <w:color w:val="000000"/>
+          <w:sz w:val="23"/>
+          <w:szCs w:val="23"/>
+        </w:rPr>
+        <w:t>Hello World</w:t>
+      </w:r>
+      <w:r>
+        <w:rPr>
+          <w:rStyle w:val="tagcolor"/>
+          <w:rFonts w:ascii="Consolas" w:hAnsi="Consolas"/>
+          <w:color w:val="0000CD"/>
+          <w:sz w:val="23"/>
+          <w:szCs w:val="23"/>
+        </w:rPr>
+        <w:t>&lt;</w:t>
+      </w:r>
+      <w:r>
+        <w:rPr>
+          <w:rStyle w:val="tagnamecolor"/>
+          <w:rFonts w:ascii="Consolas" w:hAnsi="Consolas"/>
+          <w:color w:val="A52A2A"/>
+          <w:sz w:val="23"/>
+          <w:szCs w:val="23"/>
+        </w:rPr>
+        <w:t>/h1</w:t>
+      </w:r>
+      <w:r>
+        <w:rPr>
+          <w:rStyle w:val="tagcolor"/>
+          <w:rFonts w:ascii="Consolas" w:hAnsi="Consolas"/>
+          <w:color w:val="0000CD"/>
+          <w:sz w:val="23"/>
+          <w:szCs w:val="23"/>
+        </w:rPr>
+        <w:t>&gt;</w:t>
+      </w:r>
+      <w:r>
+        <w:rPr>
+          <w:rFonts w:ascii="Consolas" w:hAnsi="Consolas"/>
+          <w:color w:val="000000"/>
+          <w:sz w:val="23"/>
+          <w:szCs w:val="23"/>
+        </w:rPr>
+        <w:br/>
+      </w:r>
+      <w:r>
+        <w:rPr>
+          <w:rStyle w:val="tagcolor"/>
+          <w:rFonts w:ascii="Consolas" w:hAnsi="Consolas"/>
+          <w:color w:val="0000CD"/>
+          <w:sz w:val="23"/>
+          <w:szCs w:val="23"/>
+        </w:rPr>
+        <w:t>&lt;</w:t>
+      </w:r>
+      <w:r>
+        <w:rPr>
+          <w:rStyle w:val="tagnamecolor"/>
+          <w:rFonts w:ascii="Consolas" w:hAnsi="Consolas"/>
+          <w:color w:val="A52A2A"/>
+          <w:sz w:val="23"/>
+          <w:szCs w:val="23"/>
+        </w:rPr>
+        <w:t>p</w:t>
+      </w:r>
+      <w:r>
+        <w:rPr>
+          <w:rStyle w:val="attributecolor"/>
+          <w:rFonts w:ascii="Consolas" w:hAnsi="Consolas"/>
+          <w:color w:val="FF0000"/>
+          <w:sz w:val="23"/>
+          <w:szCs w:val="23"/>
+        </w:rPr>
+        <w:t> style</w:t>
+      </w:r>
+      <w:r>
+        <w:rPr>
+          <w:rStyle w:val="attributevaluecolor"/>
+          <w:rFonts w:ascii="Consolas" w:hAnsi="Consolas"/>
+          <w:color w:val="0000CD"/>
+          <w:sz w:val="23"/>
+          <w:szCs w:val="23"/>
+        </w:rPr>
+        <w:t>="</w:t>
+      </w:r>
+      <w:proofErr w:type="spellStart"/>
+      <w:r>
+        <w:rPr>
+          <w:rStyle w:val="attributevaluecolor"/>
+          <w:rFonts w:ascii="Consolas" w:hAnsi="Consolas"/>
+          <w:color w:val="0000CD"/>
+          <w:sz w:val="23"/>
+          <w:szCs w:val="23"/>
+        </w:rPr>
+        <w:t>color:DodgerBlue</w:t>
+      </w:r>
+      <w:proofErr w:type="spellEnd"/>
+      <w:r>
+        <w:rPr>
+          <w:rStyle w:val="attributevaluecolor"/>
+          <w:rFonts w:ascii="Consolas" w:hAnsi="Consolas"/>
+          <w:color w:val="0000CD"/>
+          <w:sz w:val="23"/>
+          <w:szCs w:val="23"/>
+        </w:rPr>
+        <w:t>;"</w:t>
+      </w:r>
+      <w:r>
+        <w:rPr>
+          <w:rStyle w:val="tagcolor"/>
+          <w:rFonts w:ascii="Consolas" w:hAnsi="Consolas"/>
+          <w:color w:val="0000CD"/>
+          <w:sz w:val="23"/>
+          <w:szCs w:val="23"/>
+        </w:rPr>
+        <w:t>&gt;</w:t>
+      </w:r>
+      <w:proofErr w:type="spellStart"/>
+      <w:r>
+        <w:rPr>
+          <w:rFonts w:ascii="Consolas" w:hAnsi="Consolas"/>
+          <w:color w:val="000000"/>
+          <w:sz w:val="23"/>
+          <w:szCs w:val="23"/>
+        </w:rPr>
+        <w:t>Lorem</w:t>
+      </w:r>
+      <w:proofErr w:type="spellEnd"/>
+      <w:r>
+        <w:rPr>
+          <w:rFonts w:ascii="Consolas" w:hAnsi="Consolas"/>
+          <w:color w:val="000000"/>
+          <w:sz w:val="23"/>
+          <w:szCs w:val="23"/>
+        </w:rPr>
+        <w:t xml:space="preserve"> </w:t>
+      </w:r>
+      <w:proofErr w:type="spellStart"/>
+      <w:r>
+        <w:rPr>
+          <w:rFonts w:ascii="Consolas" w:hAnsi="Consolas"/>
+          <w:color w:val="000000"/>
+          <w:sz w:val="23"/>
+          <w:szCs w:val="23"/>
+        </w:rPr>
+        <w:t>ipsum</w:t>
+      </w:r>
+      <w:proofErr w:type="spellEnd"/>
+      <w:r>
+        <w:rPr>
+          <w:rFonts w:ascii="Consolas" w:hAnsi="Consolas"/>
+          <w:color w:val="000000"/>
+          <w:sz w:val="23"/>
+          <w:szCs w:val="23"/>
+        </w:rPr>
+        <w:t>...</w:t>
+      </w:r>
+      <w:r>
+        <w:rPr>
+          <w:rStyle w:val="tagcolor"/>
+          <w:rFonts w:ascii="Consolas" w:hAnsi="Consolas"/>
+          <w:color w:val="0000CD"/>
+          <w:sz w:val="23"/>
+          <w:szCs w:val="23"/>
+        </w:rPr>
+        <w:t>&lt;</w:t>
+      </w:r>
+      <w:r>
+        <w:rPr>
+          <w:rStyle w:val="tagnamecolor"/>
+          <w:rFonts w:ascii="Consolas" w:hAnsi="Consolas"/>
+          <w:color w:val="A52A2A"/>
+          <w:sz w:val="23"/>
+          <w:szCs w:val="23"/>
+        </w:rPr>
+        <w:t>/p</w:t>
+      </w:r>
+      <w:r>
+        <w:rPr>
+          <w:rStyle w:val="tagcolor"/>
+          <w:rFonts w:ascii="Consolas" w:hAnsi="Consolas"/>
+          <w:color w:val="0000CD"/>
+          <w:sz w:val="23"/>
+          <w:szCs w:val="23"/>
+        </w:rPr>
+        <w:t>&gt;</w:t>
+      </w:r>
+      <w:r>
+        <w:rPr>
+          <w:rFonts w:ascii="Consolas" w:hAnsi="Consolas"/>
+          <w:color w:val="000000"/>
+          <w:sz w:val="23"/>
+          <w:szCs w:val="23"/>
+        </w:rPr>
+        <w:br/>
+      </w:r>
+      <w:r>
+        <w:rPr>
+          <w:rStyle w:val="tagcolor"/>
+          <w:rFonts w:ascii="Consolas" w:hAnsi="Consolas"/>
+          <w:color w:val="0000CD"/>
+          <w:sz w:val="23"/>
+          <w:szCs w:val="23"/>
+        </w:rPr>
+        <w:t>&lt;</w:t>
+      </w:r>
+      <w:r>
+        <w:rPr>
+          <w:rStyle w:val="tagnamecolor"/>
+          <w:rFonts w:ascii="Consolas" w:hAnsi="Consolas"/>
+          <w:color w:val="A52A2A"/>
+          <w:sz w:val="23"/>
+          <w:szCs w:val="23"/>
+        </w:rPr>
+        <w:t>p</w:t>
+      </w:r>
+      <w:r>
+        <w:rPr>
+          <w:rStyle w:val="attributecolor"/>
+          <w:rFonts w:ascii="Consolas" w:hAnsi="Consolas"/>
+          <w:color w:val="FF0000"/>
+          <w:sz w:val="23"/>
+          <w:szCs w:val="23"/>
+        </w:rPr>
+        <w:t> style</w:t>
+      </w:r>
+      <w:r>
+        <w:rPr>
+          <w:rStyle w:val="attributevaluecolor"/>
+          <w:rFonts w:ascii="Consolas" w:hAnsi="Consolas"/>
+          <w:color w:val="0000CD"/>
+          <w:sz w:val="23"/>
+          <w:szCs w:val="23"/>
+        </w:rPr>
+        <w:t>="</w:t>
+      </w:r>
+      <w:proofErr w:type="spellStart"/>
+      <w:r>
+        <w:rPr>
+          <w:rStyle w:val="attributevaluecolor"/>
+          <w:rFonts w:ascii="Consolas" w:hAnsi="Consolas"/>
+          <w:color w:val="0000CD"/>
+          <w:sz w:val="23"/>
+          <w:szCs w:val="23"/>
+        </w:rPr>
+        <w:t>color:MediumSeaGreen</w:t>
+      </w:r>
+      <w:proofErr w:type="spellEnd"/>
+      <w:r>
+        <w:rPr>
+          <w:rStyle w:val="attributevaluecolor"/>
+          <w:rFonts w:ascii="Consolas" w:hAnsi="Consolas"/>
+          <w:color w:val="0000CD"/>
+          <w:sz w:val="23"/>
+          <w:szCs w:val="23"/>
+        </w:rPr>
+        <w:t>;"</w:t>
+      </w:r>
+      <w:r>
+        <w:rPr>
+          <w:rStyle w:val="tagcolor"/>
+          <w:rFonts w:ascii="Consolas" w:hAnsi="Consolas"/>
+          <w:color w:val="0000CD"/>
+          <w:sz w:val="23"/>
+          <w:szCs w:val="23"/>
+        </w:rPr>
+        <w:t>&gt;</w:t>
+      </w:r>
+      <w:proofErr w:type="spellStart"/>
+      <w:r>
+        <w:rPr>
+          <w:rFonts w:ascii="Consolas" w:hAnsi="Consolas"/>
+          <w:color w:val="000000"/>
+          <w:sz w:val="23"/>
+          <w:szCs w:val="23"/>
+        </w:rPr>
+        <w:t>Ut</w:t>
+      </w:r>
+      <w:proofErr w:type="spellEnd"/>
+      <w:r>
+        <w:rPr>
+          <w:rFonts w:ascii="Consolas" w:hAnsi="Consolas"/>
+          <w:color w:val="000000"/>
+          <w:sz w:val="23"/>
+          <w:szCs w:val="23"/>
+        </w:rPr>
+        <w:t xml:space="preserve"> </w:t>
+      </w:r>
+      <w:proofErr w:type="spellStart"/>
+      <w:r>
+        <w:rPr>
+          <w:rFonts w:ascii="Consolas" w:hAnsi="Consolas"/>
+          <w:color w:val="000000"/>
+          <w:sz w:val="23"/>
+          <w:szCs w:val="23"/>
+        </w:rPr>
+        <w:t>wisi</w:t>
+      </w:r>
+      <w:proofErr w:type="spellEnd"/>
+      <w:r>
+        <w:rPr>
+          <w:rFonts w:ascii="Consolas" w:hAnsi="Consolas"/>
+          <w:color w:val="000000"/>
+          <w:sz w:val="23"/>
+          <w:szCs w:val="23"/>
+        </w:rPr>
+        <w:t xml:space="preserve"> </w:t>
+      </w:r>
+      <w:proofErr w:type="spellStart"/>
+      <w:r>
+        <w:rPr>
+          <w:rFonts w:ascii="Consolas" w:hAnsi="Consolas"/>
+          <w:color w:val="000000"/>
+          <w:sz w:val="23"/>
+          <w:szCs w:val="23"/>
+        </w:rPr>
+        <w:t>enim</w:t>
+      </w:r>
+      <w:proofErr w:type="spellEnd"/>
+      <w:r>
+        <w:rPr>
+          <w:rFonts w:ascii="Consolas" w:hAnsi="Consolas"/>
+          <w:color w:val="000000"/>
+          <w:sz w:val="23"/>
+          <w:szCs w:val="23"/>
+        </w:rPr>
+        <w:t>...</w:t>
+      </w:r>
+      <w:r>
+        <w:rPr>
+          <w:rStyle w:val="tagcolor"/>
+          <w:rFonts w:ascii="Consolas" w:hAnsi="Consolas"/>
+          <w:color w:val="0000CD"/>
+          <w:sz w:val="23"/>
+          <w:szCs w:val="23"/>
+        </w:rPr>
+        <w:t>&lt;</w:t>
+      </w:r>
+      <w:r>
+        <w:rPr>
+          <w:rStyle w:val="tagnamecolor"/>
+          <w:rFonts w:ascii="Consolas" w:hAnsi="Consolas"/>
+          <w:color w:val="A52A2A"/>
+          <w:sz w:val="23"/>
+          <w:szCs w:val="23"/>
+        </w:rPr>
+        <w:t>/p</w:t>
+      </w:r>
+      <w:r>
+        <w:rPr>
+          <w:rStyle w:val="tagcolor"/>
+          <w:rFonts w:ascii="Consolas" w:hAnsi="Consolas"/>
+          <w:color w:val="0000CD"/>
+          <w:sz w:val="23"/>
+          <w:szCs w:val="23"/>
+        </w:rPr>
+        <w:t>&gt;</w:t>
+      </w:r>
+    </w:p>
+    <w:p>
+      <w:pPr>
+        <w:pStyle w:val="Heading2"/>
+        <w:shd w:val="clear" w:color="auto" w:fill="FFFFFF"/>
+        <w:spacing w:before="150" w:beforeAutospacing="0" w:after="150" w:afterAutospacing="0"/>
+        <w:rPr>
+          <w:rFonts w:ascii="Segoe UI" w:hAnsi="Segoe UI" w:cs="Segoe UI"/>
+          <w:b w:val="0"/>
+          <w:bCs w:val="0"/>
+          <w:color w:val="000000"/>
+          <w:sz w:val="48"/>
+          <w:szCs w:val="48"/>
+        </w:rPr>
+      </w:pPr>
+      <w:r>
+        <w:rPr>
+          <w:rFonts w:ascii="Segoe UI" w:hAnsi="Segoe UI" w:cs="Segoe UI"/>
+          <w:b w:val="0"/>
+          <w:bCs w:val="0"/>
+          <w:color w:val="000000"/>
+          <w:sz w:val="48"/>
+          <w:szCs w:val="48"/>
+        </w:rPr>
+        <w:t xml:space="preserve">Border </w:t>
+      </w:r>
+      <w:proofErr w:type="spellStart"/>
+      <w:r>
+        <w:rPr>
+          <w:rFonts w:ascii="Segoe UI" w:hAnsi="Segoe UI" w:cs="Segoe UI"/>
+          <w:b w:val="0"/>
+          <w:bCs w:val="0"/>
+          <w:color w:val="000000"/>
+          <w:sz w:val="48"/>
+          <w:szCs w:val="48"/>
+        </w:rPr>
+        <w:t>Color</w:t>
+      </w:r>
+      <w:proofErr w:type="spellEnd"/>
+    </w:p>
+    <w:p>
+      <w:pPr>
+        <w:pStyle w:val="NormalWeb"/>
+        <w:shd w:val="clear" w:color="auto" w:fill="FFFFFF"/>
+        <w:spacing w:before="288" w:beforeAutospacing="0" w:after="288" w:afterAutospacing="0"/>
+        <w:rPr>
+          <w:rFonts w:ascii="Verdana" w:hAnsi="Verdana"/>
+          <w:color w:val="000000"/>
+          <w:sz w:val="23"/>
+          <w:szCs w:val="23"/>
+        </w:rPr>
+      </w:pPr>
+      <w:r>
+        <w:rPr>
+          <w:rFonts w:ascii="Verdana" w:hAnsi="Verdana"/>
+          <w:color w:val="000000"/>
+          <w:sz w:val="23"/>
+          <w:szCs w:val="23"/>
+        </w:rPr>
+        <w:t xml:space="preserve">You can set the </w:t>
+      </w:r>
+      <w:proofErr w:type="spellStart"/>
+      <w:r>
+        <w:rPr>
+          <w:rFonts w:ascii="Verdana" w:hAnsi="Verdana"/>
+          <w:color w:val="000000"/>
+          <w:sz w:val="23"/>
+          <w:szCs w:val="23"/>
+        </w:rPr>
+        <w:t>color</w:t>
+      </w:r>
+      <w:proofErr w:type="spellEnd"/>
+      <w:r>
+        <w:rPr>
+          <w:rFonts w:ascii="Verdana" w:hAnsi="Verdana"/>
+          <w:color w:val="000000"/>
+          <w:sz w:val="23"/>
+          <w:szCs w:val="23"/>
+        </w:rPr>
+        <w:t xml:space="preserve"> of borders:</w:t>
+      </w:r>
+    </w:p>
+    <w:p>
+      <w:pPr>
+        <w:shd w:val="clear" w:color="auto" w:fill="FFFFFF"/>
+        <w:rPr>
+          <w:rFonts w:ascii="Consolas" w:hAnsi="Consolas" w:cs="Times New Roman"/>
+          <w:color w:val="000000"/>
+          <w:sz w:val="23"/>
+          <w:szCs w:val="23"/>
+        </w:rPr>
+      </w:pPr>
+      <w:r>
+        <w:rPr>
+          <w:rStyle w:val="tagcolor"/>
+          <w:rFonts w:ascii="Consolas" w:hAnsi="Consolas"/>
+          <w:color w:val="0000CD"/>
+          <w:sz w:val="23"/>
+          <w:szCs w:val="23"/>
+        </w:rPr>
+        <w:t>&lt;</w:t>
+      </w:r>
+      <w:r>
+        <w:rPr>
+          <w:rStyle w:val="tagnamecolor"/>
+          <w:rFonts w:ascii="Consolas" w:hAnsi="Consolas"/>
+          <w:color w:val="A52A2A"/>
+          <w:sz w:val="23"/>
+          <w:szCs w:val="23"/>
+        </w:rPr>
+        <w:t>h1</w:t>
+      </w:r>
+      <w:r>
+        <w:rPr>
+          <w:rStyle w:val="attributecolor"/>
+          <w:rFonts w:ascii="Consolas" w:hAnsi="Consolas"/>
+          <w:color w:val="FF0000"/>
+          <w:sz w:val="23"/>
+          <w:szCs w:val="23"/>
+        </w:rPr>
+        <w:t> style</w:t>
+      </w:r>
+      <w:r>
+        <w:rPr>
+          <w:rStyle w:val="attributevaluecolor"/>
+          <w:rFonts w:ascii="Consolas" w:hAnsi="Consolas"/>
+          <w:color w:val="0000CD"/>
+          <w:sz w:val="23"/>
+          <w:szCs w:val="23"/>
+        </w:rPr>
+        <w:t>="border</w:t>
+      </w:r>
+      <w:proofErr w:type="gramStart"/>
+      <w:r>
+        <w:rPr>
+          <w:rStyle w:val="attributevaluecolor"/>
+          <w:rFonts w:ascii="Consolas" w:hAnsi="Consolas"/>
+          <w:color w:val="0000CD"/>
+          <w:sz w:val="23"/>
+          <w:szCs w:val="23"/>
+        </w:rPr>
+        <w:t>:2px</w:t>
+      </w:r>
+      <w:proofErr w:type="gramEnd"/>
+      <w:r>
+        <w:rPr>
+          <w:rStyle w:val="attributevaluecolor"/>
+          <w:rFonts w:ascii="Consolas" w:hAnsi="Consolas"/>
+          <w:color w:val="0000CD"/>
+          <w:sz w:val="23"/>
+          <w:szCs w:val="23"/>
+        </w:rPr>
+        <w:t xml:space="preserve"> solid Tomato;"</w:t>
+      </w:r>
+      <w:r>
+        <w:rPr>
+          <w:rStyle w:val="tagcolor"/>
+          <w:rFonts w:ascii="Consolas" w:hAnsi="Consolas"/>
+          <w:color w:val="0000CD"/>
+          <w:sz w:val="23"/>
+          <w:szCs w:val="23"/>
+        </w:rPr>
+        <w:t>&gt;</w:t>
+      </w:r>
+      <w:r>
+        <w:rPr>
+          <w:rFonts w:ascii="Consolas" w:hAnsi="Consolas"/>
+          <w:color w:val="000000"/>
+          <w:sz w:val="23"/>
+          <w:szCs w:val="23"/>
+          <w:shd w:val="clear" w:color="auto" w:fill="FFFFFF"/>
+        </w:rPr>
+        <w:t>Hello World</w:t>
+      </w:r>
+      <w:r>
+        <w:rPr>
+          <w:rStyle w:val="tagcolor"/>
+          <w:rFonts w:ascii="Consolas" w:hAnsi="Consolas"/>
+          <w:color w:val="0000CD"/>
+          <w:sz w:val="23"/>
+          <w:szCs w:val="23"/>
+        </w:rPr>
+        <w:t>&lt;</w:t>
+      </w:r>
+      <w:r>
+        <w:rPr>
+          <w:rStyle w:val="tagnamecolor"/>
+          <w:rFonts w:ascii="Consolas" w:hAnsi="Consolas"/>
+          <w:color w:val="A52A2A"/>
+          <w:sz w:val="23"/>
+          <w:szCs w:val="23"/>
+        </w:rPr>
+        <w:t>/h1</w:t>
+      </w:r>
+      <w:r>
+        <w:rPr>
+          <w:rStyle w:val="tagcolor"/>
+          <w:rFonts w:ascii="Consolas" w:hAnsi="Consolas"/>
+          <w:color w:val="0000CD"/>
+          <w:sz w:val="23"/>
+          <w:szCs w:val="23"/>
+        </w:rPr>
+        <w:t>&gt;</w:t>
+      </w:r>
+      <w:r>
+        <w:rPr>
+          <w:rFonts w:ascii="Consolas" w:hAnsi="Consolas"/>
+          <w:color w:val="000000"/>
+          <w:sz w:val="23"/>
+          <w:szCs w:val="23"/>
+        </w:rPr>
+        <w:br/>
+      </w:r>
+      <w:r>
+        <w:rPr>
+          <w:rStyle w:val="tagcolor"/>
+          <w:rFonts w:ascii="Consolas" w:hAnsi="Consolas"/>
+          <w:color w:val="0000CD"/>
+          <w:sz w:val="23"/>
+          <w:szCs w:val="23"/>
+        </w:rPr>
+        <w:t>&lt;</w:t>
+      </w:r>
+      <w:r>
+        <w:rPr>
+          <w:rStyle w:val="tagnamecolor"/>
+          <w:rFonts w:ascii="Consolas" w:hAnsi="Consolas"/>
+          <w:color w:val="A52A2A"/>
+          <w:sz w:val="23"/>
+          <w:szCs w:val="23"/>
+        </w:rPr>
+        <w:t>h1</w:t>
+      </w:r>
+      <w:r>
+        <w:rPr>
+          <w:rStyle w:val="attributecolor"/>
+          <w:rFonts w:ascii="Consolas" w:hAnsi="Consolas"/>
+          <w:color w:val="FF0000"/>
+          <w:sz w:val="23"/>
+          <w:szCs w:val="23"/>
+        </w:rPr>
+        <w:t> style</w:t>
+      </w:r>
+      <w:r>
+        <w:rPr>
+          <w:rStyle w:val="attributevaluecolor"/>
+          <w:rFonts w:ascii="Consolas" w:hAnsi="Consolas"/>
+          <w:color w:val="0000CD"/>
+          <w:sz w:val="23"/>
+          <w:szCs w:val="23"/>
+        </w:rPr>
+        <w:t xml:space="preserve">="border:2px solid </w:t>
+      </w:r>
+      <w:proofErr w:type="spellStart"/>
+      <w:r>
+        <w:rPr>
+          <w:rStyle w:val="attributevaluecolor"/>
+          <w:rFonts w:ascii="Consolas" w:hAnsi="Consolas"/>
+          <w:color w:val="0000CD"/>
+          <w:sz w:val="23"/>
+          <w:szCs w:val="23"/>
+        </w:rPr>
+        <w:t>DodgerBlue</w:t>
+      </w:r>
+      <w:proofErr w:type="spellEnd"/>
+      <w:r>
+        <w:rPr>
+          <w:rStyle w:val="attributevaluecolor"/>
+          <w:rFonts w:ascii="Consolas" w:hAnsi="Consolas"/>
+          <w:color w:val="0000CD"/>
+          <w:sz w:val="23"/>
+          <w:szCs w:val="23"/>
+        </w:rPr>
+        <w:t>;"</w:t>
+      </w:r>
+      <w:r>
+        <w:rPr>
+          <w:rStyle w:val="tagcolor"/>
+          <w:rFonts w:ascii="Consolas" w:hAnsi="Consolas"/>
+          <w:color w:val="0000CD"/>
+          <w:sz w:val="23"/>
+          <w:szCs w:val="23"/>
+        </w:rPr>
+        <w:t>&gt;</w:t>
+      </w:r>
+      <w:r>
+        <w:rPr>
+          <w:rFonts w:ascii="Consolas" w:hAnsi="Consolas"/>
+          <w:color w:val="000000"/>
+          <w:sz w:val="23"/>
+          <w:szCs w:val="23"/>
+          <w:shd w:val="clear" w:color="auto" w:fill="FFFFFF"/>
+        </w:rPr>
+        <w:t>Hello World</w:t>
+      </w:r>
+      <w:r>
+        <w:rPr>
+          <w:rStyle w:val="tagcolor"/>
+          <w:rFonts w:ascii="Consolas" w:hAnsi="Consolas"/>
+          <w:color w:val="0000CD"/>
+          <w:sz w:val="23"/>
+          <w:szCs w:val="23"/>
+        </w:rPr>
+        <w:t>&lt;</w:t>
+      </w:r>
+      <w:r>
+        <w:rPr>
+          <w:rStyle w:val="tagnamecolor"/>
+          <w:rFonts w:ascii="Consolas" w:hAnsi="Consolas"/>
+          <w:color w:val="A52A2A"/>
+          <w:sz w:val="23"/>
+          <w:szCs w:val="23"/>
+        </w:rPr>
+        <w:t>/h1</w:t>
+      </w:r>
+      <w:r>
+        <w:rPr>
+          <w:rStyle w:val="tagcolor"/>
+          <w:rFonts w:ascii="Consolas" w:hAnsi="Consolas"/>
+          <w:color w:val="0000CD"/>
+          <w:sz w:val="23"/>
+          <w:szCs w:val="23"/>
+        </w:rPr>
+        <w:t>&gt;</w:t>
+      </w:r>
+      <w:r>
+        <w:rPr>
+          <w:rFonts w:ascii="Consolas" w:hAnsi="Consolas"/>
+          <w:color w:val="000000"/>
+          <w:sz w:val="23"/>
+          <w:szCs w:val="23"/>
+        </w:rPr>
+        <w:br/>
+      </w:r>
+      <w:r>
+        <w:rPr>
+          <w:rStyle w:val="tagcolor"/>
+          <w:rFonts w:ascii="Consolas" w:hAnsi="Consolas"/>
+          <w:color w:val="0000CD"/>
+          <w:sz w:val="23"/>
+          <w:szCs w:val="23"/>
+        </w:rPr>
+        <w:t>&lt;</w:t>
+      </w:r>
+      <w:r>
+        <w:rPr>
+          <w:rStyle w:val="tagnamecolor"/>
+          <w:rFonts w:ascii="Consolas" w:hAnsi="Consolas"/>
+          <w:color w:val="A52A2A"/>
+          <w:sz w:val="23"/>
+          <w:szCs w:val="23"/>
+        </w:rPr>
+        <w:t>h1</w:t>
+      </w:r>
+      <w:r>
+        <w:rPr>
+          <w:rStyle w:val="attributecolor"/>
+          <w:rFonts w:ascii="Consolas" w:hAnsi="Consolas"/>
+          <w:color w:val="FF0000"/>
+          <w:sz w:val="23"/>
+          <w:szCs w:val="23"/>
+        </w:rPr>
+        <w:t> style</w:t>
+      </w:r>
+      <w:r>
+        <w:rPr>
+          <w:rStyle w:val="attributevaluecolor"/>
+          <w:rFonts w:ascii="Consolas" w:hAnsi="Consolas"/>
+          <w:color w:val="0000CD"/>
+          <w:sz w:val="23"/>
+          <w:szCs w:val="23"/>
+        </w:rPr>
+        <w:t>="border:2px solid Violet;"</w:t>
+      </w:r>
+      <w:r>
+        <w:rPr>
+          <w:rStyle w:val="tagcolor"/>
+          <w:rFonts w:ascii="Consolas" w:hAnsi="Consolas"/>
+          <w:color w:val="0000CD"/>
+          <w:sz w:val="23"/>
+          <w:szCs w:val="23"/>
+        </w:rPr>
+        <w:t>&gt;</w:t>
+      </w:r>
+      <w:r>
+        <w:rPr>
+          <w:rFonts w:ascii="Consolas" w:hAnsi="Consolas"/>
+          <w:color w:val="000000"/>
+          <w:sz w:val="23"/>
+          <w:szCs w:val="23"/>
+          <w:shd w:val="clear" w:color="auto" w:fill="FFFFFF"/>
+        </w:rPr>
+        <w:t>Hello World</w:t>
+      </w:r>
+      <w:r>
+        <w:rPr>
+          <w:rStyle w:val="tagcolor"/>
+          <w:rFonts w:ascii="Consolas" w:hAnsi="Consolas"/>
+          <w:color w:val="0000CD"/>
+          <w:sz w:val="23"/>
+          <w:szCs w:val="23"/>
+        </w:rPr>
+        <w:t>&lt;</w:t>
+      </w:r>
+      <w:r>
+        <w:rPr>
+          <w:rStyle w:val="tagnamecolor"/>
+          <w:rFonts w:ascii="Consolas" w:hAnsi="Consolas"/>
+          <w:color w:val="A52A2A"/>
+          <w:sz w:val="23"/>
+          <w:szCs w:val="23"/>
+        </w:rPr>
+        <w:t>/h1</w:t>
+      </w:r>
+      <w:r>
+        <w:rPr>
+          <w:rStyle w:val="tagcolor"/>
+          <w:rFonts w:ascii="Consolas" w:hAnsi="Consolas"/>
+          <w:color w:val="0000CD"/>
+          <w:sz w:val="23"/>
+          <w:szCs w:val="23"/>
+        </w:rPr>
+        <w:t>&gt;</w:t>
+      </w:r>
+    </w:p>
+    <w:p>
+      <w:pPr>
+        <w:pStyle w:val="Heading2"/>
+        <w:shd w:val="clear" w:color="auto" w:fill="FFFFFF"/>
+        <w:spacing w:before="150" w:beforeAutospacing="0" w:after="150" w:afterAutospacing="0"/>
+        <w:rPr>
+          <w:rFonts w:ascii="Segoe UI" w:hAnsi="Segoe UI" w:cs="Segoe UI"/>
+          <w:b w:val="0"/>
+          <w:bCs w:val="0"/>
+          <w:color w:val="000000"/>
+          <w:sz w:val="48"/>
+          <w:szCs w:val="48"/>
+        </w:rPr>
+      </w:pPr>
+    </w:p>
+    <w:p>
+      <w:pPr>
+        <w:pStyle w:val="Heading2"/>
+        <w:shd w:val="clear" w:color="auto" w:fill="FFFFFF"/>
+        <w:spacing w:before="150" w:beforeAutospacing="0" w:after="150" w:afterAutospacing="0"/>
+        <w:rPr>
+          <w:rFonts w:ascii="Segoe UI" w:hAnsi="Segoe UI" w:cs="Segoe UI"/>
+          <w:b w:val="0"/>
+          <w:bCs w:val="0"/>
+          <w:color w:val="000000"/>
+          <w:sz w:val="48"/>
+          <w:szCs w:val="48"/>
+        </w:rPr>
+      </w:pPr>
+    </w:p>
+    <w:p>
+      <w:pPr>
+        <w:pStyle w:val="Heading2"/>
+        <w:shd w:val="clear" w:color="auto" w:fill="FFFFFF"/>
+        <w:spacing w:before="150" w:beforeAutospacing="0" w:after="150" w:afterAutospacing="0"/>
+        <w:rPr>
+          <w:rFonts w:ascii="Segoe UI" w:hAnsi="Segoe UI" w:cs="Segoe UI"/>
+          <w:b w:val="0"/>
+          <w:bCs w:val="0"/>
+          <w:color w:val="000000"/>
+          <w:sz w:val="48"/>
+          <w:szCs w:val="48"/>
+        </w:rPr>
+      </w:pPr>
+      <w:bookmarkStart w:id="0" w:name="_GoBack"/>
       <w:bookmarkEnd w:id="0"/>
+      <w:r>
+        <w:rPr>
+          <w:rFonts w:ascii="Segoe UI" w:hAnsi="Segoe UI" w:cs="Segoe UI"/>
+          <w:b w:val="0"/>
+          <w:bCs w:val="0"/>
+          <w:color w:val="000000"/>
+          <w:sz w:val="48"/>
+          <w:szCs w:val="48"/>
+        </w:rPr>
+        <w:lastRenderedPageBreak/>
+        <w:t xml:space="preserve">RGBA </w:t>
+      </w:r>
+      <w:proofErr w:type="spellStart"/>
+      <w:r>
+        <w:rPr>
+          <w:rFonts w:ascii="Segoe UI" w:hAnsi="Segoe UI" w:cs="Segoe UI"/>
+          <w:b w:val="0"/>
+          <w:bCs w:val="0"/>
+          <w:color w:val="000000"/>
+          <w:sz w:val="48"/>
+          <w:szCs w:val="48"/>
+        </w:rPr>
+        <w:t>Color</w:t>
+      </w:r>
+      <w:proofErr w:type="spellEnd"/>
+      <w:r>
+        <w:rPr>
+          <w:rFonts w:ascii="Segoe UI" w:hAnsi="Segoe UI" w:cs="Segoe UI"/>
+          <w:b w:val="0"/>
+          <w:bCs w:val="0"/>
+          <w:color w:val="000000"/>
+          <w:sz w:val="48"/>
+          <w:szCs w:val="48"/>
+        </w:rPr>
+        <w:t xml:space="preserve"> Values</w:t>
+      </w:r>
+    </w:p>
+    <w:p>
+      <w:pPr>
+        <w:pStyle w:val="NormalWeb"/>
+        <w:shd w:val="clear" w:color="auto" w:fill="FFFFFF"/>
+        <w:spacing w:before="288" w:beforeAutospacing="0" w:after="288" w:afterAutospacing="0"/>
+        <w:rPr>
+          <w:rFonts w:ascii="Verdana" w:hAnsi="Verdana"/>
+          <w:color w:val="000000"/>
+          <w:sz w:val="23"/>
+          <w:szCs w:val="23"/>
+        </w:rPr>
+      </w:pPr>
+      <w:r>
+        <w:rPr>
+          <w:rFonts w:ascii="Verdana" w:hAnsi="Verdana"/>
+          <w:color w:val="000000"/>
+          <w:sz w:val="23"/>
+          <w:szCs w:val="23"/>
+        </w:rPr>
+        <w:t xml:space="preserve">RGBA </w:t>
+      </w:r>
+      <w:proofErr w:type="spellStart"/>
+      <w:r>
+        <w:rPr>
+          <w:rFonts w:ascii="Verdana" w:hAnsi="Verdana"/>
+          <w:color w:val="000000"/>
+          <w:sz w:val="23"/>
+          <w:szCs w:val="23"/>
+        </w:rPr>
+        <w:t>color</w:t>
+      </w:r>
+      <w:proofErr w:type="spellEnd"/>
+      <w:r>
+        <w:rPr>
+          <w:rFonts w:ascii="Verdana" w:hAnsi="Verdana"/>
+          <w:color w:val="000000"/>
+          <w:sz w:val="23"/>
+          <w:szCs w:val="23"/>
+        </w:rPr>
+        <w:t xml:space="preserve"> values are an extension of RGB </w:t>
+      </w:r>
+      <w:proofErr w:type="spellStart"/>
+      <w:r>
+        <w:rPr>
+          <w:rFonts w:ascii="Verdana" w:hAnsi="Verdana"/>
+          <w:color w:val="000000"/>
+          <w:sz w:val="23"/>
+          <w:szCs w:val="23"/>
+        </w:rPr>
+        <w:t>color</w:t>
+      </w:r>
+      <w:proofErr w:type="spellEnd"/>
+      <w:r>
+        <w:rPr>
+          <w:rFonts w:ascii="Verdana" w:hAnsi="Verdana"/>
+          <w:color w:val="000000"/>
+          <w:sz w:val="23"/>
+          <w:szCs w:val="23"/>
+        </w:rPr>
+        <w:t xml:space="preserve"> values with an Alpha channel - which specifies the opacity for a </w:t>
+      </w:r>
+      <w:proofErr w:type="spellStart"/>
+      <w:r>
+        <w:rPr>
+          <w:rFonts w:ascii="Verdana" w:hAnsi="Verdana"/>
+          <w:color w:val="000000"/>
+          <w:sz w:val="23"/>
+          <w:szCs w:val="23"/>
+        </w:rPr>
+        <w:t>color</w:t>
+      </w:r>
+      <w:proofErr w:type="spellEnd"/>
+      <w:r>
+        <w:rPr>
+          <w:rFonts w:ascii="Verdana" w:hAnsi="Verdana"/>
+          <w:color w:val="000000"/>
+          <w:sz w:val="23"/>
+          <w:szCs w:val="23"/>
+        </w:rPr>
+        <w:t>.</w:t>
+      </w:r>
+    </w:p>
+    <w:p>
+      <w:pPr>
+        <w:pStyle w:val="NormalWeb"/>
+        <w:shd w:val="clear" w:color="auto" w:fill="FFFFFF"/>
+        <w:spacing w:before="288" w:beforeAutospacing="0" w:after="288" w:afterAutospacing="0"/>
+        <w:rPr>
+          <w:rFonts w:ascii="Verdana" w:hAnsi="Verdana"/>
+          <w:color w:val="000000"/>
+          <w:sz w:val="23"/>
+          <w:szCs w:val="23"/>
+        </w:rPr>
+      </w:pPr>
+      <w:r>
+        <w:rPr>
+          <w:rFonts w:ascii="Verdana" w:hAnsi="Verdana"/>
+          <w:color w:val="000000"/>
+          <w:sz w:val="23"/>
+          <w:szCs w:val="23"/>
+        </w:rPr>
+        <w:t xml:space="preserve">An RGBA </w:t>
+      </w:r>
+      <w:proofErr w:type="spellStart"/>
+      <w:r>
+        <w:rPr>
+          <w:rFonts w:ascii="Verdana" w:hAnsi="Verdana"/>
+          <w:color w:val="000000"/>
+          <w:sz w:val="23"/>
+          <w:szCs w:val="23"/>
+        </w:rPr>
+        <w:t>color</w:t>
+      </w:r>
+      <w:proofErr w:type="spellEnd"/>
+      <w:r>
+        <w:rPr>
+          <w:rFonts w:ascii="Verdana" w:hAnsi="Verdana"/>
+          <w:color w:val="000000"/>
+          <w:sz w:val="23"/>
+          <w:szCs w:val="23"/>
+        </w:rPr>
+        <w:t xml:space="preserve"> value is specified with:</w:t>
+      </w:r>
+    </w:p>
+    <w:p>
+      <w:pPr>
+        <w:pStyle w:val="NormalWeb"/>
+        <w:shd w:val="clear" w:color="auto" w:fill="FFFFFF"/>
+        <w:spacing w:before="288" w:beforeAutospacing="0" w:after="288" w:afterAutospacing="0"/>
+        <w:rPr>
+          <w:rFonts w:ascii="Consolas" w:hAnsi="Consolas"/>
+          <w:b/>
+          <w:bCs/>
+          <w:color w:val="000000"/>
+          <w:sz w:val="30"/>
+          <w:szCs w:val="30"/>
+        </w:rPr>
+      </w:pPr>
+      <w:proofErr w:type="spellStart"/>
+      <w:proofErr w:type="gramStart"/>
+      <w:r>
+        <w:rPr>
+          <w:rFonts w:ascii="Consolas" w:hAnsi="Consolas"/>
+          <w:b/>
+          <w:bCs/>
+          <w:color w:val="000000"/>
+          <w:sz w:val="30"/>
+          <w:szCs w:val="30"/>
+        </w:rPr>
+        <w:t>rgba</w:t>
+      </w:r>
+      <w:proofErr w:type="spellEnd"/>
+      <w:r>
+        <w:rPr>
+          <w:rFonts w:ascii="Consolas" w:hAnsi="Consolas"/>
+          <w:b/>
+          <w:bCs/>
+          <w:color w:val="000000"/>
+          <w:sz w:val="30"/>
+          <w:szCs w:val="30"/>
+        </w:rPr>
+        <w:t>(</w:t>
+      </w:r>
+      <w:proofErr w:type="gramEnd"/>
+      <w:r>
+        <w:rPr>
+          <w:rStyle w:val="Emphasis"/>
+          <w:rFonts w:ascii="Consolas" w:hAnsi="Consolas"/>
+          <w:b/>
+          <w:bCs/>
+          <w:color w:val="000000"/>
+          <w:sz w:val="30"/>
+          <w:szCs w:val="30"/>
+        </w:rPr>
+        <w:t>red,</w:t>
+      </w:r>
+      <w:r>
+        <w:rPr>
+          <w:rFonts w:ascii="Consolas" w:hAnsi="Consolas"/>
+          <w:b/>
+          <w:bCs/>
+          <w:color w:val="000000"/>
+          <w:sz w:val="30"/>
+          <w:szCs w:val="30"/>
+        </w:rPr>
+        <w:t> </w:t>
+      </w:r>
+      <w:r>
+        <w:rPr>
+          <w:rStyle w:val="Emphasis"/>
+          <w:rFonts w:ascii="Consolas" w:hAnsi="Consolas"/>
+          <w:b/>
+          <w:bCs/>
+          <w:color w:val="000000"/>
+          <w:sz w:val="30"/>
+          <w:szCs w:val="30"/>
+        </w:rPr>
+        <w:t>green</w:t>
+      </w:r>
+      <w:r>
+        <w:rPr>
+          <w:rFonts w:ascii="Consolas" w:hAnsi="Consolas"/>
+          <w:b/>
+          <w:bCs/>
+          <w:color w:val="000000"/>
+          <w:sz w:val="30"/>
+          <w:szCs w:val="30"/>
+        </w:rPr>
+        <w:t>, </w:t>
+      </w:r>
+      <w:r>
+        <w:rPr>
+          <w:rStyle w:val="Emphasis"/>
+          <w:rFonts w:ascii="Consolas" w:hAnsi="Consolas"/>
+          <w:b/>
+          <w:bCs/>
+          <w:color w:val="000000"/>
+          <w:sz w:val="30"/>
+          <w:szCs w:val="30"/>
+        </w:rPr>
+        <w:t>blue, alpha</w:t>
+      </w:r>
+      <w:r>
+        <w:rPr>
+          <w:rFonts w:ascii="Consolas" w:hAnsi="Consolas"/>
+          <w:b/>
+          <w:bCs/>
+          <w:color w:val="000000"/>
+          <w:sz w:val="30"/>
+          <w:szCs w:val="30"/>
+        </w:rPr>
+        <w:t>)</w:t>
+      </w:r>
+    </w:p>
+    <w:p>
+      <w:pPr>
+        <w:pStyle w:val="NormalWeb"/>
+        <w:shd w:val="clear" w:color="auto" w:fill="FFFFFF"/>
+        <w:spacing w:before="288" w:beforeAutospacing="0" w:after="288" w:afterAutospacing="0"/>
+        <w:rPr>
+          <w:rFonts w:ascii="Verdana" w:hAnsi="Verdana"/>
+          <w:color w:val="000000"/>
+          <w:sz w:val="23"/>
+          <w:szCs w:val="23"/>
+        </w:rPr>
+      </w:pPr>
+      <w:r>
+        <w:rPr>
+          <w:rFonts w:ascii="Verdana" w:hAnsi="Verdana"/>
+          <w:color w:val="000000"/>
+          <w:sz w:val="23"/>
+          <w:szCs w:val="23"/>
+        </w:rPr>
+        <w:t>The alpha parameter is a number between 0.0 (fully transparent) and 1.0 (not transparent at all):</w:t>
+      </w:r>
+    </w:p>
+    <w:p>
+      <w:pPr>
+        <w:rPr>
+          <w:rFonts w:cstheme="minorHAnsi"/>
+          <w:b/>
+          <w:sz w:val="32"/>
+          <w:szCs w:val="32"/>
+        </w:rPr>
+      </w:pPr>
     </w:p>
     <w:sectPr>
       <w:pgSz w:w="11906" w:h="16838"/>
@@ -15510,6 +18099,17 @@
       <w:lang w:eastAsia="en-IN"/>
     </w:rPr>
   </w:style>
+  <w:style w:type="character" w:styleId="Emphasis">
+    <w:name w:val="Emphasis"/>
+    <w:basedOn w:val="DefaultParagraphFont"/>
+    <w:uiPriority w:val="20"/>
+    <w:qFormat/>
+    <w:rsid w:val="00326BBA"/>
+    <w:rPr>
+      <w:i/>
+      <w:iCs/>
+    </w:rPr>
+  </w:style>
 </w:styles>
 </file>
 
@@ -15779,7 +18379,7 @@
 </file>
 
 <file path=customXml/itemProps1.xml><?xml version="1.0" encoding="utf-8"?>
-<ds:datastoreItem xmlns:ds="http://schemas.openxmlformats.org/officeDocument/2006/customXml" ds:itemID="{55AB96B8-591B-4CFD-9C30-E8F8D665AFAD}">
+<ds:datastoreItem xmlns:ds="http://schemas.openxmlformats.org/officeDocument/2006/customXml" ds:itemID="{3330B017-ECAB-42D3-9048-1062E0E6EE36}">
   <ds:schemaRefs>
     <ds:schemaRef ds:uri="http://schemas.openxmlformats.org/officeDocument/2006/bibliography"/>
   </ds:schemaRefs>

</xml_diff>